<commit_message>
terminated first article translation
</commit_message>
<xml_diff>
--- a/newsletter 16 mars.docx
+++ b/newsletter 16 mars.docx
@@ -141,11 +141,13 @@
         <w:rPr>
           <w:rFonts w:ascii="Times" w:hAnsi="Times" w:cs="Times"/>
           <w:highlight w:val="yellow"/>
-        </w:rPr>
-      </w:pPr>
-      <w:r>
-        <w:rPr>
-          <w:highlight w:val="yellow"/>
+          <w:lang w:val="fr-FR"/>
+        </w:rPr>
+      </w:pPr>
+      <w:r>
+        <w:rPr>
+          <w:highlight w:val="yellow"/>
+          <w:lang w:val="fr-FR"/>
         </w:rPr>
         <w:t>Et pour organiser ce ballet</w:t>
       </w:r>
@@ -153,6 +155,7 @@
         <w:rPr>
           <w:rFonts w:ascii="MS Mincho" w:eastAsia="MS Mincho" w:hAnsi="MS Mincho" w:cs="MS Mincho"/>
           <w:highlight w:val="yellow"/>
+          <w:lang w:val="fr-FR"/>
         </w:rPr>
         <w:t>  </w:t>
@@ -160,18 +163,21 @@
       <w:r>
         <w:rPr>
           <w:highlight w:val="yellow"/>
+          <w:lang w:val="fr-FR"/>
         </w:rPr>
         <w:t xml:space="preserve">de blouses blanches, tout en dirigeant le centre au </w:t>
       </w:r>
       <w:r>
         <w:rPr>
           <w:highlight w:val="yellow"/>
+          <w:lang w:val="fr-FR"/>
         </w:rPr>
         <w:t>quotidien et coordonnant nos infi</w:t>
       </w:r>
       <w:r>
         <w:rPr>
           <w:highlight w:val="yellow"/>
+          <w:lang w:val="fr-FR"/>
         </w:rPr>
         <w:t xml:space="preserve">rmières, nous recherchons un médecin bilingue anglais, si possible spécialiste de santé publique ou scolaire, pour une mission de six mois voire plus. Merci de faire tourner l’info, nous comptons sur </w:t>
       </w:r>
@@ -270,6 +276,7 @@
     <w:p>
       <w:pPr>
         <w:rPr>
+          <w:highlight w:val="yellow"/>
           <w:lang w:val="fr-FR"/>
         </w:rPr>
       </w:pPr>
@@ -411,225 +418,61 @@
           <w:highlight w:val="yellow"/>
           <w:lang w:val="fr-FR"/>
         </w:rPr>
-        <w:t xml:space="preserve"> sciences sociales ou sciences exactes.</w:t>
-      </w:r>
-      <w:r>
-        <w:rPr>
-          <w:lang w:val="fr-FR"/>
-        </w:rPr>
-        <w:t xml:space="preserve"> Mais un constat peut déjà être dressé : tout en gardant les pieds sur terre, nos</w:t>
-      </w:r>
-      <w:proofErr w:type="gramStart"/>
-      <w:r>
-        <w:rPr>
-          <w:lang w:val="fr-FR"/>
-        </w:rPr>
-        <w:t xml:space="preserve"> «grandes</w:t>
-      </w:r>
-      <w:proofErr w:type="gramEnd"/>
-      <w:r>
-        <w:rPr>
-          <w:lang w:val="fr-FR"/>
-        </w:rPr>
-        <w:t xml:space="preserve">» s’autorisent à hisser haut les couleurs de leur avenir. C’est même avec fascination qu’elles ont écouté la ministre de la condition des femmes, Son Excellence ING Kantha Phavi, venue le 18 février à Happy Chandara leur exposer son exceptionnelle trajectoire. Médecin diplômée des Hôpitaux de </w:t>
-      </w:r>
-      <w:r>
-        <w:rPr>
+        <w:t xml:space="preserve"> sciences sociales ou sciences exactes</w:t>
+      </w:r>
+      <w:r>
+        <w:rPr>
+          <w:highlight w:val="yellow"/>
+          <w:lang w:val="fr-FR"/>
+        </w:rPr>
+        <w:t>. Mais un constat peut déjà être dressé : tout en gardant les pieds sur terre, nos «grandes» s’autorisent à hisser haut les couleurs de leur avenir. C’est même avec fascination qu’elles ont écouté la ministre de la condition des femmes, Son Excellence ING Kantha Phavi, venue le 18 février à Happy Chandara leur exposer son exceptionnelle trajectoire</w:t>
+      </w:r>
+      <w:r>
+        <w:rPr>
+          <w:highlight w:val="yellow"/>
+          <w:lang w:val="fr-FR"/>
+        </w:rPr>
+        <w:t xml:space="preserve">. Médecin diplômée des Hôpitaux de </w:t>
+      </w:r>
+      <w:r>
+        <w:rPr>
+          <w:highlight w:val="yellow"/>
           <w:lang w:val="fr-FR"/>
         </w:rPr>
         <w:lastRenderedPageBreak/>
         <w:t>Paris, -</w:t>
-      </w:r>
-      <w:proofErr w:type="gramStart"/>
-      <w:r>
-        <w:rPr>
-          <w:lang w:val="fr-FR"/>
-        </w:rPr>
-        <w:t>titulaire</w:t>
-      </w:r>
-      <w:proofErr w:type="gramEnd"/>
-      <w:r>
-        <w:rPr>
-          <w:lang w:val="fr-FR"/>
-        </w:rPr>
-        <w:t xml:space="preserve"> d’un master -</w:t>
-      </w:r>
-      <w:proofErr w:type="gramStart"/>
-      <w:r>
-        <w:rPr>
-          <w:lang w:val="fr-FR"/>
-        </w:rPr>
-        <w:t>à</w:t>
-      </w:r>
-      <w:proofErr w:type="gramEnd"/>
-      <w:r>
-        <w:rPr>
-          <w:lang w:val="fr-FR"/>
-        </w:rPr>
-        <w:t xml:space="preserve"> l’ENA et à Harvard, -</w:t>
-      </w:r>
-      <w:proofErr w:type="gramStart"/>
-      <w:r>
-        <w:rPr>
-          <w:lang w:val="fr-FR"/>
-        </w:rPr>
-        <w:t>cette</w:t>
-      </w:r>
-      <w:proofErr w:type="gramEnd"/>
-      <w:r>
-        <w:rPr>
-          <w:lang w:val="fr-FR"/>
-        </w:rPr>
-        <w:t xml:space="preserve"> Cambodgienne -</w:t>
-      </w:r>
-      <w:proofErr w:type="gramStart"/>
-      <w:r>
-        <w:rPr>
-          <w:lang w:val="fr-FR"/>
-        </w:rPr>
-        <w:t>a</w:t>
-      </w:r>
-      <w:proofErr w:type="gramEnd"/>
-      <w:r>
-        <w:rPr>
-          <w:lang w:val="fr-FR"/>
-        </w:rPr>
-        <w:t xml:space="preserve"> abordé durant près -</w:t>
-      </w:r>
-      <w:proofErr w:type="gramStart"/>
-      <w:r>
-        <w:rPr>
-          <w:lang w:val="fr-FR"/>
-        </w:rPr>
-        <w:t>de</w:t>
-      </w:r>
-      <w:proofErr w:type="gramEnd"/>
-      <w:r>
-        <w:rPr>
-          <w:lang w:val="fr-FR"/>
-        </w:rPr>
-        <w:t xml:space="preserve"> deux heures de -</w:t>
-      </w:r>
-      <w:proofErr w:type="gramStart"/>
-      <w:r>
-        <w:rPr>
-          <w:lang w:val="fr-FR"/>
-        </w:rPr>
-        <w:t>multiples</w:t>
-      </w:r>
-      <w:proofErr w:type="gramEnd"/>
-      <w:r>
-        <w:rPr>
-          <w:lang w:val="fr-FR"/>
-        </w:rPr>
-        <w:t xml:space="preserve"> sujets, du -</w:t>
-      </w:r>
-      <w:proofErr w:type="gramStart"/>
-      <w:r>
-        <w:rPr>
-          <w:lang w:val="fr-FR"/>
-        </w:rPr>
-        <w:t>rôle</w:t>
-      </w:r>
-      <w:proofErr w:type="gramEnd"/>
-      <w:r>
-        <w:rPr>
-          <w:lang w:val="fr-FR"/>
-        </w:rPr>
-        <w:t xml:space="preserve"> des femmes -</w:t>
-      </w:r>
-      <w:proofErr w:type="gramStart"/>
-      <w:r>
-        <w:rPr>
-          <w:lang w:val="fr-FR"/>
-        </w:rPr>
-        <w:t>dans</w:t>
-      </w:r>
-      <w:proofErr w:type="gramEnd"/>
-      <w:r>
-        <w:rPr>
-          <w:lang w:val="fr-FR"/>
-        </w:rPr>
-        <w:t xml:space="preserve"> le Cambodge -</w:t>
-      </w:r>
-      <w:proofErr w:type="gramStart"/>
-      <w:r>
-        <w:rPr>
-          <w:lang w:val="fr-FR"/>
-        </w:rPr>
-        <w:t>de</w:t>
-      </w:r>
-      <w:proofErr w:type="gramEnd"/>
-      <w:r>
-        <w:rPr>
-          <w:lang w:val="fr-FR"/>
-        </w:rPr>
-        <w:t xml:space="preserve"> demain au partage -</w:t>
-      </w:r>
-      <w:proofErr w:type="gramStart"/>
-      <w:r>
-        <w:rPr>
-          <w:lang w:val="fr-FR"/>
-        </w:rPr>
-        <w:t>des</w:t>
-      </w:r>
-      <w:proofErr w:type="gramEnd"/>
-      <w:r>
-        <w:rPr>
-          <w:lang w:val="fr-FR"/>
-        </w:rPr>
-        <w:t xml:space="preserve"> tâches domestiques - </w:t>
-      </w:r>
-      <w:proofErr w:type="gramStart"/>
-      <w:r>
-        <w:rPr>
-          <w:lang w:val="fr-FR"/>
-        </w:rPr>
-        <w:t>dans</w:t>
-      </w:r>
-      <w:proofErr w:type="gramEnd"/>
-      <w:r>
-        <w:rPr>
-          <w:lang w:val="fr-FR"/>
-        </w:rPr>
-        <w:t xml:space="preserve"> le couple. Toutes -</w:t>
-      </w:r>
-      <w:proofErr w:type="gramStart"/>
-      <w:r>
-        <w:rPr>
-          <w:lang w:val="fr-FR"/>
-        </w:rPr>
-        <w:t>ont</w:t>
-      </w:r>
-      <w:proofErr w:type="gramEnd"/>
-      <w:r>
-        <w:rPr>
-          <w:lang w:val="fr-FR"/>
-        </w:rPr>
-        <w:t xml:space="preserve"> suivi la conférence dans un silence religieux puis une forêt de doigts se sont dressés pour poser des questions. Srey My, Vita, Leakhana... chacune a exprimé une curiosité pertinente. Sans la moindre crainte d’interviewer une ministre devant 200 camarades... +titulaire d’un master +à l’ENA et à Harvard, +cette Cambodgienne +a abordé durant près +de deux heures de +multiples sujets, du +rôle des femmes +dans le Cambodge +de demain au partage +des tâches domestiques + dans le couple</w:t>
+      </w:r>
+      <w:r>
+        <w:rPr>
+          <w:highlight w:val="yellow"/>
+          <w:lang w:val="fr-FR"/>
+        </w:rPr>
+        <w:t xml:space="preserve">. Toutes +ont suivi la conférence dans un silence religieux puis une forêt de doigts se sont dressés pour poser des questions. Srey My, Vita, Leakhana... chacune a exprimé une curiosité pertinente. Sans la moindre crainte d’interviewer une ministre devant 200 camarades...  Il est peut-être là, le premier constat de ces neuf années d’étude à Happy Chandara : avoir acquis une belle confiance en soi... </w:t>
       </w:r>
     </w:p>
     <w:p>
       <w:pPr>
         <w:rPr>
-          <w:lang w:val="fr-FR"/>
-        </w:rPr>
-      </w:pPr>
-      <w:r>
-        <w:rPr>
+          <w:highlight w:val="yellow"/>
+          <w:lang w:val="fr-FR"/>
+        </w:rPr>
+      </w:pPr>
+      <w:r>
+        <w:rPr>
+          <w:highlight w:val="yellow"/>
           <w:lang w:val="fr-FR"/>
         </w:rPr>
         <w:t xml:space="preserve">Tina Kieffer </w:t>
@@ -640,13 +483,23 @@
         <w:rPr>
           <w:rFonts w:ascii="Times" w:hAnsi="Times" w:cs="Times"/>
           <w:i/>
+          <w:lang w:val="fr-FR"/>
         </w:rPr>
       </w:pPr>
       <w:r>
         <w:rPr>
           <w:i/>
-        </w:rPr>
-        <w:t xml:space="preserve">Présidente-fondatrice de Toutes à l’école </w:t>
+          <w:highlight w:val="yellow"/>
+          <w:lang w:val="fr-FR"/>
+        </w:rPr>
+        <w:t>Présidente-fondatrice de Toutes à l’école</w:t>
+      </w:r>
+      <w:r>
+        <w:rPr>
+          <w:i/>
+          <w:lang w:val="fr-FR"/>
+        </w:rPr>
+        <w:t xml:space="preserve"> </w:t>
       </w:r>
     </w:p>
     <w:p>
@@ -654,6 +507,7 @@
         <w:rPr>
           <w:rFonts w:ascii="Times" w:hAnsi="Times" w:cs="Times"/>
           <w:color w:val="000000"/>
+          <w:lang w:val="fr-FR"/>
         </w:rPr>
       </w:pPr>
     </w:p>
@@ -662,46 +516,39 @@
         <w:rPr>
           <w:rFonts w:ascii="Times" w:hAnsi="Times" w:cs="Times"/>
           <w:i/>
+          <w:lang w:val="fr-FR"/>
         </w:rPr>
       </w:pPr>
       <w:r>
         <w:rPr>
           <w:i/>
+          <w:highlight w:val="yellow"/>
+          <w:lang w:val="fr-FR"/>
         </w:rPr>
         <w:t xml:space="preserve">*Y aurait-il parmi vos relations un laboratoire susceptible de nous donner ou nous vendre à prix coûtant des implants </w:t>
       </w:r>
-      <w:proofErr w:type="gramStart"/>
       <w:r>
         <w:rPr>
           <w:i/>
-        </w:rPr>
-        <w:t>contraceptifs</w:t>
+          <w:highlight w:val="yellow"/>
+          <w:lang w:val="fr-FR"/>
+        </w:rPr>
+        <w:t>contraceptifs ?</w:t>
       </w:r>
       <w:r>
         <w:rPr>
           <w:i/>
+          <w:lang w:val="fr-FR"/>
         </w:rPr>
         <w:t xml:space="preserve"> </w:t>
       </w:r>
-      <w:r>
-        <w:rPr>
-          <w:i/>
-        </w:rPr>
-        <w:t>?</w:t>
-      </w:r>
-      <w:proofErr w:type="gramEnd"/>
-      <w:r>
-        <w:rPr>
-          <w:i/>
-        </w:rPr>
-        <w:t xml:space="preserve"> </w:t>
-      </w:r>
     </w:p>
     <w:p>
       <w:pPr>
         <w:rPr>
           <w:rFonts w:ascii="Times" w:hAnsi="Times" w:cs="Times"/>
           <w:color w:val="000000"/>
+          <w:lang w:val="fr-FR"/>
         </w:rPr>
       </w:pPr>
     </w:p>
@@ -710,18 +557,14 @@
         <w:pStyle w:val="Heading1"/>
         <w:rPr>
           <w:color w:val="000000"/>
-        </w:rPr>
-      </w:pPr>
-      <w:r>
-        <w:t xml:space="preserve">Qui sont nos petites </w:t>
-      </w:r>
-      <w:proofErr w:type="gramStart"/>
-      <w:r>
-        <w:t>Chandara ?</w:t>
-      </w:r>
-      <w:proofErr w:type="gramEnd"/>
-      <w:r>
-        <w:t xml:space="preserve"> </w:t>
+          <w:lang w:val="fr-FR"/>
+        </w:rPr>
+      </w:pPr>
+      <w:r>
+        <w:rPr>
+          <w:lang w:val="fr-FR"/>
+        </w:rPr>
+        <w:t xml:space="preserve">Qui sont nos petites Chandara ? </w:t>
       </w:r>
     </w:p>
     <w:p>
@@ -729,6 +572,7 @@
         <w:rPr>
           <w:rFonts w:ascii="Times" w:hAnsi="Times" w:cs="Times"/>
           <w:color w:val="000000"/>
+          <w:lang w:val="fr-FR"/>
         </w:rPr>
       </w:pPr>
     </w:p>
@@ -737,33 +581,22 @@
         <w:rPr>
           <w:rFonts w:ascii="Times" w:hAnsi="Times" w:cs="Times"/>
           <w:color w:val="000000"/>
-        </w:rPr>
-      </w:pPr>
-      <w:r>
-        <w:rPr>
-          <w:color w:val="000000"/>
-        </w:rPr>
-        <w:t xml:space="preserve">On nous demande </w:t>
-      </w:r>
-      <w:proofErr w:type="gramStart"/>
-      <w:r>
-        <w:rPr>
-          <w:color w:val="000000"/>
-        </w:rPr>
-        <w:t>souvent :</w:t>
-      </w:r>
-      <w:proofErr w:type="gramEnd"/>
-      <w:r>
-        <w:rPr>
-          <w:color w:val="000000"/>
-        </w:rPr>
-        <w:t xml:space="preserve"> «</w:t>
+          <w:lang w:val="fr-FR"/>
+        </w:rPr>
+      </w:pPr>
+      <w:r>
+        <w:rPr>
+          <w:color w:val="000000"/>
+          <w:lang w:val="fr-FR"/>
+        </w:rPr>
+        <w:t>On nous demande souvent : «</w:t>
       </w:r>
       <w:r>
         <w:rPr>
           <w:i/>
           <w:iCs/>
           <w:color w:val="000000"/>
+          <w:lang w:val="fr-FR"/>
         </w:rPr>
         <w:t>mais comment choisis</w:t>
       </w:r>
@@ -772,6 +605,7 @@
           <w:i/>
           <w:iCs/>
           <w:color w:val="000000"/>
+          <w:lang w:val="fr-FR"/>
         </w:rPr>
         <w:t xml:space="preserve">sez-vous les </w:t>
       </w:r>
@@ -780,6 +614,7 @@
           <w:i/>
           <w:iCs/>
           <w:color w:val="000000"/>
+          <w:lang w:val="fr-FR"/>
         </w:rPr>
         <w:t>fi</w:t>
       </w:r>
@@ -788,6 +623,7 @@
           <w:i/>
           <w:iCs/>
           <w:color w:val="000000"/>
+          <w:lang w:val="fr-FR"/>
         </w:rPr>
         <w:t xml:space="preserve">llettes que </w:t>
       </w:r>
@@ -797,6 +633,7 @@
         <w:rPr>
           <w:rFonts w:ascii="Times" w:hAnsi="Times" w:cs="Times"/>
           <w:color w:val="000000"/>
+          <w:lang w:val="fr-FR"/>
         </w:rPr>
       </w:pPr>
       <w:r>
@@ -804,256 +641,238 @@
           <w:i/>
           <w:iCs/>
           <w:color w:val="000000"/>
-        </w:rPr>
-        <w:t xml:space="preserve">vous inscrivez à Happy </w:t>
-      </w:r>
-      <w:proofErr w:type="gramStart"/>
-      <w:r>
-        <w:rPr>
-          <w:i/>
-          <w:iCs/>
-          <w:color w:val="000000"/>
-        </w:rPr>
-        <w:t>Chandara ?</w:t>
-      </w:r>
-      <w:proofErr w:type="gramEnd"/>
-      <w:r>
-        <w:rPr>
-          <w:color w:val="000000"/>
+          <w:lang w:val="fr-FR"/>
+        </w:rPr>
+        <w:t>vous inscrivez à Happy Chandara ?</w:t>
+      </w:r>
+      <w:r>
+        <w:rPr>
+          <w:color w:val="000000"/>
+          <w:lang w:val="fr-FR"/>
         </w:rPr>
         <w:t>» Voici donc</w:t>
       </w:r>
       <w:r>
         <w:rPr>
           <w:color w:val="000000"/>
+          <w:lang w:val="fr-FR"/>
         </w:rPr>
         <w:t xml:space="preserve"> un petit rappel. Outre les cri</w:t>
       </w:r>
       <w:r>
         <w:rPr>
           <w:color w:val="000000"/>
+          <w:lang w:val="fr-FR"/>
         </w:rPr>
         <w:t xml:space="preserve">tères de l’âge (entre 6 et 7 ans pour entrer en cours préparatoire) et de la domiciliation (dans un rayon de 8 kms autour de l’école), c’est le niveau social de la famille qui emporte notre décision. Ainsi, sur une totalité de 759 familles (un bon nombre d’entre elles ayant plusieurs lles scolarisées dans notre école), 72 familles appartiennent au niveau dit «très pauvre» et décrit comme </w:t>
       </w:r>
       <w:r>
         <w:rPr>
           <w:color w:val="000000"/>
+          <w:lang w:val="fr-FR"/>
         </w:rPr>
         <w:t>suit:</w:t>
       </w:r>
       <w:r>
         <w:rPr>
           <w:color w:val="000000"/>
-        </w:rPr>
-        <w:t xml:space="preserve"> occupation illicite d’un terrain, maison de tôle, revenu par personne et par jour de moins d’1,5 $, contexte familial violent, dettes, maladies. 329 familles appartiennent à un niveau dit «pauvre</w:t>
-      </w:r>
-      <w:proofErr w:type="gramStart"/>
-      <w:r>
-        <w:rPr>
-          <w:color w:val="000000"/>
-        </w:rPr>
-        <w:t>» :</w:t>
-      </w:r>
-      <w:proofErr w:type="gramEnd"/>
-      <w:r>
-        <w:rPr>
-          <w:color w:val="000000"/>
-        </w:rPr>
-        <w:t xml:space="preserve"> petit terrain, maison en tôle ou en bois, vélo ou vieille moto, revenu par personne entre 1,5 et 2 $, dettes, maladies. 339 familles sont issues d’un milieu dit «médium</w:t>
-      </w:r>
-      <w:proofErr w:type="gramStart"/>
-      <w:r>
-        <w:rPr>
-          <w:color w:val="000000"/>
-        </w:rPr>
-        <w:t>» :</w:t>
-      </w:r>
-      <w:proofErr w:type="gramEnd"/>
-      <w:r>
-        <w:rPr>
-          <w:color w:val="000000"/>
-        </w:rPr>
-        <w:t xml:space="preserve"> maison en bois, moto, revenu par personne et par jour entre 2,5 et 3 $, pa</w:t>
-      </w:r>
-      <w:r>
-        <w:rPr>
-          <w:color w:val="000000"/>
+          <w:lang w:val="fr-FR"/>
+        </w:rPr>
+        <w:t xml:space="preserve"> occupation illicite d’un terrain, maison de tôle, revenu par personne et par jour de moins d’1,5 $, contexte familial violent, dettes, maladies. 329 familles appartiennent à un niveau dit «pauvre» : petit terrain, maison en tôle ou en bois, vélo ou vieille moto, revenu par personne entre 1,5 et 2 $, dettes, maladies. 339 familles sont issues d’un milieu dit «médium» : maison en bois, moto, revenu par personne et par jour entre 2,5 et 3 $, pa</w:t>
+      </w:r>
+      <w:r>
+        <w:rPr>
+          <w:color w:val="000000"/>
+          <w:lang w:val="fr-FR"/>
         </w:rPr>
         <w:t>s ou peu de dettes. Mener l’en</w:t>
       </w:r>
       <w:r>
         <w:rPr>
           <w:color w:val="000000"/>
+          <w:lang w:val="fr-FR"/>
         </w:rPr>
         <w:t xml:space="preserve">quête sociale sur une centaine de </w:t>
       </w:r>
       <w:r>
         <w:rPr>
           <w:color w:val="000000"/>
+          <w:lang w:val="fr-FR"/>
         </w:rPr>
         <w:t>fi</w:t>
       </w:r>
       <w:r>
         <w:rPr>
           <w:color w:val="000000"/>
+          <w:lang w:val="fr-FR"/>
         </w:rPr>
         <w:t>llettes inscrites chaque année prenant un temps considérable, les pré-i</w:t>
       </w:r>
       <w:r>
         <w:rPr>
           <w:color w:val="000000"/>
+          <w:lang w:val="fr-FR"/>
         </w:rPr>
         <w:t>nscriptions ont lieu en avril afi</w:t>
       </w:r>
       <w:r>
         <w:rPr>
           <w:color w:val="000000"/>
+          <w:lang w:val="fr-FR"/>
         </w:rPr>
         <w:t xml:space="preserve">n que nos travailleurs sociaux puissent aller visiter chaque maison, </w:t>
       </w:r>
       <w:r>
         <w:rPr>
           <w:color w:val="000000"/>
+          <w:lang w:val="fr-FR"/>
         </w:rPr>
         <w:t>interviewer, photographier, ré</w:t>
       </w:r>
       <w:r>
         <w:rPr>
           <w:color w:val="000000"/>
+          <w:lang w:val="fr-FR"/>
         </w:rPr>
         <w:t xml:space="preserve">pertorier... Les inscriptions dé nitives sont validées </w:t>
       </w:r>
       <w:r>
         <w:rPr>
           <w:color w:val="000000"/>
+          <w:lang w:val="fr-FR"/>
         </w:rPr>
         <w:t>fi</w:t>
       </w:r>
       <w:r>
         <w:rPr>
           <w:color w:val="000000"/>
+          <w:lang w:val="fr-FR"/>
         </w:rPr>
         <w:t xml:space="preserve">n juillet et les élèves sont proposées nominativement au parrainage </w:t>
       </w:r>
       <w:r>
         <w:rPr>
           <w:color w:val="000000"/>
+          <w:lang w:val="fr-FR"/>
         </w:rPr>
         <w:t>fi</w:t>
       </w:r>
       <w:r>
         <w:rPr>
           <w:color w:val="000000"/>
+          <w:lang w:val="fr-FR"/>
         </w:rPr>
         <w:t>n septembre (le temps de s’assurer qu’elles se sont bien présentées en classe et vien</w:t>
       </w:r>
       <w:r>
         <w:rPr>
           <w:color w:val="000000"/>
+          <w:lang w:val="fr-FR"/>
         </w:rPr>
         <w:t>nent avec assiduité). Bien évi</w:t>
       </w:r>
       <w:r>
         <w:rPr>
           <w:color w:val="000000"/>
+          <w:lang w:val="fr-FR"/>
         </w:rPr>
         <w:t xml:space="preserve">demment, les enfants issues </w:t>
       </w:r>
       <w:r>
         <w:rPr>
           <w:color w:val="000000"/>
+          <w:lang w:val="fr-FR"/>
         </w:rPr>
         <w:t>des familles les plus défavori</w:t>
       </w:r>
       <w:r>
         <w:rPr>
           <w:color w:val="000000"/>
+          <w:lang w:val="fr-FR"/>
         </w:rPr>
         <w:t>sées sont pré-inscrites en priorité. Il arrive qu’une bourse soit</w:t>
       </w:r>
       <w:r>
         <w:rPr>
           <w:color w:val="000000"/>
+          <w:lang w:val="fr-FR"/>
         </w:rPr>
         <w:t xml:space="preserve"> allouée par Toutes à l’école afi</w:t>
       </w:r>
       <w:r>
         <w:rPr>
           <w:color w:val="000000"/>
+          <w:lang w:val="fr-FR"/>
         </w:rPr>
         <w:t>n qu’une sœur trop âgée ou un frère puisse</w:t>
       </w:r>
       <w:r>
         <w:rPr>
           <w:color w:val="000000"/>
+          <w:lang w:val="fr-FR"/>
         </w:rPr>
         <w:t xml:space="preserve"> aller à l’école publique. Afi</w:t>
       </w:r>
       <w:r>
         <w:rPr>
           <w:color w:val="000000"/>
+          <w:lang w:val="fr-FR"/>
         </w:rPr>
         <w:t xml:space="preserve">n de compenser le manque à gagner pour ces familles qui ne peuvent plus faire travailler leur </w:t>
       </w:r>
       <w:r>
         <w:rPr>
           <w:color w:val="000000"/>
+          <w:lang w:val="fr-FR"/>
         </w:rPr>
         <w:t>fi</w:t>
       </w:r>
       <w:r>
         <w:rPr>
           <w:color w:val="000000"/>
+          <w:lang w:val="fr-FR"/>
         </w:rPr>
         <w:t xml:space="preserve">lle une fois </w:t>
       </w:r>
       <w:r>
         <w:rPr>
           <w:color w:val="000000"/>
+          <w:lang w:val="fr-FR"/>
         </w:rPr>
         <w:t>scolarisée, des paniers alimen</w:t>
       </w:r>
       <w:r>
         <w:rPr>
           <w:color w:val="000000"/>
+          <w:lang w:val="fr-FR"/>
         </w:rPr>
         <w:t xml:space="preserve">taires sont régulièrement distribués. Cette aide nous permet d’exiger en retour une parfaite assiduité de l’enfant. Il arrive, heureusement, que la famille s’élève socialement au </w:t>
       </w:r>
       <w:r>
         <w:rPr>
           <w:color w:val="000000"/>
+          <w:lang w:val="fr-FR"/>
         </w:rPr>
         <w:t>fi</w:t>
       </w:r>
       <w:r>
         <w:rPr>
           <w:color w:val="000000"/>
-        </w:rPr>
-        <w:t xml:space="preserve">l des ans, à la suite d’un héritage (maison ou terrain qui peut être revendu). Ainsi, nous avons vu émerger une nouvelle classe sociale qui concerne 19 de nos </w:t>
-      </w:r>
-      <w:proofErr w:type="gramStart"/>
-      <w:r>
-        <w:rPr>
-          <w:color w:val="000000"/>
-        </w:rPr>
-        <w:t>familles :</w:t>
-      </w:r>
-      <w:proofErr w:type="gramEnd"/>
-      <w:r>
-        <w:rPr>
-          <w:color w:val="000000"/>
-        </w:rPr>
-        <w:t xml:space="preserve"> maison en dur ou en bois, mobilier, moto ou voiture, entre 3 et 5 $ de revenu par personne et par jour, pas de dettes. Dans ce cas, nous dérogeons à notre règle qui veut que nous inscrivions toutes les sœurs d’une même fratrie, mais veillons à ce que les cadettes soient inscrites à l’école publique. Ce qui nous permet de libérer autant de places pour des </w:t>
-      </w:r>
-      <w:r>
-        <w:rPr>
-          <w:color w:val="000000"/>
+          <w:lang w:val="fr-FR"/>
+        </w:rPr>
+        <w:t xml:space="preserve">l des ans, à la suite d’un héritage (maison ou terrain qui peut être revendu). Ainsi, nous avons vu émerger une nouvelle classe sociale qui concerne 19 de nos familles : maison en dur ou en bois, mobilier, moto ou voiture, entre 3 et 5 $ de revenu par personne et par jour, pas de dettes. Dans ce cas, nous dérogeons à notre règle qui veut que nous inscrivions toutes les sœurs d’une même fratrie, mais veillons à ce que les cadettes soient inscrites à l’école publique. Ce qui nous permet de libérer autant de places pour des </w:t>
+      </w:r>
+      <w:r>
+        <w:rPr>
+          <w:color w:val="000000"/>
+          <w:lang w:val="fr-FR"/>
         </w:rPr>
         <w:t>fi</w:t>
       </w:r>
       <w:r>
         <w:rPr>
           <w:color w:val="000000"/>
+          <w:lang w:val="fr-FR"/>
         </w:rPr>
         <w:t>llettes en</w:t>
       </w:r>
@@ -1061,6 +880,7 @@
         <w:rPr>
           <w:rFonts w:ascii="MS Mincho" w:eastAsia="MS Mincho" w:hAnsi="MS Mincho" w:cs="MS Mincho"/>
           <w:color w:val="000000"/>
+          <w:lang w:val="fr-FR"/>
         </w:rPr>
         <w:t>  </w:t>
@@ -1068,12 +888,14 @@
       <w:r>
         <w:rPr>
           <w:color w:val="000000"/>
+          <w:lang w:val="fr-FR"/>
         </w:rPr>
         <w:t>grande diffi</w:t>
       </w:r>
       <w:r>
         <w:rPr>
           <w:color w:val="000000"/>
+          <w:lang w:val="fr-FR"/>
         </w:rPr>
         <w:t xml:space="preserve">culté, qui deviendront plus tard des femmes libres et instruites... </w:t>
       </w:r>
@@ -1083,6 +905,7 @@
         <w:rPr>
           <w:rFonts w:ascii="Times" w:hAnsi="Times" w:cs="Times"/>
           <w:color w:val="000000"/>
+          <w:lang w:val="fr-FR"/>
         </w:rPr>
       </w:pPr>
     </w:p>
@@ -1091,6 +914,7 @@
         <w:rPr>
           <w:rFonts w:ascii="Times" w:hAnsi="Times" w:cs="Times"/>
           <w:color w:val="000000"/>
+          <w:lang w:val="fr-FR"/>
         </w:rPr>
       </w:pPr>
     </w:p>
@@ -1099,9 +923,13 @@
         <w:pStyle w:val="Heading1"/>
         <w:rPr>
           <w:color w:val="000000"/>
-        </w:rPr>
-      </w:pPr>
-      <w:r>
+          <w:lang w:val="fr-FR"/>
+        </w:rPr>
+      </w:pPr>
+      <w:r>
+        <w:rPr>
+          <w:lang w:val="fr-FR"/>
+        </w:rPr>
         <w:lastRenderedPageBreak/>
         <w:t xml:space="preserve">L’école Happy Chandara se met à la permaculture </w:t>
       </w:r>
@@ -1110,39 +938,73 @@
       <w:pPr>
         <w:rPr>
           <w:rFonts w:ascii="Times" w:hAnsi="Times" w:cs="Times"/>
-        </w:rPr>
-      </w:pPr>
-      <w:r>
+          <w:lang w:val="fr-FR"/>
+        </w:rPr>
+      </w:pPr>
+      <w:r>
+        <w:rPr>
+          <w:lang w:val="fr-FR"/>
+        </w:rPr>
         <w:t>Notre école étant située dans la banlieue rurale de Phnom Penh, la plupart des parents d’élèves vivent du travail de la terre. Ma</w:t>
       </w:r>
       <w:r>
+        <w:rPr>
+          <w:lang w:val="fr-FR"/>
+        </w:rPr>
         <w:t>is tous sont confrontés à l’en</w:t>
       </w:r>
       <w:r>
+        <w:rPr>
+          <w:lang w:val="fr-FR"/>
+        </w:rPr>
         <w:t>grenage des semences</w:t>
       </w:r>
       <w:r>
+        <w:rPr>
+          <w:lang w:val="fr-FR"/>
+        </w:rPr>
         <w:t xml:space="preserve"> hybrides qui les rendent tota</w:t>
       </w:r>
       <w:r>
+        <w:rPr>
+          <w:lang w:val="fr-FR"/>
+        </w:rPr>
         <w:t xml:space="preserve">lement dépendants </w:t>
       </w:r>
       <w:r>
+        <w:rPr>
+          <w:lang w:val="fr-FR"/>
+        </w:rPr>
         <w:t>des multinationales agroalimen</w:t>
       </w:r>
       <w:r>
+        <w:rPr>
+          <w:lang w:val="fr-FR"/>
+        </w:rPr>
         <w:t>taires et les contraignent à arroser quotidiennement leurs terres de pesticides empestant le pétrole. Ainsi la terre du Cambodge, où naturellement un simple noyau devrait se transformer en arbre, est de plus en plus appauvrie et les fruits et légumes de moins en moins co</w:t>
       </w:r>
       <w:r>
+        <w:rPr>
+          <w:lang w:val="fr-FR"/>
+        </w:rPr>
         <w:t>mestibles. Face à ce constat affl</w:t>
       </w:r>
       <w:r>
+        <w:rPr>
+          <w:lang w:val="fr-FR"/>
+        </w:rPr>
         <w:t>igeant, Tina Kieffer a décidé de lancer un vaste programme de permaculture, d’une part pour apprendre aux parents d’élèves à cultiver mieux et plus sain (ce qui leur permettra de revendre plus cher et donc d’enrayer le processus de pau- vreté), mais aussi pour a</w:t>
       </w:r>
       <w:r>
+        <w:rPr>
+          <w:lang w:val="fr-FR"/>
+        </w:rPr>
         <w:t>utonomiser les cantines du com</w:t>
       </w:r>
       <w:r>
+        <w:rPr>
+          <w:lang w:val="fr-FR"/>
+        </w:rPr>
         <w:t xml:space="preserve">plexe scolaire (1300 repas servis chaque jour) où nous pourrons en n servir des végétaux bio. </w:t>
       </w:r>
     </w:p>
@@ -1150,117 +1012,167 @@
       <w:pPr>
         <w:rPr>
           <w:rFonts w:ascii="Times" w:hAnsi="Times" w:cs="Times"/>
-        </w:rPr>
-      </w:pPr>
-      <w:r>
+          <w:lang w:val="fr-FR"/>
+        </w:rPr>
+      </w:pPr>
+      <w:r>
+        <w:rPr>
+          <w:lang w:val="fr-FR"/>
+        </w:rPr>
         <w:t xml:space="preserve">Tina a fait appel à Isabella Sallusti, spécialiste en </w:t>
       </w:r>
       <w:r>
+        <w:rPr>
+          <w:lang w:val="fr-FR"/>
+        </w:rPr>
         <w:t>permaculture, afi</w:t>
       </w:r>
       <w:r>
+        <w:rPr>
+          <w:lang w:val="fr-FR"/>
+        </w:rPr>
         <w:t>n de créer sur l</w:t>
       </w:r>
       <w:r>
+        <w:rPr>
+          <w:lang w:val="fr-FR"/>
+        </w:rPr>
         <w:t>a surface non construite du ly</w:t>
       </w:r>
       <w:r>
-        <w:t xml:space="preserve">cée un vaste champ </w:t>
-      </w:r>
-      <w:proofErr w:type="gramStart"/>
-      <w:r>
-        <w:t>expérimental :</w:t>
-      </w:r>
-      <w:proofErr w:type="gramEnd"/>
-      <w:r>
-        <w:t xml:space="preserve"> les familles viennent apprendre, au cours d’ateliers,</w:t>
+        <w:rPr>
+          <w:lang w:val="fr-FR"/>
+        </w:rPr>
+        <w:t>cée un vaste champ expérimental : les familles viennent apprendre, au cours d’ateliers,</w:t>
       </w:r>
       <w:r>
         <w:rPr>
           <w:rFonts w:ascii="MS Mincho" w:eastAsia="MS Mincho" w:hAnsi="MS Mincho" w:cs="MS Mincho"/>
+          <w:lang w:val="fr-FR"/>
         </w:rPr>
         <w:t>  </w:t>
       </w:r>
       <w:r>
+        <w:rPr>
+          <w:lang w:val="fr-FR"/>
+        </w:rPr>
         <w:t>à assainir leur propre</w:t>
       </w:r>
       <w:r>
         <w:rPr>
           <w:rFonts w:ascii="MS Mincho" w:eastAsia="MS Mincho" w:hAnsi="MS Mincho" w:cs="MS Mincho"/>
+          <w:lang w:val="fr-FR"/>
         </w:rPr>
         <w:t>  </w:t>
       </w:r>
       <w:r>
+        <w:rPr>
+          <w:lang w:val="fr-FR"/>
+        </w:rPr>
         <w:t>terrain, puis à créer</w:t>
       </w:r>
       <w:r>
         <w:rPr>
           <w:rFonts w:ascii="MS Mincho" w:eastAsia="MS Mincho" w:hAnsi="MS Mincho" w:cs="MS Mincho"/>
+          <w:lang w:val="fr-FR"/>
         </w:rPr>
         <w:t>  </w:t>
       </w:r>
       <w:r>
+        <w:rPr>
+          <w:lang w:val="fr-FR"/>
+        </w:rPr>
         <w:t>des buttes pour une culture poly-végétale bien plus produ</w:t>
       </w:r>
       <w:r>
+        <w:rPr>
+          <w:lang w:val="fr-FR"/>
+        </w:rPr>
         <w:t>ctive à base de graines non trafi</w:t>
       </w:r>
       <w:r>
+        <w:rPr>
+          <w:lang w:val="fr-FR"/>
+        </w:rPr>
         <w:t>quées et sans le moindre produit toxique. Une centaine de parents sont venus écouter avec intérêt les explications d’Isabella Sallusti et de Tina Kieffer, laquelle avait</w:t>
       </w:r>
       <w:r>
         <w:rPr>
           <w:rFonts w:ascii="MS Mincho" w:eastAsia="MS Mincho" w:hAnsi="MS Mincho" w:cs="MS Mincho"/>
+          <w:lang w:val="fr-FR"/>
         </w:rPr>
         <w:t>  </w:t>
       </w:r>
       <w:r>
+        <w:rPr>
+          <w:lang w:val="fr-FR"/>
+        </w:rPr>
         <w:t>pris cette décision suite à l’intoxication heureusement sans gravité de quarante de nos internes, exposées</w:t>
       </w:r>
       <w:r>
         <w:rPr>
           <w:rFonts w:ascii="MS Mincho" w:eastAsia="MS Mincho" w:hAnsi="MS Mincho" w:cs="MS Mincho"/>
+          <w:lang w:val="fr-FR"/>
         </w:rPr>
         <w:t>  </w:t>
       </w:r>
       <w:r>
+        <w:rPr>
+          <w:lang w:val="fr-FR"/>
+        </w:rPr>
         <w:t>à l’arrosage chimique des champs de jasmin voisin</w:t>
       </w:r>
       <w:r>
+        <w:rPr>
+          <w:lang w:val="fr-FR"/>
+        </w:rPr>
         <w:t>s. Un label sera ensuite créé afi</w:t>
       </w:r>
       <w:r>
+        <w:rPr>
+          <w:lang w:val="fr-FR"/>
+        </w:rPr>
         <w:t xml:space="preserve">n de permettre aux familles de vendre leur production à meilleur prix dans des </w:t>
       </w:r>
       <w:r>
+        <w:rPr>
+          <w:lang w:val="fr-FR"/>
+        </w:rPr>
         <w:t>fi</w:t>
       </w:r>
       <w:r>
+        <w:rPr>
+          <w:lang w:val="fr-FR"/>
+        </w:rPr>
         <w:t>lières authentiquement bio. Plus de produits chimiques à acheter,</w:t>
       </w:r>
       <w:r>
-        <w:t xml:space="preserve"> des légumes revendus plus </w:t>
-      </w:r>
-      <w:proofErr w:type="gramStart"/>
-      <w:r>
-        <w:t>cher</w:t>
-      </w:r>
-      <w:r>
-        <w:t xml:space="preserve"> :</w:t>
-      </w:r>
-      <w:proofErr w:type="gramEnd"/>
-      <w:r>
-        <w:t xml:space="preserve"> de quoi motiver les Cambodgiens à adopter ce type de culture et donc à sauver leur terre, ce qui est sans doute l’un des m</w:t>
-      </w:r>
-      <w:r>
+        <w:rPr>
+          <w:lang w:val="fr-FR"/>
+        </w:rPr>
+        <w:t xml:space="preserve"> des légumes revendus plus cher</w:t>
+      </w:r>
+      <w:r>
+        <w:rPr>
+          <w:lang w:val="fr-FR"/>
+        </w:rPr>
+        <w:t xml:space="preserve"> : de quoi motiver les Cambodgiens à adopter ce type de culture et donc à sauver leur terre, ce qui est sans doute l’un des m</w:t>
+      </w:r>
+      <w:r>
+        <w:rPr>
+          <w:lang w:val="fr-FR"/>
+        </w:rPr>
         <w:t>eilleurs moyens, après l’éduca</w:t>
       </w:r>
       <w:r>
+        <w:rPr>
+          <w:lang w:val="fr-FR"/>
+        </w:rPr>
         <w:t xml:space="preserve">tion (!), de sauver également le pays. </w:t>
       </w:r>
     </w:p>
@@ -1269,6 +1181,7 @@
         <w:rPr>
           <w:rFonts w:ascii="Times" w:hAnsi="Times" w:cs="Times"/>
           <w:color w:val="000000"/>
+          <w:lang w:val="fr-FR"/>
         </w:rPr>
       </w:pPr>
     </w:p>
@@ -1301,31 +1214,31 @@
       </w:pPr>
     </w:p>
     <w:p>
-      <w:r>
+      <w:pPr>
+        <w:rPr>
+          <w:lang w:val="fr-FR"/>
+        </w:rPr>
+      </w:pPr>
+      <w:r>
+        <w:rPr>
+          <w:lang w:val="fr-FR"/>
+        </w:rPr>
         <w:t xml:space="preserve">Voici notre nouvel internat inauguré en septembre, qui accueille  cette année 81 petites et jeunes lles parmi les plus vulnérables. </w:t>
       </w:r>
     </w:p>
     <w:p>
-      <w:r>
+      <w:pPr>
+        <w:rPr>
+          <w:lang w:val="fr-FR"/>
+        </w:rPr>
+      </w:pPr>
+      <w:r>
+        <w:rPr>
+          <w:lang w:val="fr-FR"/>
+        </w:rPr>
         <w:t xml:space="preserve">Un grand espace de vie vitré et multicolore au rez-de-chaussée -qui réunit sur 300 m2 bibliothèque, cinémathèque, un coin d’études pour faire ses devoirs, une grande cuisine à l’américaine pour faire sauter les crêpes en bande et une salle informatique (sous </w:t>
-      </w:r>
-      <w:proofErr w:type="gramStart"/>
-      <w:r>
-        <w:t>contrôle !</w:t>
-      </w:r>
-      <w:proofErr w:type="gramEnd"/>
-      <w:r>
-        <w:t xml:space="preserve">). Puis aux étages </w:t>
-      </w:r>
-      <w:proofErr w:type="gramStart"/>
-      <w:r>
-        <w:t>supérieurs :</w:t>
-      </w:r>
-      <w:proofErr w:type="gramEnd"/>
-      <w:r>
-        <w:t xml:space="preserve"> chambres, salles de douches et petit appartement pour les surveillantes et les visiteurs de Toutes à l’école. Le tout dans une ambiance colorée et affectueuse, pour faire oublier (presque) tous les tracas... </w:t>
+qui réunit sur 300 m2 bibliothèque, cinémathèque, un coin d’études pour faire ses devoirs, une grande cuisine à l’américaine pour faire sauter les crêpes en bande et une salle informatique (sous contrôle !). Puis aux étages supérieurs : chambres, salles de douches et petit appartement pour les surveillantes et les visiteurs de Toutes à l’école. Le tout dans une ambiance colorée et affectueuse, pour faire oublier (presque) tous les tracas... </w:t>
       </w:r>
     </w:p>
     <w:p>
@@ -1333,6 +1246,7 @@
         <w:rPr>
           <w:rFonts w:ascii="Times" w:hAnsi="Times" w:cs="Times"/>
           <w:color w:val="000000"/>
+          <w:lang w:val="fr-FR"/>
         </w:rPr>
       </w:pPr>
     </w:p>
@@ -1341,6 +1255,7 @@
         <w:rPr>
           <w:rFonts w:ascii="Times" w:hAnsi="Times" w:cs="Times"/>
           <w:color w:val="000000"/>
+          <w:lang w:val="fr-FR"/>
         </w:rPr>
       </w:pPr>
     </w:p>
@@ -1366,26 +1281,40 @@
       <w:pPr>
         <w:rPr>
           <w:rFonts w:ascii="Times" w:hAnsi="Times" w:cs="Times"/>
-        </w:rPr>
-      </w:pPr>
-      <w:r>
+          <w:lang w:val="fr-FR"/>
+        </w:rPr>
+      </w:pPr>
+      <w:r>
+        <w:rPr>
+          <w:lang w:val="fr-FR"/>
+        </w:rPr>
         <w:t>Nos lycéennes se sont transformées l’espace d’une matinée en professeur des écoles. En effet, dans l’esprit de partage de Happy Chandara, nous mettons à contribution nos vaillantes lycéennes pour aller, une fois par mois, dans les trois écoles publiques des environs, pour y animer des séances de lecture.</w:t>
       </w:r>
       <w:r>
         <w:rPr>
           <w:rFonts w:ascii="MS Mincho" w:eastAsia="MS Mincho" w:hAnsi="MS Mincho" w:cs="MS Mincho"/>
+          <w:lang w:val="fr-FR"/>
         </w:rPr>
         <w:t>  </w:t>
       </w:r>
       <w:r>
+        <w:rPr>
+          <w:lang w:val="fr-FR"/>
+        </w:rPr>
         <w:t xml:space="preserve">Un peu intimidées au début par ce nouveau rôle, nos lycéennes ont vite adopté les attitudes pédagogiques qu’elles ont pu observer et dont elles </w:t>
       </w:r>
       <w:r>
+        <w:rPr>
+          <w:lang w:val="fr-FR"/>
+        </w:rPr>
         <w:lastRenderedPageBreak/>
         <w:t>ont pu bénéfi</w:t>
       </w:r>
       <w:r>
+        <w:rPr>
+          <w:lang w:val="fr-FR"/>
+        </w:rPr>
         <w:t xml:space="preserve">cier ces dernières années. Et à leur tour, transmettre le plaisir de la lecture aux nombreux garçons et lles de ces classes, depuis le niveau 1 jusqu’au niveau 6. </w:t>
       </w:r>
     </w:p>
@@ -1396,41 +1325,53 @@
         </w:rPr>
       </w:pPr>
       <w:r>
+        <w:rPr>
+          <w:lang w:val="fr-FR"/>
+        </w:rPr>
         <w:t xml:space="preserve">A n’en pas douter, ils attendent déjà avec impatience la </w:t>
       </w:r>
       <w:r>
+        <w:rPr>
+          <w:lang w:val="fr-FR"/>
+        </w:rPr>
         <w:t>fi</w:t>
       </w:r>
       <w:r>
+        <w:rPr>
+          <w:lang w:val="fr-FR"/>
+        </w:rPr>
         <w:t>n</w:t>
       </w:r>
       <w:r>
         <w:rPr>
           <w:rFonts w:ascii="MS Mincho" w:eastAsia="MS Mincho" w:hAnsi="MS Mincho" w:cs="MS Mincho"/>
+          <w:lang w:val="fr-FR"/>
         </w:rPr>
         <w:t>  </w:t>
       </w:r>
       <w:r>
+        <w:rPr>
+          <w:lang w:val="fr-FR"/>
+        </w:rPr>
         <w:t>du mois prochain le retour de ces instits d’un jour. Dans l’intervalle, ils et elles peuvent toujours lire</w:t>
       </w:r>
       <w:r>
         <w:rPr>
           <w:rFonts w:ascii="MS Mincho" w:eastAsia="MS Mincho" w:hAnsi="MS Mincho" w:cs="MS Mincho"/>
+          <w:lang w:val="fr-FR"/>
         </w:rPr>
         <w:t>  </w:t>
       </w:r>
       <w:r>
-        <w:t xml:space="preserve">et relire ces livres que nous donnons aux écoles. Bonne </w:t>
-      </w:r>
-      <w:proofErr w:type="gramStart"/>
-      <w:r>
-        <w:t>lecture !</w:t>
-      </w:r>
-      <w:proofErr w:type="gramEnd"/>
-      <w:r>
-        <w:t xml:space="preserve"> </w:t>
+        <w:rPr>
+          <w:lang w:val="fr-FR"/>
+        </w:rPr>
+        <w:t xml:space="preserve">et relire ces livres que nous donnons aux écoles. </w:t>
+      </w:r>
+      <w:r>
+        <w:t xml:space="preserve">Bonne lecture ! </w:t>
       </w:r>
     </w:p>
     <w:p>
@@ -1459,9 +1400,13 @@
         <w:pStyle w:val="Heading1"/>
         <w:rPr>
           <w:color w:val="000000"/>
-        </w:rPr>
-      </w:pPr>
-      <w:r>
+          <w:lang w:val="fr-FR"/>
+        </w:rPr>
+      </w:pPr>
+      <w:r>
+        <w:rPr>
+          <w:lang w:val="fr-FR"/>
+        </w:rPr>
         <w:t xml:space="preserve">Un shopping qui a du cœur </w:t>
       </w:r>
     </w:p>
@@ -1480,49 +1425,65 @@
       <w:pPr>
         <w:rPr>
           <w:rFonts w:ascii="Times" w:hAnsi="Times" w:cs="Times"/>
-        </w:rPr>
-      </w:pPr>
-      <w:r>
+          <w:lang w:val="fr-FR"/>
+        </w:rPr>
+      </w:pPr>
+      <w:r>
+        <w:rPr>
+          <w:lang w:val="fr-FR"/>
+        </w:rPr>
         <w:t>Edités par Caroll pour la fête des mères et soutenus par Tatiana de Rosnay,</w:t>
       </w:r>
       <w:r>
         <w:rPr>
           <w:rFonts w:ascii="MS Mincho" w:eastAsia="MS Mincho" w:hAnsi="MS Mincho" w:cs="MS Mincho"/>
+          <w:lang w:val="fr-FR"/>
         </w:rPr>
         <w:t>  </w:t>
       </w:r>
       <w:r>
+        <w:rPr>
+          <w:lang w:val="fr-FR"/>
+        </w:rPr>
         <w:t>ces carrés de coton sont irrésistibles, avec les petites bouilles de nos élèves en surimpression et, détail essentiel, une phrase choisie par et écrite de la main</w:t>
       </w:r>
       <w:r>
         <w:rPr>
           <w:rFonts w:ascii="MS Mincho" w:eastAsia="MS Mincho" w:hAnsi="MS Mincho" w:cs="MS Mincho"/>
+          <w:lang w:val="fr-FR"/>
         </w:rPr>
         <w:t>  </w:t>
       </w:r>
       <w:r>
-        <w:t xml:space="preserve">de la célèbre </w:t>
-      </w:r>
-      <w:proofErr w:type="gramStart"/>
-      <w:r>
-        <w:t>romancière :</w:t>
-      </w:r>
-      <w:proofErr w:type="gramEnd"/>
-      <w:r>
-        <w:t xml:space="preserve"> apprenons-leur à lire et ces chrysalides deviendront papillons... Noué sur un des</w:t>
-      </w:r>
-      <w:r>
+        <w:rPr>
+          <w:lang w:val="fr-FR"/>
+        </w:rPr>
+        <w:t>de la célèbre romancière : apprenons-leur à lire et ces chrysalides deviendront papillons... Noué sur un des</w:t>
+      </w:r>
+      <w:r>
+        <w:rPr>
+          <w:lang w:val="fr-FR"/>
+        </w:rPr>
         <w:t xml:space="preserve"> tee-shirts ci-dessous, vous affi</w:t>
       </w:r>
       <w:r>
+        <w:rPr>
+          <w:lang w:val="fr-FR"/>
+        </w:rPr>
         <w:t xml:space="preserve">chez haut la couleur : oui, vous soutenez l’éducation des lles ! (35 € dans les boutiques Caroll à </w:t>
       </w:r>
       <w:r>
+        <w:rPr>
+          <w:lang w:val="fr-FR"/>
+        </w:rPr>
         <w:t>partir du 15 mai. Tous les bénéfi</w:t>
       </w:r>
       <w:r>
+        <w:rPr>
+          <w:lang w:val="fr-FR"/>
+        </w:rPr>
         <w:t xml:space="preserve">ces sont reversés à Toutes à l’école). </w:t>
       </w:r>
     </w:p>
@@ -1548,49 +1509,54 @@
       <w:pPr>
         <w:rPr>
           <w:rFonts w:ascii="Times" w:hAnsi="Times" w:cs="Times"/>
-        </w:rPr>
-      </w:pPr>
-      <w:r>
-        <w:t xml:space="preserve">Caroll ne se contente pas de lancer </w:t>
-      </w:r>
-      <w:proofErr w:type="gramStart"/>
-      <w:r>
-        <w:t>pour</w:t>
-      </w:r>
-      <w:proofErr w:type="gramEnd"/>
+          <w:lang w:val="fr-FR"/>
+        </w:rPr>
+      </w:pPr>
+      <w:r>
+        <w:rPr>
+          <w:lang w:val="fr-FR"/>
+        </w:rPr>
+        <w:t>Caroll ne se contente pas de lancer pour</w:t>
+      </w:r>
       <w:r>
         <w:rPr>
           <w:rFonts w:ascii="MS Mincho" w:eastAsia="MS Mincho" w:hAnsi="MS Mincho" w:cs="MS Mincho"/>
+          <w:lang w:val="fr-FR"/>
         </w:rPr>
         <w:t>  </w:t>
       </w:r>
       <w:r>
+        <w:rPr>
+          <w:lang w:val="fr-FR"/>
+        </w:rPr>
         <w:t>la fête des mères un foulard aux couleurs de Toutes à l’école, elle crée aussi depuis</w:t>
       </w:r>
       <w:r>
         <w:rPr>
           <w:rFonts w:ascii="MS Mincho" w:eastAsia="MS Mincho" w:hAnsi="MS Mincho" w:cs="MS Mincho"/>
+          <w:lang w:val="fr-FR"/>
         </w:rPr>
         <w:t>  </w:t>
       </w:r>
       <w:r>
+        <w:rPr>
+          <w:lang w:val="fr-FR"/>
+        </w:rPr>
         <w:t xml:space="preserve">7 ans </w:t>
       </w:r>
       <w:r>
+        <w:rPr>
+          <w:lang w:val="fr-FR"/>
+        </w:rPr>
         <w:t>des tee-shirts généreux au bénéfi</w:t>
       </w:r>
       <w:r>
-        <w:t xml:space="preserve">ce de l’association, soutenus par de grandes journalistes. Et bonne </w:t>
-      </w:r>
-      <w:proofErr w:type="gramStart"/>
-      <w:r>
-        <w:t>nouvelle :</w:t>
-      </w:r>
-      <w:proofErr w:type="gramEnd"/>
-      <w:r>
-        <w:t xml:space="preserve"> les plus beaux modèles des années précédentes (on les appelle des Vintage !) sont aujourd’hui disponibles par correspondance, contre un chèque de 25 €, intégralement reversés à Happy Chandara. En coton de qualité, très bien coupés, manches un peu biseautées... choisissez votre modèle préféré, en respectant les tailles et coloris disponibles (précisions en bas de page) et vous recevrez votre Collector une semaine plus tard, juste à temps pour inaugurer les beaux jours... </w:t>
+        <w:rPr>
+          <w:lang w:val="fr-FR"/>
+        </w:rPr>
+        <w:t xml:space="preserve">ce de l’association, soutenus par de grandes journalistes. Et bonne nouvelle : les plus beaux modèles des années précédentes (on les appelle des Vintage !) sont aujourd’hui disponibles par correspondance, contre un chèque de 25 €, intégralement reversés à Happy Chandara. En coton de qualité, très bien coupés, manches un peu biseautées... choisissez votre modèle préféré, en respectant les tailles et coloris disponibles (précisions en bas de page) et vous recevrez votre Collector une semaine plus tard, juste à temps pour inaugurer les beaux jours... </w:t>
       </w:r>
     </w:p>
     <w:p>
@@ -1615,23 +1581,25 @@
       <w:pPr>
         <w:rPr>
           <w:rFonts w:ascii="Times" w:hAnsi="Times" w:cs="Times"/>
-        </w:rPr>
-      </w:pPr>
-      <w:r>
-        <w:t xml:space="preserve">Et pour parfaire la panoplie «Vive les lles </w:t>
-      </w:r>
-      <w:proofErr w:type="gramStart"/>
-      <w:r>
-        <w:t>instruites !</w:t>
-      </w:r>
-      <w:proofErr w:type="gramEnd"/>
-      <w:r>
-        <w:t xml:space="preserve">», ne résistez pas à la pochette à make up dessinée par Claudie Pierlot et vendue 10 € dans tous les magasins Sephora, notre </w:t>
-      </w:r>
-      <w:r>
+          <w:lang w:val="fr-FR"/>
+        </w:rPr>
+      </w:pPr>
+      <w:r>
+        <w:rPr>
+          <w:lang w:val="fr-FR"/>
+        </w:rPr>
+        <w:t xml:space="preserve">Et pour parfaire la panoplie «Vive les lles instruites !», ne résistez pas à la pochette à make up dessinée par Claudie Pierlot et vendue 10 € dans tous les magasins Sephora, notre </w:t>
+      </w:r>
+      <w:r>
+        <w:rPr>
+          <w:lang w:val="fr-FR"/>
+        </w:rPr>
         <w:t>fi</w:t>
       </w:r>
       <w:r>
+        <w:rPr>
+          <w:lang w:val="fr-FR"/>
+        </w:rPr>
         <w:t xml:space="preserve">dèle partenaire... </w:t>
       </w:r>
     </w:p>
@@ -1640,47 +1608,45 @@
         <w:rPr>
           <w:rFonts w:ascii="Times" w:hAnsi="Times" w:cs="Times"/>
           <w:i/>
+          <w:lang w:val="fr-FR"/>
         </w:rPr>
       </w:pPr>
       <w:r>
         <w:rPr>
           <w:i/>
+          <w:lang w:val="fr-FR"/>
         </w:rPr>
         <w:t xml:space="preserve">Tee-shirts </w:t>
       </w:r>
-      <w:proofErr w:type="gramStart"/>
       <w:r>
         <w:rPr>
           <w:b/>
           <w:bCs/>
           <w:i/>
+          <w:lang w:val="fr-FR"/>
         </w:rPr>
         <w:t xml:space="preserve">Tola </w:t>
       </w:r>
       <w:r>
         <w:rPr>
           <w:i/>
-        </w:rPr>
-        <w:t>:</w:t>
-      </w:r>
-      <w:proofErr w:type="gramEnd"/>
-      <w:r>
-        <w:rPr>
-          <w:i/>
-        </w:rPr>
-        <w:t xml:space="preserve"> tailles 40, 42, 44 en fushia et tailles 42, 44 en blanc ; </w:t>
+          <w:lang w:val="fr-FR"/>
+        </w:rPr>
+        <w:t xml:space="preserve">: tailles 40, 42, 44 en fushia et tailles 42, 44 en blanc ; </w:t>
       </w:r>
       <w:r>
         <w:rPr>
           <w:b/>
           <w:bCs/>
           <w:i/>
+          <w:lang w:val="fr-FR"/>
         </w:rPr>
         <w:t xml:space="preserve">Makara </w:t>
       </w:r>
       <w:r>
         <w:rPr>
           <w:i/>
+          <w:lang w:val="fr-FR"/>
         </w:rPr>
         <w:t xml:space="preserve">: tailles 40, 42 en gris cœur argenté ; </w:t>
       </w:r>
@@ -1689,12 +1655,14 @@
           <w:b/>
           <w:bCs/>
           <w:i/>
+          <w:lang w:val="fr-FR"/>
         </w:rPr>
         <w:t xml:space="preserve">Ratana </w:t>
       </w:r>
       <w:r>
         <w:rPr>
           <w:i/>
+          <w:lang w:val="fr-FR"/>
         </w:rPr>
         <w:t xml:space="preserve">: tailles 38, 40 imprimé marinière ; </w:t>
       </w:r>
@@ -1703,12 +1671,14 @@
           <w:b/>
           <w:bCs/>
           <w:i/>
+          <w:lang w:val="fr-FR"/>
         </w:rPr>
         <w:t xml:space="preserve">Kanika </w:t>
       </w:r>
       <w:r>
         <w:rPr>
           <w:i/>
+          <w:lang w:val="fr-FR"/>
         </w:rPr>
         <w:t>: tailles 36, 38, 40, 42 en blanc arbre argenté.</w:t>
       </w:r>
@@ -1716,6 +1686,7 @@
         <w:rPr>
           <w:rFonts w:ascii="MS Mincho" w:eastAsia="MS Mincho" w:hAnsi="MS Mincho" w:cs="MS Mincho"/>
           <w:i/>
+          <w:lang w:val="fr-FR"/>
         </w:rPr>
         <w:t>  </w:t>
@@ -1723,22 +1694,9 @@
       <w:r>
         <w:rPr>
           <w:i/>
-        </w:rPr>
-        <w:t xml:space="preserve">(Chèque à libeller au nom de Toutes à l’école et à envoyer à Toutes à </w:t>
-      </w:r>
-      <w:proofErr w:type="gramStart"/>
-      <w:r>
-        <w:rPr>
-          <w:i/>
-        </w:rPr>
-        <w:t>l’école :</w:t>
-      </w:r>
-      <w:proofErr w:type="gramEnd"/>
-      <w:r>
-        <w:rPr>
-          <w:i/>
-        </w:rPr>
-        <w:t xml:space="preserve"> 19, rue du Calvaire 92210 Saint Cloud) </w:t>
+          <w:lang w:val="fr-FR"/>
+        </w:rPr>
+        <w:t xml:space="preserve">(Chèque à libeller au nom de Toutes à l’école et à envoyer à Toutes à l’école : 19, rue du Calvaire 92210 Saint Cloud) </w:t>
       </w:r>
     </w:p>
     <w:p>
@@ -1776,146 +1734,138 @@
     <w:p>
       <w:pPr>
         <w:rPr>
-          <w:lang w:val="fr-FR"/>
-        </w:rPr>
-      </w:pPr>
-      <w:r>
-        <w:rPr>
-          <w:lang w:val="fr-FR"/>
-        </w:rPr>
-        <w:t xml:space="preserve">Have </w:t>
-      </w:r>
-      <w:proofErr w:type="gramStart"/>
-      <w:r>
-        <w:rPr>
-          <w:lang w:val="fr-FR"/>
-        </w:rPr>
-        <w:t>a</w:t>
-      </w:r>
-      <w:proofErr w:type="gramEnd"/>
-      <w:r>
-        <w:rPr>
-          <w:lang w:val="fr-FR"/>
+          <w:lang w:val="en-US"/>
+        </w:rPr>
+      </w:pPr>
+      <w:r>
+        <w:rPr>
+          <w:lang w:val="en-US"/>
+        </w:rPr>
+        <w:t>Have a</w:t>
+      </w:r>
+      <w:r>
+        <w:rPr>
+          <w:lang w:val="en-US"/>
         </w:rPr>
         <w:t xml:space="preserve"> good job and </w:t>
       </w:r>
       <w:r>
         <w:rPr>
-          <w:lang w:val="fr-FR"/>
+          <w:lang w:val="en-US"/>
         </w:rPr>
         <w:t xml:space="preserve">be healthy, can we wish better to our little protégées ? So, our former boarding school has been </w:t>
       </w:r>
       <w:r>
         <w:rPr>
-          <w:lang w:val="fr-FR"/>
+          <w:lang w:val="en-US"/>
         </w:rPr>
         <w:t>refu</w:t>
       </w:r>
       <w:r>
         <w:rPr>
-          <w:lang w:val="fr-FR"/>
+          <w:lang w:val="en-US"/>
         </w:rPr>
         <w:t>r</w:t>
       </w:r>
       <w:r>
         <w:rPr>
-          <w:lang w:val="fr-FR"/>
+          <w:lang w:val="en-US"/>
         </w:rPr>
         <w:t xml:space="preserve">bished as a medico-social center to welcome </w:t>
       </w:r>
       <w:r>
         <w:rPr>
-          <w:lang w:val="fr-FR"/>
-        </w:rPr>
-        <w:t xml:space="preserve">practitioner missions for our pupils as well as for their families. </w:t>
-      </w:r>
-      <w:r>
-        <w:rPr>
-          <w:lang w:val="fr-FR"/>
-        </w:rPr>
-        <w:t>Noëlle Bessière</w:t>
-      </w:r>
-      <w:r>
-        <w:rPr>
-          <w:lang w:val="fr-FR"/>
-        </w:rPr>
-        <w:t xml:space="preserve">, gynaecologist at the « Action Santé Femme » association, came in February to assess people needs </w:t>
-      </w:r>
-      <w:r>
-        <w:rPr>
-          <w:lang w:val="fr-FR"/>
+          <w:lang w:val="en-US"/>
+        </w:rPr>
+        <w:t xml:space="preserve">practitioner missions for our pupils as well as for their families. Noëlle Bessière, gynaecologist at the « Action Santé Femme » association, came in February to assess people needs </w:t>
+      </w:r>
+      <w:r>
+        <w:rPr>
+          <w:lang w:val="en-US"/>
         </w:rPr>
         <w:t>and</w:t>
       </w:r>
       <w:r>
         <w:rPr>
-          <w:lang w:val="fr-FR"/>
+          <w:lang w:val="en-US"/>
         </w:rPr>
         <w:t xml:space="preserve"> to set up our family planning clinic. Our olders beeing </w:t>
       </w:r>
       <w:r>
         <w:rPr>
-          <w:lang w:val="fr-FR"/>
+          <w:lang w:val="en-US"/>
         </w:rPr>
         <w:t>already 18 years old, it was mandatory to develop a real contraception policy, which could also benefit to the women of the village, some of them piling up pregnancies in spite of their so precarious lives.</w:t>
       </w:r>
       <w:r>
         <w:rPr>
-          <w:lang w:val="fr-FR"/>
+          <w:lang w:val="en-US"/>
         </w:rPr>
         <w:t xml:space="preserve"> Also an obvious need for our students of the hairdressing training center, who </w:t>
       </w:r>
       <w:r>
         <w:rPr>
-          <w:lang w:val="fr-FR"/>
+          <w:lang w:val="en-US"/>
         </w:rPr>
         <w:t xml:space="preserve">have not been attending their schooling at Happy Chandara, but are </w:t>
       </w:r>
       <w:r>
         <w:rPr>
-          <w:lang w:val="fr-FR"/>
+          <w:lang w:val="en-US"/>
         </w:rPr>
         <w:t xml:space="preserve">coming from public school. </w:t>
       </w:r>
       <w:r>
         <w:rPr>
-          <w:lang w:val="fr-FR"/>
+          <w:lang w:val="en-US"/>
         </w:rPr>
         <w:t xml:space="preserve">Less educated, some of them have already </w:t>
       </w:r>
       <w:r>
         <w:rPr>
-          <w:lang w:val="fr-FR"/>
+          <w:lang w:val="en-US"/>
         </w:rPr>
         <w:t xml:space="preserve">had </w:t>
       </w:r>
       <w:r>
         <w:rPr>
-          <w:lang w:val="fr-FR"/>
+          <w:lang w:val="en-US"/>
         </w:rPr>
         <w:t xml:space="preserve">numerous miscarriages or </w:t>
       </w:r>
       <w:r>
         <w:rPr>
-          <w:lang w:val="fr-FR"/>
+          <w:lang w:val="en-US"/>
         </w:rPr>
         <w:t xml:space="preserve">terminations, and need </w:t>
       </w:r>
       <w:r>
         <w:rPr>
-          <w:lang w:val="fr-FR"/>
-        </w:rPr>
-        <w:t xml:space="preserve">solid information and access to reliable methods of contraception. Noëlle will come back in June, as well as Bioderma mission which </w:t>
-      </w:r>
-      <w:r>
-        <w:rPr>
-          <w:lang w:val="fr-FR"/>
+          <w:lang w:val="en-US"/>
+        </w:rPr>
+        <w:t>solid information and access to reliable methods of contraception</w:t>
+      </w:r>
+      <w:r>
+        <w:rPr>
+          <w:lang w:val="en-US"/>
+        </w:rPr>
+        <w:t>*</w:t>
+      </w:r>
+      <w:r>
+        <w:rPr>
+          <w:lang w:val="en-US"/>
+        </w:rPr>
+        <w:t xml:space="preserve">. Noëlle will come back in June, as well as Bioderma mission which </w:t>
+      </w:r>
+      <w:r>
+        <w:rPr>
+          <w:lang w:val="en-US"/>
         </w:rPr>
         <w:t xml:space="preserve">will bring together </w:t>
       </w:r>
       <w:r>
         <w:rPr>
-          <w:lang w:val="fr-FR"/>
+          <w:lang w:val="en-US"/>
         </w:rPr>
         <w:t>about thirty experts for a week.</w:t>
       </w:r>
@@ -1923,66 +1873,66 @@
     <w:p>
       <w:pPr>
         <w:rPr>
-          <w:lang w:val="fr-FR"/>
-        </w:rPr>
-      </w:pPr>
-      <w:r>
-        <w:rPr>
-          <w:lang w:val="fr-FR"/>
+          <w:lang w:val="en-US"/>
+        </w:rPr>
+      </w:pPr>
+      <w:r>
+        <w:rPr>
+          <w:lang w:val="en-US"/>
         </w:rPr>
         <w:t>And to organiz</w:t>
       </w:r>
       <w:r>
         <w:rPr>
-          <w:lang w:val="fr-FR"/>
+          <w:lang w:val="en-US"/>
         </w:rPr>
         <w:t>e this hospital doctors intense activity</w:t>
       </w:r>
       <w:r>
         <w:rPr>
-          <w:lang w:val="fr-FR"/>
+          <w:lang w:val="en-US"/>
         </w:rPr>
         <w:t xml:space="preserve">, as well as managing the centre on a day-to-day basis, we are looking for an English speaking doctor, </w:t>
       </w:r>
       <w:r>
         <w:rPr>
-          <w:lang w:val="fr-FR"/>
+          <w:lang w:val="en-US"/>
         </w:rPr>
         <w:t xml:space="preserve">expert of public or school health if possible, for a six month mission at least. Thank you </w:t>
       </w:r>
       <w:r>
         <w:rPr>
-          <w:lang w:val="fr-FR"/>
+          <w:lang w:val="en-US"/>
         </w:rPr>
         <w:t>to spread t</w:t>
       </w:r>
       <w:r>
         <w:rPr>
-          <w:lang w:val="fr-FR"/>
+          <w:lang w:val="en-US"/>
         </w:rPr>
         <w:t xml:space="preserve">his information, </w:t>
       </w:r>
       <w:r>
         <w:rPr>
-          <w:lang w:val="fr-FR"/>
+          <w:lang w:val="en-US"/>
         </w:rPr>
         <w:t xml:space="preserve">we are expecting </w:t>
       </w:r>
       <w:r>
         <w:rPr>
-          <w:lang w:val="fr-FR"/>
+          <w:lang w:val="en-US"/>
         </w:rPr>
         <w:t xml:space="preserve">a lot from the </w:t>
       </w:r>
       <w:r>
         <w:rPr>
-          <w:lang w:val="fr-FR"/>
+          <w:lang w:val="en-US"/>
         </w:rPr>
         <w:t xml:space="preserve">tomtom echo of our faithful </w:t>
       </w:r>
       <w:r>
         <w:rPr>
-          <w:lang w:val="fr-FR"/>
+          <w:lang w:val="en-US"/>
         </w:rPr>
         <w:t>promoters …</w:t>
       </w:r>
@@ -1990,24 +1940,24 @@
     <w:p>
       <w:pPr>
         <w:rPr>
-          <w:lang w:val="fr-FR"/>
-        </w:rPr>
-      </w:pPr>
-      <w:r>
-        <w:rPr>
-          <w:lang w:val="fr-FR"/>
+          <w:lang w:val="en-US"/>
+        </w:rPr>
+      </w:pPr>
+      <w:r>
+        <w:rPr>
+          <w:lang w:val="en-US"/>
         </w:rPr>
         <w:t xml:space="preserve">Our school being fast-growing, we announced you in the previous newsletter the creation of the orientation center. Not obvious, indeed, to imagine becoming architect or engineer when all the family works in the fields ... A « dream wall » </w:t>
       </w:r>
       <w:r>
         <w:rPr>
-          <w:lang w:val="fr-FR"/>
+          <w:lang w:val="en-US"/>
         </w:rPr>
         <w:t xml:space="preserve">has therefore been put up in all the schoolyards of the secondary school, then a first job forum welcomed a dozen of jobs for the 18th to the 23th January. We will repeat it in April, dedicating it on new technologies and engineering. So, contributors have passionately shared their everyday life, then a survey has been carried out </w:t>
       </w:r>
       <w:r>
         <w:rPr>
-          <w:lang w:val="fr-FR"/>
+          <w:lang w:val="en-US"/>
         </w:rPr>
         <w:t>to list aspirations of sour fifth year secondary school student.</w:t>
       </w:r>
@@ -2015,69 +1965,259 @@
     <w:p>
       <w:pPr>
         <w:rPr>
-          <w:lang w:val="fr-FR"/>
-        </w:rPr>
-      </w:pPr>
-      <w:r>
-        <w:rPr>
-          <w:lang w:val="fr-FR"/>
+          <w:lang w:val="en-US"/>
+        </w:rPr>
+      </w:pPr>
+      <w:r>
+        <w:rPr>
+          <w:lang w:val="en-US"/>
         </w:rPr>
         <w:t xml:space="preserve">Although one year ago half of them were dreaming to become doctor (which is infortunately not possible for each of them), since their ambitions have evolved. Admittedly, 16 students yet feel like handling sthetoscope, 6 would like to become nurses, 4 pharmacists, but 16 would like to work in tourism, 8 to become lawyers,4 architects, 4 designers, 3 journalists, 4 agronomists, </w:t>
       </w:r>
       <w:r>
         <w:rPr>
-          <w:lang w:val="fr-FR"/>
+          <w:lang w:val="en-US"/>
         </w:rPr>
         <w:t>2 engineers, 2 diplomats, 3 teachers, 3 entreprise managers, 4 sales directors, 10 accountants, 7 secretaries, 1 economist.</w:t>
       </w:r>
       <w:r>
         <w:rPr>
-          <w:lang w:val="fr-FR"/>
-        </w:rPr>
-        <w:t xml:space="preserve"> We notice the sense of reality of our students, who indeed see their carreer as </w:t>
-      </w:r>
-      <w:proofErr w:type="gramStart"/>
-      <w:r>
-        <w:rPr>
-          <w:lang w:val="fr-FR"/>
-        </w:rPr>
-        <w:t>a</w:t>
-      </w:r>
-      <w:proofErr w:type="gramEnd"/>
-      <w:r>
-        <w:rPr>
-          <w:lang w:val="fr-FR"/>
-        </w:rPr>
-        <w:t xml:space="preserve"> source of fulfilment, but also more as a way out from precariousness. This explains why the </w:t>
-      </w:r>
-      <w:r>
-        <w:rPr>
-          <w:lang w:val="fr-FR"/>
-        </w:rPr>
-        <w:t xml:space="preserve">teacher vocation is alas so rare, many being reluctant to go for bac+3 just to end to a salary of 200 dollars per month (average salary in public schools). At the opposite, handling money seems to reassure them, as 10% desire to become accountants. Finally, most of them are dreaming to work … in </w:t>
-      </w:r>
-      <w:proofErr w:type="gramStart"/>
-      <w:r>
-        <w:rPr>
-          <w:lang w:val="fr-FR"/>
-        </w:rPr>
-        <w:t>a</w:t>
-      </w:r>
-      <w:proofErr w:type="gramEnd"/>
-      <w:r>
-        <w:rPr>
-          <w:lang w:val="fr-FR"/>
-        </w:rPr>
-        <w:t xml:space="preserve"> air-conditioned office, air-conditioning being the utmost sign of </w:t>
-      </w:r>
-      <w:r>
-        <w:rPr>
-          <w:lang w:val="fr-FR"/>
+          <w:lang w:val="en-US"/>
+        </w:rPr>
+        <w:t xml:space="preserve"> We notice the sense of reality of our students, who indeed see their carreer as a source of fulfilment, but also more as a way out from precariousness. This explains why the </w:t>
+      </w:r>
+      <w:r>
+        <w:rPr>
+          <w:lang w:val="en-US"/>
+        </w:rPr>
+        <w:t xml:space="preserve">teacher vocation is alas so rare, many being reluctant to go for bac+3 just to end to a salary of 200 dollars per month (average salary in public schools). At the opposite, handling money seems to reassure them, as 10% desire to become accountants. Finally, most of them are dreaming to work … in a air-conditioned office, air-conditioning being the utmost sign of </w:t>
+      </w:r>
+      <w:r>
+        <w:rPr>
+          <w:lang w:val="en-US"/>
         </w:rPr>
         <w:t>social advancement ! Indeed, these new vocations deserve new discussions with our courses advisors, so that each student could head for the most suited course of study for her : social sciences or exact sciences.</w:t>
+      </w:r>
+      <w:r>
+        <w:rPr>
+          <w:lang w:val="en-US"/>
+        </w:rPr>
+        <w:t xml:space="preserve"> But yet we can draw up a report : although they </w:t>
+      </w:r>
+      <w:r>
+        <w:rPr>
+          <w:lang w:val="en-US"/>
+        </w:rPr>
+        <w:t>keep </w:t>
+      </w:r>
+      <w:r>
+        <w:rPr>
+          <w:lang w:val="en-US"/>
+        </w:rPr>
+        <w:t>their</w:t>
+      </w:r>
+      <w:r>
+        <w:rPr>
+          <w:lang w:val="en-US"/>
+        </w:rPr>
+        <w:t xml:space="preserve"> feet on the ground</w:t>
+      </w:r>
+      <w:r>
+        <w:rPr>
+          <w:lang w:val="en-US"/>
+        </w:rPr>
+        <w:t xml:space="preserve">, our “senior” grades </w:t>
+      </w:r>
+      <w:r>
+        <w:rPr>
+          <w:lang w:val="en-US"/>
+        </w:rPr>
+        <w:t>hoist high the colors of their future. They even listen to the minister of womanhood, Her Excellency ING Kantha Phavi, with fascination when she came the 18</w:t>
+      </w:r>
+      <w:r>
+        <w:rPr>
+          <w:vertAlign w:val="superscript"/>
+          <w:lang w:val="en-US"/>
+        </w:rPr>
+        <w:t>th</w:t>
+      </w:r>
+      <w:r>
+        <w:rPr>
+          <w:lang w:val="en-US"/>
+        </w:rPr>
+        <w:t xml:space="preserve"> February at Happy Chandara </w:t>
+      </w:r>
+      <w:r>
+        <w:rPr>
+          <w:lang w:val="en-US"/>
+        </w:rPr>
+        <w:t xml:space="preserve">to </w:t>
+      </w:r>
+      <w:r>
+        <w:rPr>
+          <w:lang w:val="en-US"/>
+        </w:rPr>
+        <w:t xml:space="preserve">present them her outstanding path in life. Doctor graduate of the Paris Hospitals, </w:t>
+      </w:r>
+      <w:r>
+        <w:rPr>
+          <w:lang w:val="en-US"/>
+        </w:rPr>
+        <w:t>holding M</w:t>
+      </w:r>
+      <w:r>
+        <w:rPr>
+          <w:lang w:val="en-US"/>
+        </w:rPr>
+        <w:t xml:space="preserve">asters from l’ENA and Harvard, this Cambodian spoke during almost two hours of many topics, from the role of women in the future Cambodia, to the sharing of the household chores inside couples. All of them listened to the conference in an absolute silence, then many digits raised </w:t>
+      </w:r>
+      <w:r>
+        <w:rPr>
+          <w:lang w:val="en-US"/>
+        </w:rPr>
+        <w:t xml:space="preserve">to ask questions. Srey, My, Vita, Leakhana… each of them expressed a pertinent curiosity. </w:t>
+      </w:r>
+      <w:r>
+        <w:rPr>
+          <w:lang w:val="en-US"/>
+        </w:rPr>
+        <w:lastRenderedPageBreak/>
+        <w:t>W</w:t>
+      </w:r>
+      <w:r>
+        <w:rPr>
+          <w:lang w:val="en-US"/>
+        </w:rPr>
+        <w:t xml:space="preserve">ithout any fear to interview a minister in front of 200 classmates… Perhaps the first result of these nine study years at Happy Chandara </w:t>
+      </w:r>
+      <w:r>
+        <w:rPr>
+          <w:lang w:val="en-US"/>
+        </w:rPr>
+        <w:t>lies</w:t>
+      </w:r>
+      <w:r>
+        <w:rPr>
+          <w:lang w:val="en-US"/>
+        </w:rPr>
+        <w:t xml:space="preserve"> </w:t>
+      </w:r>
+      <w:r>
+        <w:rPr>
+          <w:lang w:val="en-US"/>
+        </w:rPr>
+        <w:t>there:</w:t>
+      </w:r>
+      <w:r>
+        <w:rPr>
+          <w:lang w:val="en-US"/>
+        </w:rPr>
+        <w:t xml:space="preserve"> have </w:t>
+      </w:r>
+      <w:r>
+        <w:rPr>
+          <w:lang w:val="en-US"/>
+        </w:rPr>
+        <w:t>got a beautiful self-confidence</w:t>
+      </w:r>
+      <w:r>
+        <w:rPr>
+          <w:lang w:val="en-US"/>
+        </w:rPr>
+        <w:t>…</w:t>
+      </w:r>
+    </w:p>
+    <w:p>
+      <w:pPr>
+        <w:rPr>
+          <w:lang w:val="en-US"/>
+        </w:rPr>
+      </w:pPr>
+      <w:r>
+        <w:rPr>
+          <w:lang w:val="en-US"/>
+        </w:rPr>
+        <w:t>Tina Kieffer</w:t>
+      </w:r>
+    </w:p>
+    <w:p>
+      <w:pPr>
+        <w:rPr>
+          <w:lang w:val="en-US"/>
+        </w:rPr>
+      </w:pPr>
+      <w:r>
+        <w:rPr>
+          <w:lang w:val="en-US"/>
+        </w:rPr>
+        <w:t>President and Founder of “Toutes à l’école”</w:t>
+      </w:r>
+    </w:p>
+    <w:p>
+      <w:pPr>
+        <w:rPr>
+          <w:lang w:val="en-US"/>
+        </w:rPr>
+      </w:pPr>
+    </w:p>
+    <w:p>
+      <w:pPr>
+        <w:rPr>
+          <w:i/>
+          <w:lang w:val="en-US"/>
+        </w:rPr>
+      </w:pPr>
+      <w:r>
+        <w:rPr>
+          <w:i/>
+          <w:lang w:val="en-US"/>
+        </w:rPr>
+        <w:t xml:space="preserve">*Would you know among your acquaintances a laboratory which could give us </w:t>
+      </w:r>
+      <w:r>
+        <w:rPr>
+          <w:i/>
+          <w:lang w:val="en-US"/>
+        </w:rPr>
+        <w:t>-</w:t>
+      </w:r>
+      <w:r>
+        <w:rPr>
+          <w:i/>
+          <w:lang w:val="en-US"/>
+        </w:rPr>
+        <w:t>or sell us at cost price</w:t>
+      </w:r>
+      <w:r>
+        <w:rPr>
+          <w:i/>
+          <w:lang w:val="en-US"/>
+        </w:rPr>
+        <w:t>-</w:t>
       </w:r>
       <w:bookmarkStart w:id="0" w:name="_GoBack"/>
       <w:bookmarkEnd w:id="0"/>
+      <w:r>
+        <w:rPr>
+          <w:i/>
+          <w:lang w:val="en-US"/>
+        </w:rPr>
+        <w:t xml:space="preserve"> contraceptive </w:t>
+      </w:r>
+      <w:r>
+        <w:rPr>
+          <w:i/>
+          <w:lang w:val="en-US"/>
+        </w:rPr>
+        <w:t>implants?</w:t>
+      </w:r>
+    </w:p>
+    <w:p>
+      <w:pPr>
+        <w:rPr>
+          <w:lang w:val="en-US"/>
+        </w:rPr>
+      </w:pPr>
     </w:p>
     <w:sectPr>
       <w:pgSz w:w="11900" w:h="16840"/>
@@ -2826,7 +2966,6 @@
   <w:style w:type="character" w:default="1" w:styleId="DefaultParagraphFont">
     <w:name w:val="Default Paragraph Font"/>
     <w:uiPriority w:val="1"/>
-    <w:semiHidden/>
     <w:unhideWhenUsed/>
   </w:style>
   <w:style w:type="table" w:default="1" w:styleId="TableNormal">

</xml_diff>

<commit_message>
progress on article 2
</commit_message>
<xml_diff>
--- a/newsletter 16 mars.docx
+++ b/newsletter 16 mars.docx
@@ -42,116 +42,28 @@
           <w:highlight w:val="yellow"/>
           <w:lang w:val="fr-FR"/>
         </w:rPr>
-        <w:t xml:space="preserve">Un beau </w:t>
-      </w:r>
-      <w:proofErr w:type="spellStart"/>
-      <w:r>
-        <w:rPr>
-          <w:highlight w:val="yellow"/>
-          <w:lang w:val="fr-FR"/>
-        </w:rPr>
-        <w:t>métier</w:t>
-      </w:r>
-      <w:proofErr w:type="spellEnd"/>
-      <w:r>
-        <w:rPr>
-          <w:highlight w:val="yellow"/>
-          <w:lang w:val="fr-FR"/>
-        </w:rPr>
-        <w:t xml:space="preserve"> et une bonne santé, que souhaiter de meilleu</w:t>
-      </w:r>
-      <w:r>
-        <w:rPr>
-          <w:highlight w:val="yellow"/>
-          <w:lang w:val="fr-FR"/>
-        </w:rPr>
-        <w:t xml:space="preserve">r à nos petites </w:t>
-      </w:r>
-      <w:proofErr w:type="spellStart"/>
-      <w:r>
-        <w:rPr>
-          <w:highlight w:val="yellow"/>
-          <w:lang w:val="fr-FR"/>
-        </w:rPr>
-        <w:t>protégées</w:t>
-      </w:r>
-      <w:proofErr w:type="spellEnd"/>
-      <w:r>
-        <w:rPr>
-          <w:highlight w:val="yellow"/>
-          <w:lang w:val="fr-FR"/>
-        </w:rPr>
-        <w:t xml:space="preserve"> ? ainsi, notre ancien internat a </w:t>
-      </w:r>
-      <w:proofErr w:type="spellStart"/>
-      <w:r>
-        <w:rPr>
-          <w:highlight w:val="yellow"/>
-          <w:lang w:val="fr-FR"/>
-        </w:rPr>
-        <w:t>éte</w:t>
-      </w:r>
-      <w:proofErr w:type="spellEnd"/>
-      <w:r>
-        <w:rPr>
-          <w:highlight w:val="yellow"/>
-          <w:lang w:val="fr-FR"/>
-        </w:rPr>
-        <w:t xml:space="preserve">́ </w:t>
-      </w:r>
-      <w:proofErr w:type="spellStart"/>
-      <w:r>
-        <w:rPr>
-          <w:highlight w:val="yellow"/>
-          <w:lang w:val="fr-FR"/>
-        </w:rPr>
-        <w:t>réaménag</w:t>
-      </w:r>
-      <w:r>
-        <w:rPr>
-          <w:highlight w:val="yellow"/>
-          <w:lang w:val="fr-FR"/>
-        </w:rPr>
-        <w:t>e</w:t>
-      </w:r>
-      <w:proofErr w:type="spellEnd"/>
-      <w:r>
-        <w:rPr>
-          <w:highlight w:val="yellow"/>
-          <w:lang w:val="fr-FR"/>
-        </w:rPr>
-        <w:t xml:space="preserve">́ en </w:t>
-      </w:r>
-      <w:r>
-        <w:rPr>
-          <w:highlight w:val="yellow"/>
-          <w:lang w:val="fr-FR"/>
-        </w:rPr>
-        <w:t xml:space="preserve">centre </w:t>
-      </w:r>
-      <w:proofErr w:type="spellStart"/>
-      <w:r>
-        <w:rPr>
-          <w:highlight w:val="yellow"/>
-          <w:lang w:val="fr-FR"/>
-        </w:rPr>
-        <w:t>médico-social</w:t>
-      </w:r>
-      <w:proofErr w:type="spellEnd"/>
-      <w:r>
-        <w:rPr>
-          <w:highlight w:val="yellow"/>
-          <w:lang w:val="fr-FR"/>
-        </w:rPr>
-        <w:t xml:space="preserve"> pour </w:t>
-      </w:r>
-      <w:proofErr w:type="spellStart"/>
-      <w:r>
-        <w:rPr>
-          <w:highlight w:val="yellow"/>
-          <w:lang w:val="fr-FR"/>
-        </w:rPr>
-        <w:t>acce</w:t>
+        <w:t>Un beau métier et une bonne santé, que souhaiter de meilleu</w:t>
+      </w:r>
+      <w:r>
+        <w:rPr>
+          <w:highlight w:val="yellow"/>
+          <w:lang w:val="fr-FR"/>
+        </w:rPr>
+        <w:t>r à nos petites protégées ? ainsi, notre ancien internat a été réaménag</w:t>
+      </w:r>
+      <w:r>
+        <w:rPr>
+          <w:highlight w:val="yellow"/>
+          <w:lang w:val="fr-FR"/>
+        </w:rPr>
+        <w:t xml:space="preserve">é en </w:t>
+      </w:r>
+      <w:r>
+        <w:rPr>
+          <w:highlight w:val="yellow"/>
+          <w:lang w:val="fr-FR"/>
+        </w:rPr>
+        <w:t>centre médico-social pour acce</w:t>
       </w:r>
       <w:r>
         <w:rPr>
@@ -172,70 +84,14 @@
           <w:highlight w:val="yellow"/>
           <w:lang w:val="fr-FR"/>
         </w:rPr>
-        <w:t>lir</w:t>
-      </w:r>
-      <w:proofErr w:type="spellEnd"/>
-      <w:r>
-        <w:rPr>
-          <w:highlight w:val="yellow"/>
-          <w:lang w:val="fr-FR"/>
-        </w:rPr>
-        <w:t xml:space="preserve"> des missions de </w:t>
-      </w:r>
-      <w:proofErr w:type="spellStart"/>
-      <w:r>
-        <w:rPr>
-          <w:highlight w:val="yellow"/>
-          <w:lang w:val="fr-FR"/>
-        </w:rPr>
-        <w:t>médecins</w:t>
-      </w:r>
-      <w:proofErr w:type="spellEnd"/>
-      <w:r>
-        <w:rPr>
-          <w:highlight w:val="yellow"/>
-          <w:lang w:val="fr-FR"/>
-        </w:rPr>
-        <w:t xml:space="preserve"> au</w:t>
-      </w:r>
-      <w:r>
-        <w:rPr>
-          <w:highlight w:val="yellow"/>
-          <w:lang w:val="fr-FR"/>
-        </w:rPr>
-        <w:t xml:space="preserve"> </w:t>
-      </w:r>
-      <w:proofErr w:type="spellStart"/>
-      <w:r>
-        <w:rPr>
-          <w:highlight w:val="yellow"/>
-          <w:lang w:val="fr-FR"/>
-        </w:rPr>
-        <w:t>bénéfice</w:t>
-      </w:r>
-      <w:proofErr w:type="spellEnd"/>
-      <w:r>
-        <w:rPr>
-          <w:highlight w:val="yellow"/>
-          <w:lang w:val="fr-FR"/>
-        </w:rPr>
-        <w:t xml:space="preserve"> de nos </w:t>
-      </w:r>
-      <w:proofErr w:type="spellStart"/>
-      <w:r>
-        <w:rPr>
-          <w:highlight w:val="yellow"/>
-          <w:lang w:val="fr-FR"/>
-        </w:rPr>
-        <w:t>élèves</w:t>
-      </w:r>
-      <w:proofErr w:type="spellEnd"/>
-      <w:r>
-        <w:rPr>
-          <w:highlight w:val="yellow"/>
-          <w:lang w:val="fr-FR"/>
-        </w:rPr>
-        <w:t xml:space="preserve"> comme de </w:t>
+        <w:t>lir des missions de médecins au</w:t>
+      </w:r>
+      <w:r>
+        <w:rPr>
+          <w:highlight w:val="yellow"/>
+          <w:lang w:val="fr-FR"/>
+        </w:rPr>
+        <w:t xml:space="preserve"> bénéfice de nos élèves comme de </w:t>
       </w:r>
       <w:r>
         <w:rPr>
@@ -249,151 +105,7 @@
           <w:highlight w:val="yellow"/>
           <w:lang w:val="fr-FR"/>
         </w:rPr>
-        <w:t xml:space="preserve">rs familles. Une </w:t>
-      </w:r>
-      <w:proofErr w:type="spellStart"/>
-      <w:r>
-        <w:rPr>
-          <w:highlight w:val="yellow"/>
-          <w:lang w:val="fr-FR"/>
-        </w:rPr>
-        <w:t>gynécologue</w:t>
-      </w:r>
-      <w:proofErr w:type="spellEnd"/>
-      <w:r>
-        <w:rPr>
-          <w:highlight w:val="yellow"/>
-          <w:lang w:val="fr-FR"/>
-        </w:rPr>
-        <w:t xml:space="preserve"> de l’association Action Santé Femme, </w:t>
-      </w:r>
-      <w:proofErr w:type="spellStart"/>
-      <w:r>
-        <w:rPr>
-          <w:highlight w:val="yellow"/>
-          <w:lang w:val="fr-FR"/>
-        </w:rPr>
-        <w:t>Noëlle</w:t>
-      </w:r>
-      <w:proofErr w:type="spellEnd"/>
-      <w:r>
-        <w:rPr>
-          <w:highlight w:val="yellow"/>
-          <w:lang w:val="fr-FR"/>
-        </w:rPr>
-        <w:t xml:space="preserve"> </w:t>
-      </w:r>
-      <w:proofErr w:type="spellStart"/>
-      <w:r>
-        <w:rPr>
-          <w:highlight w:val="yellow"/>
-          <w:lang w:val="fr-FR"/>
-        </w:rPr>
-        <w:t>Bessière</w:t>
-      </w:r>
-      <w:proofErr w:type="spellEnd"/>
-      <w:r>
-        <w:rPr>
-          <w:highlight w:val="yellow"/>
-          <w:lang w:val="fr-FR"/>
-        </w:rPr>
-        <w:t xml:space="preserve">, est venue en </w:t>
-      </w:r>
-      <w:proofErr w:type="spellStart"/>
-      <w:r>
-        <w:rPr>
-          <w:highlight w:val="yellow"/>
-          <w:lang w:val="fr-FR"/>
-        </w:rPr>
-        <w:t>février</w:t>
-      </w:r>
-      <w:proofErr w:type="spellEnd"/>
-      <w:r>
-        <w:rPr>
-          <w:highlight w:val="yellow"/>
-          <w:lang w:val="fr-FR"/>
-        </w:rPr>
-        <w:t xml:space="preserve"> estimer les besoins de la population et mettre en place notre planning familial. Nos plus grandes ayant </w:t>
-      </w:r>
-      <w:proofErr w:type="spellStart"/>
-      <w:r>
-        <w:rPr>
-          <w:highlight w:val="yellow"/>
-          <w:lang w:val="fr-FR"/>
-        </w:rPr>
-        <w:t>déja</w:t>
-      </w:r>
-      <w:proofErr w:type="spellEnd"/>
-      <w:r>
-        <w:rPr>
-          <w:highlight w:val="yellow"/>
-          <w:lang w:val="fr-FR"/>
-        </w:rPr>
-        <w:t xml:space="preserve">̀ 18 ans, il </w:t>
-      </w:r>
-      <w:proofErr w:type="spellStart"/>
-      <w:r>
-        <w:rPr>
-          <w:highlight w:val="yellow"/>
-          <w:lang w:val="fr-FR"/>
-        </w:rPr>
-        <w:t>était</w:t>
-      </w:r>
-      <w:proofErr w:type="spellEnd"/>
-      <w:r>
-        <w:rPr>
-          <w:highlight w:val="yellow"/>
-          <w:lang w:val="fr-FR"/>
-        </w:rPr>
-        <w:t xml:space="preserve"> </w:t>
-      </w:r>
-      <w:proofErr w:type="spellStart"/>
-      <w:r>
-        <w:rPr>
-          <w:highlight w:val="yellow"/>
-          <w:lang w:val="fr-FR"/>
-        </w:rPr>
-        <w:t>nécessaire</w:t>
-      </w:r>
-      <w:proofErr w:type="spellEnd"/>
-      <w:r>
-        <w:rPr>
-          <w:highlight w:val="yellow"/>
-          <w:lang w:val="fr-FR"/>
-        </w:rPr>
-        <w:t xml:space="preserve"> de </w:t>
-      </w:r>
-      <w:proofErr w:type="spellStart"/>
-      <w:r>
-        <w:rPr>
-          <w:highlight w:val="yellow"/>
-          <w:lang w:val="fr-FR"/>
-        </w:rPr>
-        <w:t>développer</w:t>
-      </w:r>
-      <w:proofErr w:type="spellEnd"/>
-      <w:r>
-        <w:rPr>
-          <w:highlight w:val="yellow"/>
-          <w:lang w:val="fr-FR"/>
-        </w:rPr>
-        <w:t xml:space="preserve"> une </w:t>
-      </w:r>
-      <w:proofErr w:type="spellStart"/>
-      <w:r>
-        <w:rPr>
-          <w:highlight w:val="yellow"/>
-          <w:lang w:val="fr-FR"/>
-        </w:rPr>
-        <w:t>véritable</w:t>
-      </w:r>
-      <w:proofErr w:type="spellEnd"/>
-      <w:r>
-        <w:rPr>
-          <w:highlight w:val="yellow"/>
-          <w:lang w:val="fr-FR"/>
-        </w:rPr>
-        <w:t xml:space="preserve"> poli</w:t>
+        <w:t>rs familles. Une gynécologue de l’association Action Santé Femme, Noëlle Bessière, est venue en février estimer les besoins de la population et mettre en place notre planning familial. Nos plus grandes ayant déjà 18 ans, il était nécessaire de développer une véritable poli</w:t>
       </w:r>
       <w:r>
         <w:rPr>
@@ -407,167 +119,7 @@
           <w:highlight w:val="yellow"/>
           <w:lang w:val="fr-FR"/>
         </w:rPr>
-        <w:t xml:space="preserve">tera </w:t>
-      </w:r>
-      <w:proofErr w:type="spellStart"/>
-      <w:r>
-        <w:rPr>
-          <w:highlight w:val="yellow"/>
-          <w:lang w:val="fr-FR"/>
-        </w:rPr>
-        <w:t>également</w:t>
-      </w:r>
-      <w:proofErr w:type="spellEnd"/>
-      <w:r>
-        <w:rPr>
-          <w:highlight w:val="yellow"/>
-          <w:lang w:val="fr-FR"/>
-        </w:rPr>
-        <w:t xml:space="preserve"> aux femmes du village dont certaines cumulent les grossesses </w:t>
-      </w:r>
-      <w:proofErr w:type="spellStart"/>
-      <w:r>
-        <w:rPr>
-          <w:highlight w:val="yellow"/>
-          <w:lang w:val="fr-FR"/>
-        </w:rPr>
-        <w:t>malgre</w:t>
-      </w:r>
-      <w:proofErr w:type="spellEnd"/>
-      <w:r>
-        <w:rPr>
-          <w:highlight w:val="yellow"/>
-          <w:lang w:val="fr-FR"/>
-        </w:rPr>
-        <w:t xml:space="preserve">́ leur vie si </w:t>
-      </w:r>
-      <w:proofErr w:type="spellStart"/>
-      <w:r>
-        <w:rPr>
-          <w:highlight w:val="yellow"/>
-          <w:lang w:val="fr-FR"/>
-        </w:rPr>
-        <w:t>précaire</w:t>
-      </w:r>
-      <w:proofErr w:type="spellEnd"/>
-      <w:r>
-        <w:rPr>
-          <w:highlight w:val="yellow"/>
-          <w:lang w:val="fr-FR"/>
-        </w:rPr>
-        <w:t xml:space="preserve">. Un besoin </w:t>
-      </w:r>
-      <w:proofErr w:type="spellStart"/>
-      <w:r>
-        <w:rPr>
-          <w:highlight w:val="yellow"/>
-          <w:lang w:val="fr-FR"/>
-        </w:rPr>
-        <w:t>également</w:t>
-      </w:r>
-      <w:proofErr w:type="spellEnd"/>
-      <w:r>
-        <w:rPr>
-          <w:highlight w:val="yellow"/>
-          <w:lang w:val="fr-FR"/>
-        </w:rPr>
-        <w:t xml:space="preserve"> criant pour nos </w:t>
-      </w:r>
-      <w:proofErr w:type="spellStart"/>
-      <w:r>
-        <w:rPr>
-          <w:highlight w:val="yellow"/>
-          <w:lang w:val="fr-FR"/>
-        </w:rPr>
-        <w:t>étudiantes</w:t>
-      </w:r>
-      <w:proofErr w:type="spellEnd"/>
-      <w:r>
-        <w:rPr>
-          <w:highlight w:val="yellow"/>
-          <w:lang w:val="fr-FR"/>
-        </w:rPr>
-        <w:t xml:space="preserve"> du centre de formation coiffure, qui n’ont pas suivi leur </w:t>
-      </w:r>
-      <w:proofErr w:type="spellStart"/>
-      <w:r>
-        <w:rPr>
-          <w:highlight w:val="yellow"/>
-          <w:lang w:val="fr-FR"/>
-        </w:rPr>
-        <w:t>scolarite</w:t>
-      </w:r>
-      <w:proofErr w:type="spellEnd"/>
-      <w:r>
-        <w:rPr>
-          <w:highlight w:val="yellow"/>
-          <w:lang w:val="fr-FR"/>
-        </w:rPr>
-        <w:t>́ à Happy Chandara mais sont issues de l’</w:t>
-      </w:r>
-      <w:proofErr w:type="spellStart"/>
-      <w:r>
-        <w:rPr>
-          <w:highlight w:val="yellow"/>
-          <w:lang w:val="fr-FR"/>
-        </w:rPr>
-        <w:t>école</w:t>
-      </w:r>
-      <w:proofErr w:type="spellEnd"/>
-      <w:r>
-        <w:rPr>
-          <w:highlight w:val="yellow"/>
-          <w:lang w:val="fr-FR"/>
-        </w:rPr>
-        <w:t xml:space="preserve"> publique. Moins instruites, certaines ont </w:t>
-      </w:r>
-      <w:proofErr w:type="spellStart"/>
-      <w:r>
-        <w:rPr>
-          <w:highlight w:val="yellow"/>
-          <w:lang w:val="fr-FR"/>
-        </w:rPr>
-        <w:t>déja</w:t>
-      </w:r>
-      <w:proofErr w:type="spellEnd"/>
-      <w:r>
-        <w:rPr>
-          <w:highlight w:val="yellow"/>
-          <w:lang w:val="fr-FR"/>
-        </w:rPr>
-        <w:t xml:space="preserve">̀ multiplié les fausses couches et les IVG, et ont besoin d’une </w:t>
-      </w:r>
-      <w:proofErr w:type="gramStart"/>
-      <w:r>
-        <w:rPr>
-          <w:highlight w:val="yellow"/>
-          <w:lang w:val="fr-FR"/>
-        </w:rPr>
-        <w:t>information</w:t>
-      </w:r>
-      <w:proofErr w:type="gramEnd"/>
-      <w:r>
-        <w:rPr>
-          <w:highlight w:val="yellow"/>
-          <w:lang w:val="fr-FR"/>
-        </w:rPr>
-        <w:t xml:space="preserve"> solide et d’un </w:t>
-      </w:r>
-      <w:proofErr w:type="spellStart"/>
-      <w:r>
-        <w:rPr>
-          <w:highlight w:val="yellow"/>
-          <w:lang w:val="fr-FR"/>
-        </w:rPr>
-        <w:t>accès</w:t>
-      </w:r>
-      <w:proofErr w:type="spellEnd"/>
-      <w:r>
-        <w:rPr>
-          <w:highlight w:val="yellow"/>
-          <w:lang w:val="fr-FR"/>
-        </w:rPr>
-        <w:t xml:space="preserve"> à un </w:t>
+        <w:t xml:space="preserve">tera également aux femmes du village dont certaines cumulent les grossesses malgré leur vie si précaire. Un besoin également criant pour nos étudiantes du centre de formation coiffure, qui n’ont pas suivi leur scolarité à Happy Chandara mais sont issues de l’école publique. Moins instruites, certaines ont déjà multiplié les fausses couches et les IVG, et ont besoin d’une information solide et d’un accès à un </w:t>
       </w:r>
       <w:r>
         <w:rPr>
@@ -581,71 +133,7 @@
           <w:highlight w:val="yellow"/>
           <w:lang w:val="fr-FR"/>
         </w:rPr>
-        <w:t xml:space="preserve">*. </w:t>
-      </w:r>
-      <w:proofErr w:type="spellStart"/>
-      <w:r>
-        <w:rPr>
-          <w:highlight w:val="yellow"/>
-          <w:lang w:val="fr-FR"/>
-        </w:rPr>
-        <w:t>Noëlle</w:t>
-      </w:r>
-      <w:proofErr w:type="spellEnd"/>
-      <w:r>
-        <w:rPr>
-          <w:highlight w:val="yellow"/>
-          <w:lang w:val="fr-FR"/>
-        </w:rPr>
-        <w:t xml:space="preserve"> reviendra en juin, ainsi que la mission </w:t>
-      </w:r>
-      <w:proofErr w:type="spellStart"/>
-      <w:r>
-        <w:rPr>
-          <w:highlight w:val="yellow"/>
-          <w:lang w:val="fr-FR"/>
-        </w:rPr>
-        <w:t>Bioderma</w:t>
-      </w:r>
-      <w:proofErr w:type="spellEnd"/>
-      <w:r>
-        <w:rPr>
-          <w:highlight w:val="yellow"/>
-          <w:lang w:val="fr-FR"/>
-        </w:rPr>
-        <w:t xml:space="preserve"> qui </w:t>
-      </w:r>
-      <w:proofErr w:type="spellStart"/>
-      <w:r>
-        <w:rPr>
-          <w:highlight w:val="yellow"/>
-          <w:lang w:val="fr-FR"/>
-        </w:rPr>
-        <w:t>réunira</w:t>
-      </w:r>
-      <w:proofErr w:type="spellEnd"/>
-      <w:r>
-        <w:rPr>
-          <w:highlight w:val="yellow"/>
-          <w:lang w:val="fr-FR"/>
-        </w:rPr>
-        <w:t xml:space="preserve"> une trentaine de </w:t>
-      </w:r>
-      <w:proofErr w:type="spellStart"/>
-      <w:r>
-        <w:rPr>
-          <w:highlight w:val="yellow"/>
-          <w:lang w:val="fr-FR"/>
-        </w:rPr>
-        <w:t>spécialistes</w:t>
-      </w:r>
-      <w:proofErr w:type="spellEnd"/>
-      <w:r>
-        <w:rPr>
-          <w:highlight w:val="yellow"/>
-          <w:lang w:val="fr-FR"/>
-        </w:rPr>
-        <w:t xml:space="preserve"> sur une semaine.</w:t>
+        <w:t>*. Noëlle reviendra en juin, ainsi que la mission Bioderma qui réunira une trentaine de spécialistes sur une semaine.</w:t>
       </w:r>
     </w:p>
     <w:p>
@@ -707,40 +195,15 @@
           <w:highlight w:val="yellow"/>
           <w:lang w:val="fr-FR"/>
         </w:rPr>
-        <w:t xml:space="preserve">la </w:t>
-      </w:r>
-      <w:proofErr w:type="spellStart"/>
-      <w:r>
-        <w:rPr>
-          <w:highlight w:val="yellow"/>
-          <w:lang w:val="fr-FR"/>
-        </w:rPr>
-        <w:t>résonance</w:t>
-      </w:r>
-      <w:proofErr w:type="spellEnd"/>
-      <w:r>
-        <w:rPr>
-          <w:highlight w:val="yellow"/>
-          <w:lang w:val="fr-FR"/>
-        </w:rPr>
-        <w:t xml:space="preserve"> du tam-tam de </w:t>
-      </w:r>
-      <w:r>
-        <w:rPr>
-          <w:highlight w:val="yellow"/>
-          <w:lang w:val="fr-FR"/>
-        </w:rPr>
-        <w:t xml:space="preserve">nos </w:t>
-      </w:r>
-      <w:proofErr w:type="spellStart"/>
-      <w:r>
-        <w:rPr>
-          <w:highlight w:val="yellow"/>
-          <w:lang w:val="fr-FR"/>
-        </w:rPr>
-        <w:t>fidèles</w:t>
-      </w:r>
-      <w:proofErr w:type="spellEnd"/>
+        <w:t xml:space="preserve">la résonance du tam-tam de </w:t>
+      </w:r>
+      <w:r>
+        <w:rPr>
+          <w:highlight w:val="yellow"/>
+          <w:lang w:val="fr-FR"/>
+        </w:rPr>
+        <w:t>nos fidèles</w:t>
+      </w:r>
       <w:r>
         <w:rPr>
           <w:highlight w:val="yellow"/>
@@ -760,17 +223,107 @@
           <w:highlight w:val="yellow"/>
           <w:lang w:val="fr-FR"/>
         </w:rPr>
-        <w:t xml:space="preserve">Notre </w:t>
-      </w:r>
-      <w:proofErr w:type="spellStart"/>
-      <w:r>
-        <w:rPr>
-          <w:highlight w:val="yellow"/>
-          <w:lang w:val="fr-FR"/>
-        </w:rPr>
-        <w:t>école</w:t>
-      </w:r>
-      <w:proofErr w:type="spellEnd"/>
+        <w:t>Notre école étant en pleine croissance, nous vous annoncions dans la dernière newsletter la création du pôle orientation. Pas évident en effet, quand toute la famille travaille aux champs, d’imaginer devenir architecte ou ingénieure</w:t>
+      </w:r>
+      <w:r>
+        <w:rPr>
+          <w:highlight w:val="yellow"/>
+          <w:lang w:val="fr-FR"/>
+        </w:rPr>
+        <w:t>... Un</w:t>
+      </w:r>
+      <w:r>
+        <w:rPr>
+          <w:highlight w:val="yellow"/>
+          <w:lang w:val="fr-FR"/>
+        </w:rPr>
+        <w:t xml:space="preserve"> « mur</w:t>
+      </w:r>
+      <w:r>
+        <w:rPr>
+          <w:highlight w:val="yellow"/>
+          <w:lang w:val="fr-FR"/>
+        </w:rPr>
+        <w:t xml:space="preserve"> des </w:t>
+      </w:r>
+      <w:r>
+        <w:rPr>
+          <w:highlight w:val="yellow"/>
+          <w:lang w:val="fr-FR"/>
+        </w:rPr>
+        <w:t>rêves »</w:t>
+      </w:r>
+      <w:r>
+        <w:rPr>
+          <w:highlight w:val="yellow"/>
+          <w:lang w:val="fr-FR"/>
+        </w:rPr>
+        <w:t xml:space="preserve"> a donc été installé dans chacune des cours du collège et du lycée, puis un premier forum des métiers a accueilli une douzaine de professions du 18 au 23 janvier, que nous renouvellerons en avril, en axant cette fois sur les nouvelles technologies et l’ingénierie</w:t>
+      </w:r>
+      <w:r>
+        <w:rPr>
+          <w:highlight w:val="yellow"/>
+          <w:lang w:val="fr-FR"/>
+        </w:rPr>
+        <w:t xml:space="preserve">. Ainsi, les intervenants sont venus partager avec passion leur quotidien, puis </w:t>
+      </w:r>
+      <w:r>
+        <w:rPr>
+          <w:highlight w:val="yellow"/>
+          <w:lang w:val="fr-FR"/>
+        </w:rPr>
+        <w:t>une enquête a été conduite afi</w:t>
+      </w:r>
+      <w:r>
+        <w:rPr>
+          <w:highlight w:val="yellow"/>
+          <w:lang w:val="fr-FR"/>
+        </w:rPr>
+        <w:t>n de recenser les aspirations de nos élèves de seconde.</w:t>
+      </w:r>
+    </w:p>
+    <w:p>
+      <w:pPr>
+        <w:rPr>
+          <w:highlight w:val="yellow"/>
+          <w:lang w:val="fr-FR"/>
+        </w:rPr>
+      </w:pPr>
+      <w:r>
+        <w:rPr>
+          <w:highlight w:val="yellow"/>
+          <w:lang w:val="fr-FR"/>
+        </w:rPr>
+        <w:t>S’il</w:t>
+      </w:r>
+      <w:r>
+        <w:rPr>
+          <w:highlight w:val="yellow"/>
+          <w:lang w:val="fr-FR"/>
+        </w:rPr>
+        <w:t xml:space="preserve"> y a un an, une moitié rêvaient de devenir médecin (ce qui hélas ne saurait être réaliste pour chacune), les ambitions se sont nuancées depuis</w:t>
+      </w:r>
+      <w:r>
+        <w:rPr>
+          <w:highlight w:val="yellow"/>
+          <w:lang w:val="fr-FR"/>
+        </w:rPr>
+        <w:t>. Certes, 16 élèves ont toujours l’e</w:t>
+      </w:r>
+      <w:r>
+        <w:rPr>
+          <w:highlight w:val="yellow"/>
+          <w:lang w:val="fr-FR"/>
+        </w:rPr>
+        <w:t>nvie de manier le stéthoscope, 6 aimeraient devenir infi</w:t>
+      </w:r>
+      <w:r>
+        <w:rPr>
+          <w:highlight w:val="yellow"/>
+          <w:lang w:val="fr-FR"/>
+        </w:rPr>
+        <w:t>rmières, 4, pharmaciennes, mais 16 aspirent à travailler dans le tourisme, 8, à être</w:t>
+      </w:r>
       <w:r>
         <w:rPr>
           <w:highlight w:val="yellow"/>
@@ -778,376 +331,62 @@
         </w:rPr>
         <w:t xml:space="preserve"> </w:t>
       </w:r>
-      <w:proofErr w:type="spellStart"/>
-      <w:r>
-        <w:rPr>
-          <w:highlight w:val="yellow"/>
-          <w:lang w:val="fr-FR"/>
-        </w:rPr>
-        <w:t>étant</w:t>
-      </w:r>
-      <w:proofErr w:type="spellEnd"/>
-      <w:r>
-        <w:rPr>
-          <w:highlight w:val="yellow"/>
-          <w:lang w:val="fr-FR"/>
-        </w:rPr>
-        <w:t xml:space="preserve"> en pleine croissance, nous vous annoncions dans la </w:t>
-      </w:r>
-      <w:proofErr w:type="spellStart"/>
-      <w:r>
-        <w:rPr>
-          <w:highlight w:val="yellow"/>
-          <w:lang w:val="fr-FR"/>
-        </w:rPr>
-        <w:t>dernière</w:t>
-      </w:r>
-      <w:proofErr w:type="spellEnd"/>
-      <w:r>
-        <w:rPr>
-          <w:highlight w:val="yellow"/>
-          <w:lang w:val="fr-FR"/>
-        </w:rPr>
-        <w:t xml:space="preserve"> newsletter la </w:t>
-      </w:r>
-      <w:proofErr w:type="spellStart"/>
-      <w:r>
-        <w:rPr>
-          <w:highlight w:val="yellow"/>
-          <w:lang w:val="fr-FR"/>
-        </w:rPr>
-        <w:t>création</w:t>
-      </w:r>
-      <w:proofErr w:type="spellEnd"/>
-      <w:r>
-        <w:rPr>
-          <w:highlight w:val="yellow"/>
-          <w:lang w:val="fr-FR"/>
-        </w:rPr>
-        <w:t xml:space="preserve"> du </w:t>
-      </w:r>
-      <w:proofErr w:type="spellStart"/>
-      <w:r>
-        <w:rPr>
-          <w:highlight w:val="yellow"/>
-          <w:lang w:val="fr-FR"/>
-        </w:rPr>
-        <w:t>pôle</w:t>
-      </w:r>
-      <w:proofErr w:type="spellEnd"/>
-      <w:r>
-        <w:rPr>
-          <w:highlight w:val="yellow"/>
-          <w:lang w:val="fr-FR"/>
-        </w:rPr>
-        <w:t xml:space="preserve"> orientation. Pas </w:t>
-      </w:r>
-      <w:proofErr w:type="spellStart"/>
-      <w:r>
-        <w:rPr>
-          <w:highlight w:val="yellow"/>
-          <w:lang w:val="fr-FR"/>
-        </w:rPr>
-        <w:t>évident</w:t>
-      </w:r>
-      <w:proofErr w:type="spellEnd"/>
-      <w:r>
-        <w:rPr>
-          <w:highlight w:val="yellow"/>
-          <w:lang w:val="fr-FR"/>
-        </w:rPr>
-        <w:t xml:space="preserve"> en effet, quand toute la famille travaille aux champs, d’imaginer devenir architecte ou </w:t>
-      </w:r>
-      <w:proofErr w:type="spellStart"/>
-      <w:r>
-        <w:rPr>
-          <w:highlight w:val="yellow"/>
-          <w:lang w:val="fr-FR"/>
-        </w:rPr>
-        <w:t>ingénieure</w:t>
-      </w:r>
-      <w:proofErr w:type="spellEnd"/>
-      <w:r>
-        <w:rPr>
-          <w:highlight w:val="yellow"/>
-          <w:lang w:val="fr-FR"/>
-        </w:rPr>
-        <w:t>... Un</w:t>
-      </w:r>
-      <w:r>
-        <w:rPr>
-          <w:highlight w:val="yellow"/>
-          <w:lang w:val="fr-FR"/>
-        </w:rPr>
-        <w:t xml:space="preserve"> « mur</w:t>
-      </w:r>
-      <w:r>
-        <w:rPr>
-          <w:highlight w:val="yellow"/>
-          <w:lang w:val="fr-FR"/>
-        </w:rPr>
-        <w:t xml:space="preserve"> des </w:t>
-      </w:r>
-      <w:proofErr w:type="spellStart"/>
-      <w:r>
-        <w:rPr>
-          <w:highlight w:val="yellow"/>
-          <w:lang w:val="fr-FR"/>
-        </w:rPr>
-        <w:t>rêves</w:t>
-      </w:r>
-      <w:proofErr w:type="spellEnd"/>
-      <w:r>
-        <w:rPr>
-          <w:highlight w:val="yellow"/>
-          <w:lang w:val="fr-FR"/>
-        </w:rPr>
-        <w:t xml:space="preserve"> »</w:t>
-      </w:r>
-      <w:r>
-        <w:rPr>
-          <w:highlight w:val="yellow"/>
-          <w:lang w:val="fr-FR"/>
-        </w:rPr>
-        <w:t xml:space="preserve"> a donc </w:t>
-      </w:r>
-      <w:proofErr w:type="spellStart"/>
-      <w:r>
-        <w:rPr>
-          <w:highlight w:val="yellow"/>
-          <w:lang w:val="fr-FR"/>
-        </w:rPr>
-        <w:t>éte</w:t>
-      </w:r>
-      <w:proofErr w:type="spellEnd"/>
-      <w:r>
-        <w:rPr>
-          <w:highlight w:val="yellow"/>
-          <w:lang w:val="fr-FR"/>
-        </w:rPr>
-        <w:t xml:space="preserve">́ installé dans chacune des cours du </w:t>
-      </w:r>
-      <w:proofErr w:type="spellStart"/>
-      <w:r>
-        <w:rPr>
-          <w:highlight w:val="yellow"/>
-          <w:lang w:val="fr-FR"/>
-        </w:rPr>
-        <w:t>collège</w:t>
-      </w:r>
-      <w:proofErr w:type="spellEnd"/>
-      <w:r>
-        <w:rPr>
-          <w:highlight w:val="yellow"/>
-          <w:lang w:val="fr-FR"/>
-        </w:rPr>
-        <w:t xml:space="preserve"> et du </w:t>
-      </w:r>
-      <w:proofErr w:type="spellStart"/>
-      <w:r>
-        <w:rPr>
-          <w:highlight w:val="yellow"/>
-          <w:lang w:val="fr-FR"/>
-        </w:rPr>
-        <w:t>lycée</w:t>
-      </w:r>
-      <w:proofErr w:type="spellEnd"/>
-      <w:r>
-        <w:rPr>
-          <w:highlight w:val="yellow"/>
-          <w:lang w:val="fr-FR"/>
-        </w:rPr>
-        <w:t xml:space="preserve">, puis un premier forum des </w:t>
-      </w:r>
-      <w:proofErr w:type="spellStart"/>
-      <w:r>
-        <w:rPr>
-          <w:highlight w:val="yellow"/>
-          <w:lang w:val="fr-FR"/>
-        </w:rPr>
-        <w:t>métiers</w:t>
-      </w:r>
-      <w:proofErr w:type="spellEnd"/>
-      <w:r>
-        <w:rPr>
-          <w:highlight w:val="yellow"/>
-          <w:lang w:val="fr-FR"/>
-        </w:rPr>
-        <w:t xml:space="preserve"> a accueilli une douzaine de professions du 18 au 23 janvier, que nous renouvellerons en avril, en axant cette fois sur les nouvelles technologies et l’</w:t>
-      </w:r>
-      <w:proofErr w:type="spellStart"/>
-      <w:r>
-        <w:rPr>
-          <w:highlight w:val="yellow"/>
-          <w:lang w:val="fr-FR"/>
-        </w:rPr>
-        <w:t>ingénierie</w:t>
-      </w:r>
-      <w:proofErr w:type="spellEnd"/>
-      <w:r>
-        <w:rPr>
-          <w:highlight w:val="yellow"/>
-          <w:lang w:val="fr-FR"/>
-        </w:rPr>
-        <w:t xml:space="preserve">. Ainsi, les intervenants sont venus partager avec passion leur quotidien, puis </w:t>
-      </w:r>
-      <w:r>
-        <w:rPr>
-          <w:highlight w:val="yellow"/>
-          <w:lang w:val="fr-FR"/>
-        </w:rPr>
-        <w:t xml:space="preserve">une </w:t>
-      </w:r>
-      <w:proofErr w:type="spellStart"/>
-      <w:r>
-        <w:rPr>
-          <w:highlight w:val="yellow"/>
-          <w:lang w:val="fr-FR"/>
-        </w:rPr>
-        <w:t>enquête</w:t>
-      </w:r>
-      <w:proofErr w:type="spellEnd"/>
-      <w:r>
-        <w:rPr>
-          <w:highlight w:val="yellow"/>
-          <w:lang w:val="fr-FR"/>
-        </w:rPr>
-        <w:t xml:space="preserve"> a </w:t>
-      </w:r>
-      <w:proofErr w:type="spellStart"/>
-      <w:r>
-        <w:rPr>
-          <w:highlight w:val="yellow"/>
-          <w:lang w:val="fr-FR"/>
-        </w:rPr>
-        <w:t>éte</w:t>
-      </w:r>
-      <w:proofErr w:type="spellEnd"/>
-      <w:r>
-        <w:rPr>
-          <w:highlight w:val="yellow"/>
-          <w:lang w:val="fr-FR"/>
-        </w:rPr>
-        <w:t>́ conduite afi</w:t>
-      </w:r>
-      <w:r>
-        <w:rPr>
-          <w:highlight w:val="yellow"/>
-          <w:lang w:val="fr-FR"/>
-        </w:rPr>
-        <w:t xml:space="preserve">n de recenser les aspirations de nos </w:t>
-      </w:r>
-      <w:proofErr w:type="spellStart"/>
-      <w:r>
-        <w:rPr>
-          <w:highlight w:val="yellow"/>
-          <w:lang w:val="fr-FR"/>
-        </w:rPr>
-        <w:t>élèves</w:t>
-      </w:r>
-      <w:proofErr w:type="spellEnd"/>
-      <w:r>
-        <w:rPr>
-          <w:highlight w:val="yellow"/>
-          <w:lang w:val="fr-FR"/>
-        </w:rPr>
-        <w:t xml:space="preserve"> de seconde.</w:t>
-      </w:r>
-    </w:p>
-    <w:p>
-      <w:pPr>
-        <w:rPr>
-          <w:highlight w:val="yellow"/>
-          <w:lang w:val="fr-FR"/>
-        </w:rPr>
-      </w:pPr>
-      <w:r>
-        <w:rPr>
-          <w:highlight w:val="yellow"/>
-          <w:lang w:val="fr-FR"/>
-        </w:rPr>
-        <w:t>S’il</w:t>
-      </w:r>
-      <w:r>
-        <w:rPr>
-          <w:highlight w:val="yellow"/>
-          <w:lang w:val="fr-FR"/>
-        </w:rPr>
-        <w:t xml:space="preserve"> y a un an, une </w:t>
-      </w:r>
-      <w:proofErr w:type="spellStart"/>
-      <w:r>
-        <w:rPr>
-          <w:highlight w:val="yellow"/>
-          <w:lang w:val="fr-FR"/>
-        </w:rPr>
-        <w:t>moitie</w:t>
-      </w:r>
-      <w:proofErr w:type="spellEnd"/>
-      <w:r>
-        <w:rPr>
-          <w:highlight w:val="yellow"/>
-          <w:lang w:val="fr-FR"/>
-        </w:rPr>
-        <w:t xml:space="preserve">́ </w:t>
-      </w:r>
-      <w:proofErr w:type="spellStart"/>
-      <w:r>
-        <w:rPr>
-          <w:highlight w:val="yellow"/>
-          <w:lang w:val="fr-FR"/>
-        </w:rPr>
-        <w:t>rêvaient</w:t>
-      </w:r>
-      <w:proofErr w:type="spellEnd"/>
-      <w:r>
-        <w:rPr>
-          <w:highlight w:val="yellow"/>
-          <w:lang w:val="fr-FR"/>
-        </w:rPr>
-        <w:t xml:space="preserve"> de devenir </w:t>
-      </w:r>
-      <w:proofErr w:type="spellStart"/>
-      <w:r>
-        <w:rPr>
-          <w:highlight w:val="yellow"/>
-          <w:lang w:val="fr-FR"/>
-        </w:rPr>
-        <w:t>médecin</w:t>
-      </w:r>
-      <w:proofErr w:type="spellEnd"/>
-      <w:r>
-        <w:rPr>
-          <w:highlight w:val="yellow"/>
-          <w:lang w:val="fr-FR"/>
-        </w:rPr>
-        <w:t xml:space="preserve"> (ce qui </w:t>
-      </w:r>
-      <w:proofErr w:type="spellStart"/>
-      <w:r>
-        <w:rPr>
-          <w:highlight w:val="yellow"/>
-          <w:lang w:val="fr-FR"/>
-        </w:rPr>
-        <w:t>hélas</w:t>
-      </w:r>
-      <w:proofErr w:type="spellEnd"/>
-      <w:r>
-        <w:rPr>
-          <w:highlight w:val="yellow"/>
-          <w:lang w:val="fr-FR"/>
-        </w:rPr>
-        <w:t xml:space="preserve"> ne saurait </w:t>
-      </w:r>
-      <w:proofErr w:type="spellStart"/>
-      <w:r>
-        <w:rPr>
-          <w:highlight w:val="yellow"/>
-          <w:lang w:val="fr-FR"/>
-        </w:rPr>
-        <w:t>être</w:t>
-      </w:r>
-      <w:proofErr w:type="spellEnd"/>
+      <w:r>
+        <w:rPr>
+          <w:highlight w:val="yellow"/>
+          <w:lang w:val="fr-FR"/>
+        </w:rPr>
+        <w:t>avocates, 4, architectes,</w:t>
+      </w:r>
+      <w:r>
+        <w:rPr>
+          <w:highlight w:val="yellow"/>
+          <w:lang w:val="fr-FR"/>
+        </w:rPr>
+        <w:t xml:space="preserve"> 4, designers, </w:t>
+      </w:r>
+      <w:r>
+        <w:rPr>
+          <w:highlight w:val="yellow"/>
+          <w:lang w:val="fr-FR"/>
+        </w:rPr>
+        <w:t>3, journalistes</w:t>
+      </w:r>
+      <w:r>
+        <w:rPr>
+          <w:highlight w:val="yellow"/>
+          <w:lang w:val="fr-FR"/>
+        </w:rPr>
+        <w:t xml:space="preserve">,4, agronomes, 2, ingénieures, 2, diplomates, 3 professeures, 3, cheffes d’entreprises,4, directrices des ventes,10, comptables, 7, secrétaires, 1, </w:t>
+      </w:r>
+      <w:r>
+        <w:rPr>
+          <w:highlight w:val="yellow"/>
+          <w:lang w:val="fr-FR"/>
+        </w:rPr>
+        <w:t xml:space="preserve">économiste. On note le sens des réalités de nos lycéennes, qui voient certes leur carrière comme une </w:t>
+      </w:r>
+      <w:r>
+        <w:rPr>
+          <w:highlight w:val="yellow"/>
+          <w:lang w:val="fr-FR"/>
+        </w:rPr>
+        <w:t>source d’épanouissement</w:t>
+      </w:r>
+      <w:r>
+        <w:rPr>
+          <w:highlight w:val="yellow"/>
+          <w:lang w:val="fr-FR"/>
+        </w:rPr>
+        <w:t xml:space="preserve">, mais plus encore comme un échappatoire à la </w:t>
+      </w:r>
+      <w:r>
+        <w:rPr>
+          <w:highlight w:val="yellow"/>
+          <w:lang w:val="fr-FR"/>
+        </w:rPr>
+        <w:t>précarité. Ce qui explique que la vocation d’enseignant soit hélas si peu partagée, beaucoup hésitant à faire un bac +3 pour gagner 200 dollars par mois (salaire</w:t>
+      </w:r>
       <w:r>
         <w:rPr>
           <w:highlight w:val="yellow"/>
@@ -1155,411 +394,12 @@
         </w:rPr>
         <w:t xml:space="preserve"> </w:t>
       </w:r>
-      <w:proofErr w:type="spellStart"/>
-      <w:r>
-        <w:rPr>
-          <w:highlight w:val="yellow"/>
-          <w:lang w:val="fr-FR"/>
-        </w:rPr>
-        <w:t>réaliste</w:t>
-      </w:r>
-      <w:proofErr w:type="spellEnd"/>
-      <w:r>
-        <w:rPr>
-          <w:highlight w:val="yellow"/>
-          <w:lang w:val="fr-FR"/>
-        </w:rPr>
-        <w:t xml:space="preserve"> pour chacune), les ambitions se sont </w:t>
-      </w:r>
-      <w:proofErr w:type="spellStart"/>
-      <w:r>
-        <w:rPr>
-          <w:highlight w:val="yellow"/>
-          <w:lang w:val="fr-FR"/>
-        </w:rPr>
-        <w:t>nuancées</w:t>
-      </w:r>
-      <w:proofErr w:type="spellEnd"/>
-      <w:r>
-        <w:rPr>
-          <w:highlight w:val="yellow"/>
-          <w:lang w:val="fr-FR"/>
-        </w:rPr>
-        <w:t xml:space="preserve"> depuis</w:t>
-      </w:r>
-      <w:r>
-        <w:rPr>
-          <w:highlight w:val="yellow"/>
-          <w:lang w:val="fr-FR"/>
-        </w:rPr>
-        <w:t xml:space="preserve">. Certes, 16 </w:t>
-      </w:r>
-      <w:proofErr w:type="spellStart"/>
-      <w:r>
-        <w:rPr>
-          <w:highlight w:val="yellow"/>
-          <w:lang w:val="fr-FR"/>
-        </w:rPr>
-        <w:t>élèves</w:t>
-      </w:r>
-      <w:proofErr w:type="spellEnd"/>
-      <w:r>
-        <w:rPr>
-          <w:highlight w:val="yellow"/>
-          <w:lang w:val="fr-FR"/>
-        </w:rPr>
-        <w:t xml:space="preserve"> ont toujours l’e</w:t>
-      </w:r>
-      <w:r>
-        <w:rPr>
-          <w:highlight w:val="yellow"/>
-          <w:lang w:val="fr-FR"/>
-        </w:rPr>
-        <w:t xml:space="preserve">nvie de manier le </w:t>
-      </w:r>
-      <w:proofErr w:type="spellStart"/>
-      <w:r>
-        <w:rPr>
-          <w:highlight w:val="yellow"/>
-          <w:lang w:val="fr-FR"/>
-        </w:rPr>
-        <w:t>stéthoscope</w:t>
-      </w:r>
-      <w:proofErr w:type="spellEnd"/>
-      <w:r>
-        <w:rPr>
-          <w:highlight w:val="yellow"/>
-          <w:lang w:val="fr-FR"/>
-        </w:rPr>
-        <w:t xml:space="preserve">, 6 aimeraient devenir </w:t>
-      </w:r>
-      <w:proofErr w:type="spellStart"/>
-      <w:r>
-        <w:rPr>
-          <w:highlight w:val="yellow"/>
-          <w:lang w:val="fr-FR"/>
-        </w:rPr>
-        <w:t>infi</w:t>
-      </w:r>
-      <w:r>
-        <w:rPr>
-          <w:highlight w:val="yellow"/>
-          <w:lang w:val="fr-FR"/>
-        </w:rPr>
-        <w:t>rmières</w:t>
-      </w:r>
-      <w:proofErr w:type="spellEnd"/>
-      <w:r>
-        <w:rPr>
-          <w:highlight w:val="yellow"/>
-          <w:lang w:val="fr-FR"/>
-        </w:rPr>
-        <w:t xml:space="preserve">, 4, pharmaciennes, mais 16 </w:t>
-      </w:r>
-      <w:proofErr w:type="gramStart"/>
-      <w:r>
-        <w:rPr>
-          <w:highlight w:val="yellow"/>
-          <w:lang w:val="fr-FR"/>
-        </w:rPr>
-        <w:t>aspirent</w:t>
-      </w:r>
-      <w:proofErr w:type="gramEnd"/>
-      <w:r>
-        <w:rPr>
-          <w:highlight w:val="yellow"/>
-          <w:lang w:val="fr-FR"/>
-        </w:rPr>
-        <w:t xml:space="preserve"> </w:t>
-      </w:r>
-      <w:proofErr w:type="spellStart"/>
-      <w:r>
-        <w:rPr>
-          <w:highlight w:val="yellow"/>
-          <w:lang w:val="fr-FR"/>
-        </w:rPr>
-        <w:t>a</w:t>
-      </w:r>
-      <w:proofErr w:type="spellEnd"/>
-      <w:r>
-        <w:rPr>
-          <w:highlight w:val="yellow"/>
-          <w:lang w:val="fr-FR"/>
-        </w:rPr>
-        <w:t xml:space="preserve">̀ travailler dans le tourisme, 8, à </w:t>
-      </w:r>
-      <w:proofErr w:type="spellStart"/>
-      <w:r>
-        <w:rPr>
-          <w:highlight w:val="yellow"/>
-          <w:lang w:val="fr-FR"/>
-        </w:rPr>
-        <w:t>être</w:t>
-      </w:r>
-      <w:proofErr w:type="spellEnd"/>
-      <w:r>
-        <w:rPr>
-          <w:highlight w:val="yellow"/>
-          <w:lang w:val="fr-FR"/>
-        </w:rPr>
-        <w:t xml:space="preserve"> </w:t>
-      </w:r>
-      <w:r>
-        <w:rPr>
-          <w:highlight w:val="yellow"/>
-          <w:lang w:val="fr-FR"/>
-        </w:rPr>
-        <w:t>avocates, 4, architectes,</w:t>
-      </w:r>
-      <w:r>
-        <w:rPr>
-          <w:highlight w:val="yellow"/>
-          <w:lang w:val="fr-FR"/>
-        </w:rPr>
-        <w:t xml:space="preserve"> 4, designers, </w:t>
-      </w:r>
-      <w:r>
-        <w:rPr>
-          <w:highlight w:val="yellow"/>
-          <w:lang w:val="fr-FR"/>
-        </w:rPr>
-        <w:t>3, journalistes</w:t>
-      </w:r>
-      <w:r>
-        <w:rPr>
-          <w:highlight w:val="yellow"/>
-          <w:lang w:val="fr-FR"/>
-        </w:rPr>
-        <w:t xml:space="preserve">,4, agronomes, 2, </w:t>
-      </w:r>
-      <w:proofErr w:type="spellStart"/>
-      <w:r>
-        <w:rPr>
-          <w:highlight w:val="yellow"/>
-          <w:lang w:val="fr-FR"/>
-        </w:rPr>
-        <w:t>ingénieures</w:t>
-      </w:r>
-      <w:proofErr w:type="spellEnd"/>
-      <w:r>
-        <w:rPr>
-          <w:highlight w:val="yellow"/>
-          <w:lang w:val="fr-FR"/>
-        </w:rPr>
-        <w:t xml:space="preserve">, 2, diplomates, 3 professeures, 3, cheffes d’entreprises,4, directrices des ventes,10, comptables, 7, </w:t>
-      </w:r>
-      <w:proofErr w:type="spellStart"/>
-      <w:r>
-        <w:rPr>
-          <w:highlight w:val="yellow"/>
-          <w:lang w:val="fr-FR"/>
-        </w:rPr>
-        <w:t>secrétaires</w:t>
-      </w:r>
-      <w:proofErr w:type="spellEnd"/>
-      <w:r>
-        <w:rPr>
-          <w:highlight w:val="yellow"/>
-          <w:lang w:val="fr-FR"/>
-        </w:rPr>
-        <w:t xml:space="preserve">, 1, </w:t>
-      </w:r>
-      <w:proofErr w:type="spellStart"/>
-      <w:r>
-        <w:rPr>
-          <w:highlight w:val="yellow"/>
-          <w:lang w:val="fr-FR"/>
-        </w:rPr>
-        <w:t>économiste</w:t>
-      </w:r>
-      <w:proofErr w:type="spellEnd"/>
-      <w:r>
-        <w:rPr>
-          <w:highlight w:val="yellow"/>
-          <w:lang w:val="fr-FR"/>
-        </w:rPr>
-        <w:t xml:space="preserve">. On note le sens des </w:t>
-      </w:r>
-      <w:proofErr w:type="spellStart"/>
-      <w:r>
-        <w:rPr>
-          <w:highlight w:val="yellow"/>
-          <w:lang w:val="fr-FR"/>
-        </w:rPr>
-        <w:t>réalités</w:t>
-      </w:r>
-      <w:proofErr w:type="spellEnd"/>
-      <w:r>
-        <w:rPr>
-          <w:highlight w:val="yellow"/>
-          <w:lang w:val="fr-FR"/>
-        </w:rPr>
-        <w:t xml:space="preserve"> de nos </w:t>
-      </w:r>
-      <w:proofErr w:type="spellStart"/>
-      <w:r>
-        <w:rPr>
-          <w:highlight w:val="yellow"/>
-          <w:lang w:val="fr-FR"/>
-        </w:rPr>
-        <w:t>lycéennes</w:t>
-      </w:r>
-      <w:proofErr w:type="spellEnd"/>
-      <w:r>
-        <w:rPr>
-          <w:highlight w:val="yellow"/>
-          <w:lang w:val="fr-FR"/>
-        </w:rPr>
-        <w:t xml:space="preserve">, qui voient certes leur </w:t>
-      </w:r>
-      <w:proofErr w:type="spellStart"/>
-      <w:r>
-        <w:rPr>
-          <w:highlight w:val="yellow"/>
-          <w:lang w:val="fr-FR"/>
-        </w:rPr>
-        <w:t>carrière</w:t>
-      </w:r>
-      <w:proofErr w:type="spellEnd"/>
-      <w:r>
-        <w:rPr>
-          <w:highlight w:val="yellow"/>
-          <w:lang w:val="fr-FR"/>
-        </w:rPr>
-        <w:t xml:space="preserve"> comme une </w:t>
-      </w:r>
-      <w:r>
-        <w:rPr>
-          <w:highlight w:val="yellow"/>
-          <w:lang w:val="fr-FR"/>
-        </w:rPr>
-        <w:t>source d’</w:t>
-      </w:r>
-      <w:proofErr w:type="spellStart"/>
-      <w:r>
-        <w:rPr>
-          <w:highlight w:val="yellow"/>
-          <w:lang w:val="fr-FR"/>
-        </w:rPr>
-        <w:t>épanouissement</w:t>
-      </w:r>
-      <w:proofErr w:type="spellEnd"/>
-      <w:r>
-        <w:rPr>
-          <w:highlight w:val="yellow"/>
-          <w:lang w:val="fr-FR"/>
-        </w:rPr>
-        <w:t xml:space="preserve">, mais plus encore comme un </w:t>
-      </w:r>
-      <w:proofErr w:type="spellStart"/>
-      <w:r>
-        <w:rPr>
-          <w:highlight w:val="yellow"/>
-          <w:lang w:val="fr-FR"/>
-        </w:rPr>
-        <w:t>échappatoire</w:t>
-      </w:r>
-      <w:proofErr w:type="spellEnd"/>
-      <w:r>
-        <w:rPr>
-          <w:highlight w:val="yellow"/>
-          <w:lang w:val="fr-FR"/>
-        </w:rPr>
-        <w:t xml:space="preserve"> à la </w:t>
-      </w:r>
-      <w:proofErr w:type="spellStart"/>
-      <w:r>
-        <w:rPr>
-          <w:highlight w:val="yellow"/>
-          <w:lang w:val="fr-FR"/>
-        </w:rPr>
-        <w:t>précarite</w:t>
-      </w:r>
-      <w:proofErr w:type="spellEnd"/>
-      <w:r>
-        <w:rPr>
-          <w:highlight w:val="yellow"/>
-          <w:lang w:val="fr-FR"/>
-        </w:rPr>
-        <w:t xml:space="preserve">́. Ce qui explique que la vocation d’enseignant soit </w:t>
-      </w:r>
-      <w:proofErr w:type="spellStart"/>
-      <w:r>
-        <w:rPr>
-          <w:highlight w:val="yellow"/>
-          <w:lang w:val="fr-FR"/>
-        </w:rPr>
-        <w:t>hélas</w:t>
-      </w:r>
-      <w:proofErr w:type="spellEnd"/>
-      <w:r>
-        <w:rPr>
-          <w:highlight w:val="yellow"/>
-          <w:lang w:val="fr-FR"/>
-        </w:rPr>
-        <w:t xml:space="preserve"> si peu </w:t>
-      </w:r>
-      <w:proofErr w:type="spellStart"/>
-      <w:r>
-        <w:rPr>
-          <w:highlight w:val="yellow"/>
-          <w:lang w:val="fr-FR"/>
-        </w:rPr>
-        <w:t>partagée</w:t>
-      </w:r>
-      <w:proofErr w:type="spellEnd"/>
-      <w:r>
-        <w:rPr>
-          <w:highlight w:val="yellow"/>
-          <w:lang w:val="fr-FR"/>
-        </w:rPr>
-        <w:t xml:space="preserve">, beaucoup </w:t>
-      </w:r>
-      <w:proofErr w:type="spellStart"/>
-      <w:r>
-        <w:rPr>
-          <w:highlight w:val="yellow"/>
-          <w:lang w:val="fr-FR"/>
-        </w:rPr>
-        <w:t>hésitant</w:t>
-      </w:r>
-      <w:proofErr w:type="spellEnd"/>
-      <w:r>
-        <w:rPr>
-          <w:highlight w:val="yellow"/>
-          <w:lang w:val="fr-FR"/>
-        </w:rPr>
-        <w:t xml:space="preserve"> à faire un bac +3 pour gagner 200 dollars par mois (salaire</w:t>
-      </w:r>
-      <w:r>
-        <w:rPr>
-          <w:highlight w:val="yellow"/>
-          <w:lang w:val="fr-FR"/>
-        </w:rPr>
-        <w:t xml:space="preserve"> </w:t>
-      </w:r>
-      <w:r>
-        <w:rPr>
-          <w:highlight w:val="yellow"/>
-          <w:lang w:val="fr-FR"/>
-        </w:rPr>
-        <w:t xml:space="preserve">moyen dans les </w:t>
-      </w:r>
-      <w:proofErr w:type="spellStart"/>
-      <w:r>
-        <w:rPr>
-          <w:highlight w:val="yellow"/>
-          <w:lang w:val="fr-FR"/>
-        </w:rPr>
-        <w:t>écoles</w:t>
-      </w:r>
-      <w:proofErr w:type="spellEnd"/>
-      <w:r>
-        <w:rPr>
-          <w:highlight w:val="yellow"/>
-          <w:lang w:val="fr-FR"/>
-        </w:rPr>
-        <w:t xml:space="preserve"> publiques). Manipuler de l’argent semble au contraire les rassurer,</w:t>
+      <w:r>
+        <w:rPr>
+          <w:highlight w:val="yellow"/>
+          <w:lang w:val="fr-FR"/>
+        </w:rPr>
+        <w:t>moyen dans les écoles publiques). Manipuler de l’argent semble au contraire les rassurer,</w:t>
       </w:r>
       <w:r>
         <w:rPr>
@@ -1610,39 +450,7 @@
           <w:highlight w:val="yellow"/>
           <w:lang w:val="fr-FR"/>
         </w:rPr>
-        <w:t xml:space="preserve">» s’autorisent à hisser haut les couleurs de leur avenir. C’est même avec fascination qu’elles ont écouté la ministre de la condition des femmes, Son Excellence ING </w:t>
-      </w:r>
-      <w:proofErr w:type="spellStart"/>
-      <w:r>
-        <w:rPr>
-          <w:highlight w:val="yellow"/>
-          <w:lang w:val="fr-FR"/>
-        </w:rPr>
-        <w:t>Kantha</w:t>
-      </w:r>
-      <w:proofErr w:type="spellEnd"/>
-      <w:r>
-        <w:rPr>
-          <w:highlight w:val="yellow"/>
-          <w:lang w:val="fr-FR"/>
-        </w:rPr>
-        <w:t xml:space="preserve"> </w:t>
-      </w:r>
-      <w:proofErr w:type="spellStart"/>
-      <w:r>
-        <w:rPr>
-          <w:highlight w:val="yellow"/>
-          <w:lang w:val="fr-FR"/>
-        </w:rPr>
-        <w:t>Phavi</w:t>
-      </w:r>
-      <w:proofErr w:type="spellEnd"/>
-      <w:r>
-        <w:rPr>
-          <w:highlight w:val="yellow"/>
-          <w:lang w:val="fr-FR"/>
-        </w:rPr>
-        <w:t>, venue le 18 février à Happy Chandara leur exposer son exceptionnelle trajectoire</w:t>
+        <w:t>» s’autorisent à hisser haut les couleurs de leur avenir. C’est même avec fascination qu’elles ont écouté la ministre de la condition des femmes, Son Excellence ING Kantha Phavi, venue le 18 février à Happy Chandara leur exposer son exceptionnelle trajectoire</w:t>
       </w:r>
       <w:r>
         <w:rPr>
@@ -1868,55 +676,7 @@
           <w:highlight w:val="yellow"/>
           <w:lang w:val="fr-FR"/>
         </w:rPr>
-        <w:t xml:space="preserve"> suivi la conférence dans un silence religieux puis une forêt de doigts se sont dressés pour poser des questions. </w:t>
-      </w:r>
-      <w:proofErr w:type="spellStart"/>
-      <w:r>
-        <w:rPr>
-          <w:highlight w:val="yellow"/>
-          <w:lang w:val="fr-FR"/>
-        </w:rPr>
-        <w:t>Srey</w:t>
-      </w:r>
-      <w:proofErr w:type="spellEnd"/>
-      <w:r>
-        <w:rPr>
-          <w:highlight w:val="yellow"/>
-          <w:lang w:val="fr-FR"/>
-        </w:rPr>
-        <w:t xml:space="preserve"> </w:t>
-      </w:r>
-      <w:proofErr w:type="spellStart"/>
-      <w:r>
-        <w:rPr>
-          <w:highlight w:val="yellow"/>
-          <w:lang w:val="fr-FR"/>
-        </w:rPr>
-        <w:t>My</w:t>
-      </w:r>
-      <w:proofErr w:type="spellEnd"/>
-      <w:r>
-        <w:rPr>
-          <w:highlight w:val="yellow"/>
-          <w:lang w:val="fr-FR"/>
-        </w:rPr>
-        <w:t xml:space="preserve">, Vita, </w:t>
-      </w:r>
-      <w:proofErr w:type="spellStart"/>
-      <w:r>
-        <w:rPr>
-          <w:highlight w:val="yellow"/>
-          <w:lang w:val="fr-FR"/>
-        </w:rPr>
-        <w:t>Leakhana</w:t>
-      </w:r>
-      <w:proofErr w:type="spellEnd"/>
-      <w:r>
-        <w:rPr>
-          <w:highlight w:val="yellow"/>
-          <w:lang w:val="fr-FR"/>
-        </w:rPr>
-        <w:t xml:space="preserve">... chacune a exprimé une curiosité pertinente. Sans la moindre crainte d’interviewer une ministre devant 200 camarades... +        <w:t xml:space="preserve"> suivi la conférence dans un silence religieux puis une forêt de doigts se sont dressés pour poser des questions. Srey My, Vita, Leakhana... chacune a exprimé une curiosité pertinente. Sans la moindre crainte d’interviewer une ministre devant 200 camarades...  Il est peut-être là, le premier constat de ces neuf années d’étude à Happy Chandara : avoir acquis une belle confiance en soi... </w:t>
       </w:r>
     </w:p>
@@ -2166,35 +926,21 @@
           <w:highlight w:val="yellow"/>
           <w:lang w:val="fr-FR"/>
         </w:rPr>
-        <w:t>tères de l’âge (entre 6 et 7 ans pour entrer en cours préparatoire) et de la domiciliation (dans un rayon de 8 kms autour de l’école), c’est le niveau social de la famille qui emporte notre décision.</w:t>
-      </w:r>
-      <w:r>
-        <w:rPr>
-          <w:color w:val="000000"/>
-          <w:lang w:val="fr-FR"/>
-        </w:rPr>
-        <w:t xml:space="preserve"> Ainsi, sur une totalité de 759 familles (un bon nombre d’entre elles ayant plusieurs </w:t>
-      </w:r>
-      <w:proofErr w:type="spellStart"/>
-      <w:r>
-        <w:rPr>
-          <w:color w:val="000000"/>
-          <w:lang w:val="fr-FR"/>
-        </w:rPr>
-        <w:t>lles</w:t>
-      </w:r>
-      <w:proofErr w:type="spellEnd"/>
-      <w:r>
-        <w:rPr>
-          <w:color w:val="000000"/>
-          <w:lang w:val="fr-FR"/>
-        </w:rPr>
-        <w:t xml:space="preserve"> scolarisées dans notre école), 72 familles appartiennent au niveau dit</w:t>
-      </w:r>
-      <w:proofErr w:type="gramStart"/>
-      <w:r>
-        <w:rPr>
-          <w:color w:val="000000"/>
+        <w:t>tères de l’âge (entre 6 et 7 ans pour entrer en cours préparatoire) et de la domiciliation (dans un rayon de 8 kms autour de l’école), c’est le niveau social de la famille qui emporte notre décision</w:t>
+      </w:r>
+      <w:r>
+        <w:rPr>
+          <w:color w:val="000000"/>
+          <w:highlight w:val="yellow"/>
+          <w:lang w:val="fr-FR"/>
+        </w:rPr>
+        <w:t>. Ainsi, sur une totalité de 759 familles (un bon nombre d’entre elles ayant plusieurs lles scolarisées dans notre école), 72 familles appartiennent au niveau dit</w:t>
+      </w:r>
+      <w:proofErr w:type="gramStart"/>
+      <w:r>
+        <w:rPr>
+          <w:color w:val="000000"/>
+          <w:highlight w:val="yellow"/>
           <w:lang w:val="fr-FR"/>
         </w:rPr>
         <w:t xml:space="preserve"> «très</w:t>
@@ -2203,6 +949,7 @@
       <w:r>
         <w:rPr>
           <w:color w:val="000000"/>
+          <w:highlight w:val="yellow"/>
           <w:lang w:val="fr-FR"/>
         </w:rPr>
         <w:t xml:space="preserve"> pauvre» et décrit comme </w:t>
@@ -2210,6 +957,7 @@
       <w:r>
         <w:rPr>
           <w:color w:val="000000"/>
+          <w:highlight w:val="yellow"/>
           <w:lang w:val="fr-FR"/>
         </w:rPr>
         <w:t>suit:</w:t>
@@ -2217,6 +965,7 @@
       <w:r>
         <w:rPr>
           <w:color w:val="000000"/>
+          <w:highlight w:val="yellow"/>
           <w:lang w:val="fr-FR"/>
         </w:rPr>
         <w:t xml:space="preserve"> occupation illicite d’un terrain, maison de tôle, revenu par personne et par jour de moins d’1,5 $, contexte familial violent, dettes, maladies. 329 familles appartiennent à un niveau dit</w:t>
@@ -2225,6 +974,7 @@
       <w:r>
         <w:rPr>
           <w:color w:val="000000"/>
+          <w:highlight w:val="yellow"/>
           <w:lang w:val="fr-FR"/>
         </w:rPr>
         <w:t xml:space="preserve"> «pauvre</w:t>
@@ -2233,14 +983,24 @@
       <w:r>
         <w:rPr>
           <w:color w:val="000000"/>
-          <w:lang w:val="fr-FR"/>
-        </w:rPr>
-        <w:t>» : petit terrain, maison en tôle ou en bois, vélo ou vieille moto, revenu par personne entre 1,5 et 2 $, dettes, maladies. 339 familles sont issues d’un milieu dit</w:t>
-      </w:r>
-      <w:proofErr w:type="gramStart"/>
-      <w:r>
-        <w:rPr>
-          <w:color w:val="000000"/>
+          <w:highlight w:val="yellow"/>
+          <w:lang w:val="fr-FR"/>
+        </w:rPr>
+        <w:t xml:space="preserve">» : petit terrain, maison en tôle ou en bois, vélo ou vieille moto, revenu par personne entre 1,5 et 2 $, dettes, </w:t>
+      </w:r>
+      <w:r>
+        <w:rPr>
+          <w:color w:val="000000"/>
+          <w:highlight w:val="yellow"/>
+          <w:lang w:val="fr-FR"/>
+        </w:rPr>
+        <w:t>maladies. 339 familles sont issues d’un milieu dit</w:t>
+      </w:r>
+      <w:proofErr w:type="gramStart"/>
+      <w:r>
+        <w:rPr>
+          <w:color w:val="000000"/>
+          <w:highlight w:val="yellow"/>
           <w:lang w:val="fr-FR"/>
         </w:rPr>
         <w:t xml:space="preserve"> «médium</w:t>
@@ -2249,6 +1009,7 @@
       <w:r>
         <w:rPr>
           <w:color w:val="000000"/>
+          <w:highlight w:val="yellow"/>
           <w:lang w:val="fr-FR"/>
         </w:rPr>
         <w:t>» : maison en bois, moto, revenu par personne et par jour entre 2,5 et 3 $, pa</w:t>
@@ -2256,13 +1017,23 @@
       <w:r>
         <w:rPr>
           <w:color w:val="000000"/>
-          <w:lang w:val="fr-FR"/>
-        </w:rPr>
-        <w:t>s ou peu de dettes. Mener l’en</w:t>
-      </w:r>
-      <w:r>
-        <w:rPr>
-          <w:color w:val="000000"/>
+          <w:highlight w:val="yellow"/>
+          <w:lang w:val="fr-FR"/>
+        </w:rPr>
+        <w:t xml:space="preserve">s ou peu de </w:t>
+      </w:r>
+      <w:r>
+        <w:rPr>
+          <w:color w:val="000000"/>
+          <w:highlight w:val="yellow"/>
+          <w:lang w:val="fr-FR"/>
+        </w:rPr>
+        <w:t>dettes. Mener l’en</w:t>
+      </w:r>
+      <w:r>
+        <w:rPr>
+          <w:color w:val="000000"/>
+          <w:highlight w:val="yellow"/>
           <w:lang w:val="fr-FR"/>
         </w:rPr>
         <w:t xml:space="preserve">quête sociale sur une centaine de </w:t>
@@ -2270,6 +1041,7 @@
       <w:r>
         <w:rPr>
           <w:color w:val="000000"/>
+          <w:highlight w:val="yellow"/>
           <w:lang w:val="fr-FR"/>
         </w:rPr>
         <w:t>fi</w:t>
@@ -2277,6 +1049,7 @@
       <w:r>
         <w:rPr>
           <w:color w:val="000000"/>
+          <w:highlight w:val="yellow"/>
           <w:lang w:val="fr-FR"/>
         </w:rPr>
         <w:t>llettes inscrites chaque année prenant un temps considérable, les pré-i</w:t>
@@ -2284,6 +1057,7 @@
       <w:r>
         <w:rPr>
           <w:color w:val="000000"/>
+          <w:highlight w:val="yellow"/>
           <w:lang w:val="fr-FR"/>
         </w:rPr>
         <w:t>nscriptions ont lieu en avril afi</w:t>
@@ -2291,6 +1065,7 @@
       <w:r>
         <w:rPr>
           <w:color w:val="000000"/>
+          <w:highlight w:val="yellow"/>
           <w:lang w:val="fr-FR"/>
         </w:rPr>
         <w:t xml:space="preserve">n que nos travailleurs sociaux puissent aller visiter chaque maison, </w:t>
@@ -2298,6 +1073,7 @@
       <w:r>
         <w:rPr>
           <w:color w:val="000000"/>
+          <w:highlight w:val="yellow"/>
           <w:lang w:val="fr-FR"/>
         </w:rPr>
         <w:t>interviewer, photographier, ré</w:t>
@@ -2305,25 +1081,17 @@
       <w:r>
         <w:rPr>
           <w:color w:val="000000"/>
-          <w:lang w:val="fr-FR"/>
-        </w:rPr>
-        <w:t xml:space="preserve">pertorier... Les inscriptions dé </w:t>
-      </w:r>
-      <w:proofErr w:type="spellStart"/>
-      <w:r>
-        <w:rPr>
-          <w:color w:val="000000"/>
-          <w:lang w:val="fr-FR"/>
-        </w:rPr>
-        <w:t>nitives</w:t>
-      </w:r>
-      <w:proofErr w:type="spellEnd"/>
-      <w:r>
-        <w:rPr>
-          <w:color w:val="000000"/>
-          <w:lang w:val="fr-FR"/>
-        </w:rPr>
-        <w:t xml:space="preserve"> sont validées </w:t>
+          <w:highlight w:val="yellow"/>
+          <w:lang w:val="fr-FR"/>
+        </w:rPr>
+        <w:t>pertorier...</w:t>
+      </w:r>
+      <w:r>
+        <w:rPr>
+          <w:color w:val="000000"/>
+          <w:lang w:val="fr-FR"/>
+        </w:rPr>
+        <w:t xml:space="preserve"> Les inscriptions dé nitives sont validées </w:t>
       </w:r>
       <w:r>
         <w:rPr>
@@ -2379,23 +1147,7 @@
           <w:color w:val="000000"/>
           <w:lang w:val="fr-FR"/>
         </w:rPr>
-        <w:t xml:space="preserve">sées sont </w:t>
-      </w:r>
-      <w:proofErr w:type="spellStart"/>
-      <w:r>
-        <w:rPr>
-          <w:color w:val="000000"/>
-          <w:lang w:val="fr-FR"/>
-        </w:rPr>
-        <w:t>pré-inscrites</w:t>
-      </w:r>
-      <w:proofErr w:type="spellEnd"/>
-      <w:r>
-        <w:rPr>
-          <w:color w:val="000000"/>
-          <w:lang w:val="fr-FR"/>
-        </w:rPr>
-        <w:t xml:space="preserve"> en priorité. Il arrive qu’une bourse soit</w:t>
+        <w:t>sées sont pré-inscrites en priorité. Il arrive qu’une bourse soit</w:t>
       </w:r>
       <w:r>
         <w:rPr>
@@ -2465,23 +1217,7 @@
           <w:color w:val="000000"/>
           <w:lang w:val="fr-FR"/>
         </w:rPr>
-        <w:t xml:space="preserve">l des ans, à la suite d’un héritage (maison ou terrain qui peut être revendu). Ainsi, nous avons vu émerger une nouvelle classe sociale qui concerne 19 de nos familles : maison en dur ou en bois, mobilier, moto ou voiture, entre 3 et 5 $ de revenu par personne et par jour, pas de dettes. Dans ce cas, nous dérogeons à notre règle qui veut que nous inscrivions toutes les sœurs d’une même fratrie, mais veillons à ce que les cadettes soient inscrites à l’école </w:t>
-      </w:r>
-      <w:proofErr w:type="gramStart"/>
-      <w:r>
-        <w:rPr>
-          <w:color w:val="000000"/>
-          <w:lang w:val="fr-FR"/>
-        </w:rPr>
-        <w:t>publique</w:t>
-      </w:r>
-      <w:proofErr w:type="gramEnd"/>
-      <w:r>
-        <w:rPr>
-          <w:color w:val="000000"/>
-          <w:lang w:val="fr-FR"/>
-        </w:rPr>
-        <w:t xml:space="preserve">. Ce qui nous permet de libérer autant de places pour des </w:t>
+        <w:t xml:space="preserve">l des ans, à la suite d’un héritage (maison ou terrain qui peut être revendu). Ainsi, nous avons vu émerger une nouvelle classe sociale qui concerne 19 de nos familles : maison en dur ou en bois, mobilier, moto ou voiture, entre 3 et 5 $ de revenu par personne et par jour, pas de dettes. Dans ce cas, nous dérogeons à notre règle qui veut que nous inscrivions toutes les sœurs d’une même fratrie, mais veillons à ce que les cadettes soient inscrites à l’école publique. Ce qui nous permet de libérer autant de places pour des </w:t>
       </w:r>
       <w:r>
         <w:rPr>
@@ -2561,21 +1297,7 @@
           <w:lang w:val="fr-FR"/>
         </w:rPr>
         <w:lastRenderedPageBreak/>
-        <w:t xml:space="preserve">L’école Happy Chandara se met à la </w:t>
-      </w:r>
-      <w:proofErr w:type="spellStart"/>
-      <w:r>
-        <w:rPr>
-          <w:lang w:val="fr-FR"/>
-        </w:rPr>
-        <w:t>permaculture</w:t>
-      </w:r>
-      <w:proofErr w:type="spellEnd"/>
-      <w:r>
-        <w:rPr>
-          <w:lang w:val="fr-FR"/>
-        </w:rPr>
-        <w:t xml:space="preserve"> </w:t>
+        <w:t xml:space="preserve">L’école Happy Chandara se met à la permaculture </w:t>
       </w:r>
     </w:p>
     <w:p>
@@ -2637,49 +1359,7 @@
         <w:rPr>
           <w:lang w:val="fr-FR"/>
         </w:rPr>
-        <w:t xml:space="preserve">igeant, Tina Kieffer a décidé de lancer un vaste programme de </w:t>
-      </w:r>
-      <w:proofErr w:type="spellStart"/>
-      <w:r>
-        <w:rPr>
-          <w:lang w:val="fr-FR"/>
-        </w:rPr>
-        <w:t>permaculture</w:t>
-      </w:r>
-      <w:proofErr w:type="spellEnd"/>
-      <w:r>
-        <w:rPr>
-          <w:lang w:val="fr-FR"/>
-        </w:rPr>
-        <w:t xml:space="preserve">, d’une part pour apprendre aux parents d’élèves à cultiver mieux et plus sain (ce qui leur permettra de revendre plus cher et donc d’enrayer le processus de </w:t>
-      </w:r>
-      <w:proofErr w:type="spellStart"/>
-      <w:r>
-        <w:rPr>
-          <w:lang w:val="fr-FR"/>
-        </w:rPr>
-        <w:t>pau</w:t>
-      </w:r>
-      <w:proofErr w:type="spellEnd"/>
-      <w:r>
-        <w:rPr>
-          <w:lang w:val="fr-FR"/>
-        </w:rPr>
-        <w:t xml:space="preserve">- </w:t>
-      </w:r>
-      <w:proofErr w:type="spellStart"/>
-      <w:r>
-        <w:rPr>
-          <w:lang w:val="fr-FR"/>
-        </w:rPr>
-        <w:t>vreté</w:t>
-      </w:r>
-      <w:proofErr w:type="spellEnd"/>
-      <w:r>
-        <w:rPr>
-          <w:lang w:val="fr-FR"/>
-        </w:rPr>
-        <w:t>), mais aussi pour a</w:t>
+        <w:t>igeant, Tina Kieffer a décidé de lancer un vaste programme de permaculture, d’une part pour apprendre aux parents d’élèves à cultiver mieux et plus sain (ce qui leur permettra de revendre plus cher et donc d’enrayer le processus de pau- vreté), mais aussi pour a</w:t>
       </w:r>
       <w:r>
         <w:rPr>
@@ -2705,35 +1385,13 @@
         <w:rPr>
           <w:lang w:val="fr-FR"/>
         </w:rPr>
-        <w:t xml:space="preserve">Tina a fait appel à Isabella </w:t>
-      </w:r>
-      <w:proofErr w:type="spellStart"/>
-      <w:r>
-        <w:rPr>
-          <w:lang w:val="fr-FR"/>
-        </w:rPr>
-        <w:t>Sallusti</w:t>
-      </w:r>
-      <w:proofErr w:type="spellEnd"/>
-      <w:r>
-        <w:rPr>
-          <w:lang w:val="fr-FR"/>
-        </w:rPr>
-        <w:t xml:space="preserve">, spécialiste en </w:t>
-      </w:r>
-      <w:proofErr w:type="spellStart"/>
-      <w:r>
-        <w:rPr>
-          <w:lang w:val="fr-FR"/>
-        </w:rPr>
-        <w:t>permaculture</w:t>
-      </w:r>
-      <w:proofErr w:type="spellEnd"/>
-      <w:r>
-        <w:rPr>
-          <w:lang w:val="fr-FR"/>
-        </w:rPr>
-        <w:t>, afi</w:t>
+        <w:t xml:space="preserve">Tina a fait appel à Isabella Sallusti, spécialiste en </w:t>
+      </w:r>
+      <w:r>
+        <w:rPr>
+          <w:lang w:val="fr-FR"/>
+        </w:rPr>
+        <w:t>permaculture, afi</w:t>
       </w:r>
       <w:r>
         <w:rPr>
@@ -2829,21 +1487,7 @@
         <w:rPr>
           <w:lang w:val="fr-FR"/>
         </w:rPr>
-        <w:t xml:space="preserve">quées et sans le moindre produit toxique. Une centaine de parents sont venus écouter avec intérêt les explications d’Isabella </w:t>
-      </w:r>
-      <w:proofErr w:type="spellStart"/>
-      <w:r>
-        <w:rPr>
-          <w:lang w:val="fr-FR"/>
-        </w:rPr>
-        <w:t>Sallusti</w:t>
-      </w:r>
-      <w:proofErr w:type="spellEnd"/>
-      <w:r>
-        <w:rPr>
-          <w:lang w:val="fr-FR"/>
-        </w:rPr>
-        <w:t xml:space="preserve"> et de Tina Kieffer, laquelle avait</w:t>
+        <w:t>quées et sans le moindre produit toxique. Une centaine de parents sont venus écouter avec intérêt les explications d’Isabella Sallusti et de Tina Kieffer, laquelle avait</w:t>
       </w:r>
       <w:r>
         <w:rPr>
@@ -2954,13 +1598,8 @@
           <w:color w:val="000000"/>
         </w:rPr>
       </w:pPr>
-      <w:proofErr w:type="spellStart"/>
-      <w:r>
-        <w:t>Bienvenue</w:t>
-      </w:r>
-      <w:proofErr w:type="spellEnd"/>
-      <w:r>
-        <w:t xml:space="preserve"> à l</w:t>
+      <w:r>
+        <w:t>Bienvenue à l</w:t>
       </w:r>
       <w:r>
         <w:rPr>
@@ -2968,13 +1607,8 @@
         </w:rPr>
         <w:t>'</w:t>
       </w:r>
-      <w:proofErr w:type="spellStart"/>
-      <w:r>
-        <w:t>internat</w:t>
-      </w:r>
-      <w:proofErr w:type="spellEnd"/>
-      <w:r>
-        <w:t xml:space="preserve"> </w:t>
+      <w:r>
+        <w:t xml:space="preserve">internat </w:t>
       </w:r>
     </w:p>
     <w:p>
@@ -3010,21 +1644,7 @@
         <w:rPr>
           <w:lang w:val="fr-FR"/>
         </w:rPr>
-        <w:t xml:space="preserve"> année 81 petites et jeunes </w:t>
-      </w:r>
-      <w:proofErr w:type="spellStart"/>
-      <w:r>
-        <w:rPr>
-          <w:lang w:val="fr-FR"/>
-        </w:rPr>
-        <w:t>lles</w:t>
-      </w:r>
-      <w:proofErr w:type="spellEnd"/>
-      <w:r>
-        <w:rPr>
-          <w:lang w:val="fr-FR"/>
-        </w:rPr>
-        <w:t xml:space="preserve"> parmi les plus vulnérables. </w:t>
+        <w:t xml:space="preserve"> année 81 petites et jeunes lles parmi les plus vulnérables. </w:t>
       </w:r>
     </w:p>
     <w:p>
@@ -3080,13 +1700,8 @@
           <w:color w:val="000000"/>
         </w:rPr>
       </w:pPr>
-      <w:proofErr w:type="spellStart"/>
-      <w:r>
-        <w:t>Instits</w:t>
-      </w:r>
-      <w:proofErr w:type="spellEnd"/>
-      <w:r>
-        <w:t xml:space="preserve"> d’un jour </w:t>
+      <w:r>
+        <w:t xml:space="preserve">Instits d’un jour </w:t>
       </w:r>
     </w:p>
     <w:p>
@@ -3134,21 +1749,7 @@
         <w:rPr>
           <w:lang w:val="fr-FR"/>
         </w:rPr>
-        <w:t xml:space="preserve">cier ces dernières années. Et à leur tour, transmettre le plaisir de la lecture aux nombreux garçons et </w:t>
-      </w:r>
-      <w:proofErr w:type="spellStart"/>
-      <w:r>
-        <w:rPr>
-          <w:lang w:val="fr-FR"/>
-        </w:rPr>
-        <w:t>lles</w:t>
-      </w:r>
-      <w:proofErr w:type="spellEnd"/>
-      <w:r>
-        <w:rPr>
-          <w:lang w:val="fr-FR"/>
-        </w:rPr>
-        <w:t xml:space="preserve"> de ces classes, depuis le niveau 1 jusqu’au niveau 6. </w:t>
+        <w:t xml:space="preserve">cier ces dernières années. Et à leur tour, transmettre le plaisir de la lecture aux nombreux garçons et lles de ces classes, depuis le niveau 1 jusqu’au niveau 6. </w:t>
       </w:r>
     </w:p>
     <w:p>
@@ -3275,15 +1876,7 @@
         </w:rPr>
       </w:pPr>
       <w:r>
-        <w:t xml:space="preserve">Un foulard </w:t>
-      </w:r>
-      <w:proofErr w:type="spellStart"/>
-      <w:r>
-        <w:t>littéraire</w:t>
-      </w:r>
-      <w:proofErr w:type="spellEnd"/>
-      <w:r>
-        <w:t xml:space="preserve"> </w:t>
+        <w:t xml:space="preserve">Un foulard littéraire </w:t>
       </w:r>
     </w:p>
     <w:p>
@@ -3293,33 +1886,11 @@
           <w:lang w:val="fr-FR"/>
         </w:rPr>
       </w:pPr>
-      <w:proofErr w:type="spellStart"/>
-      <w:r>
-        <w:rPr>
-          <w:lang w:val="fr-FR"/>
-        </w:rPr>
-        <w:t>Edités</w:t>
-      </w:r>
-      <w:proofErr w:type="spellEnd"/>
-      <w:r>
-        <w:rPr>
-          <w:lang w:val="fr-FR"/>
-        </w:rPr>
-        <w:t xml:space="preserve"> par </w:t>
-      </w:r>
-      <w:proofErr w:type="spellStart"/>
-      <w:r>
-        <w:rPr>
-          <w:lang w:val="fr-FR"/>
-        </w:rPr>
-        <w:t>Caroll</w:t>
-      </w:r>
-      <w:proofErr w:type="spellEnd"/>
-      <w:r>
-        <w:rPr>
-          <w:lang w:val="fr-FR"/>
-        </w:rPr>
-        <w:t xml:space="preserve"> pour la fête des mères et soutenus par Tatiana de Rosnay,</w:t>
+      <w:r>
+        <w:rPr>
+          <w:lang w:val="fr-FR"/>
+        </w:rPr>
+        <w:t>Edités par Caroll pour la fête des mères et soutenus par Tatiana de Rosnay,</w:t>
       </w:r>
       <w:r>
         <w:rPr>
@@ -3375,35 +1946,7 @@
         <w:rPr>
           <w:lang w:val="fr-FR"/>
         </w:rPr>
-        <w:t xml:space="preserve">chez haut la couleur : oui, vous soutenez l’éducation des </w:t>
-      </w:r>
-      <w:proofErr w:type="spellStart"/>
-      <w:r>
-        <w:rPr>
-          <w:lang w:val="fr-FR"/>
-        </w:rPr>
-        <w:t>lles</w:t>
-      </w:r>
-      <w:proofErr w:type="spellEnd"/>
-      <w:r>
-        <w:rPr>
-          <w:lang w:val="fr-FR"/>
-        </w:rPr>
-        <w:t xml:space="preserve"> ! (35 € dans les boutiques </w:t>
-      </w:r>
-      <w:proofErr w:type="spellStart"/>
-      <w:r>
-        <w:rPr>
-          <w:lang w:val="fr-FR"/>
-        </w:rPr>
-        <w:t>Caroll</w:t>
-      </w:r>
-      <w:proofErr w:type="spellEnd"/>
-      <w:r>
-        <w:rPr>
-          <w:lang w:val="fr-FR"/>
-        </w:rPr>
-        <w:t xml:space="preserve"> à </w:t>
+        <w:t xml:space="preserve">chez haut la couleur : oui, vous soutenez l’éducation des lles ! (35 € dans les boutiques Caroll à </w:t>
       </w:r>
       <w:r>
         <w:rPr>
@@ -3433,15 +1976,7 @@
         </w:rPr>
       </w:pPr>
       <w:r>
-        <w:t xml:space="preserve">Vintage </w:t>
-      </w:r>
-      <w:proofErr w:type="spellStart"/>
-      <w:r>
-        <w:t>généreux</w:t>
-      </w:r>
-      <w:proofErr w:type="spellEnd"/>
-      <w:r>
-        <w:t xml:space="preserve"> </w:t>
+        <w:t xml:space="preserve">Vintage généreux </w:t>
       </w:r>
     </w:p>
     <w:p>
@@ -3451,19 +1986,11 @@
           <w:lang w:val="fr-FR"/>
         </w:rPr>
       </w:pPr>
-      <w:proofErr w:type="spellStart"/>
-      <w:r>
-        <w:rPr>
-          <w:lang w:val="fr-FR"/>
-        </w:rPr>
-        <w:t>Caroll</w:t>
-      </w:r>
-      <w:proofErr w:type="spellEnd"/>
-      <w:r>
-        <w:rPr>
-          <w:lang w:val="fr-FR"/>
-        </w:rPr>
-        <w:t xml:space="preserve"> ne se contente pas de lancer pour</w:t>
+      <w:r>
+        <w:rPr>
+          <w:lang w:val="fr-FR"/>
+        </w:rPr>
+        <w:t>Caroll ne se contente pas de lancer pour</w:t>
       </w:r>
       <w:r>
         <w:rPr>
@@ -3557,35 +2084,7 @@
         <w:rPr>
           <w:lang w:val="fr-FR"/>
         </w:rPr>
-        <w:t xml:space="preserve"> les </w:t>
-      </w:r>
-      <w:proofErr w:type="spellStart"/>
-      <w:r>
-        <w:rPr>
-          <w:lang w:val="fr-FR"/>
-        </w:rPr>
-        <w:t>lles</w:t>
-      </w:r>
-      <w:proofErr w:type="spellEnd"/>
-      <w:r>
-        <w:rPr>
-          <w:lang w:val="fr-FR"/>
-        </w:rPr>
-        <w:t xml:space="preserve"> instruites !», ne résistez pas à la pochette à </w:t>
-      </w:r>
-      <w:proofErr w:type="spellStart"/>
-      <w:r>
-        <w:rPr>
-          <w:lang w:val="fr-FR"/>
-        </w:rPr>
-        <w:t>make</w:t>
-      </w:r>
-      <w:proofErr w:type="spellEnd"/>
-      <w:r>
-        <w:rPr>
-          <w:lang w:val="fr-FR"/>
-        </w:rPr>
-        <w:t xml:space="preserve"> up dessinée par Claudie Pierlot et vendue 10 € dans tous les magasins Sephora, notre </w:t>
+        <w:t xml:space="preserve"> les lles instruites !», ne résistez pas à la pochette à make up dessinée par Claudie Pierlot et vendue 10 € dans tous les magasins Sephora, notre </w:t>
       </w:r>
       <w:r>
         <w:rPr>
@@ -3615,7 +2114,6 @@
         </w:rPr>
         <w:t xml:space="preserve">Tee-shirts </w:t>
       </w:r>
-      <w:proofErr w:type="spellStart"/>
       <w:r>
         <w:rPr>
           <w:b/>
@@ -3623,9 +2121,15 @@
           <w:i/>
           <w:lang w:val="fr-FR"/>
         </w:rPr>
-        <w:t>Tola</w:t>
-      </w:r>
-      <w:proofErr w:type="spellEnd"/>
+        <w:t xml:space="preserve">Tola </w:t>
+      </w:r>
+      <w:r>
+        <w:rPr>
+          <w:i/>
+          <w:lang w:val="fr-FR"/>
+        </w:rPr>
+        <w:t xml:space="preserve">: tailles 40, 42, 44 en fushia et tailles 42, 44 en blanc ; </w:t>
+      </w:r>
       <w:r>
         <w:rPr>
           <w:b/>
@@ -3633,30 +2137,14 @@
           <w:i/>
           <w:lang w:val="fr-FR"/>
         </w:rPr>
-        <w:t xml:space="preserve"> </w:t>
+        <w:t xml:space="preserve">Makara </w:t>
       </w:r>
       <w:r>
         <w:rPr>
           <w:i/>
           <w:lang w:val="fr-FR"/>
         </w:rPr>
-        <w:t xml:space="preserve">: tailles 40, 42, 44 en </w:t>
-      </w:r>
-      <w:proofErr w:type="spellStart"/>
-      <w:r>
-        <w:rPr>
-          <w:i/>
-          <w:lang w:val="fr-FR"/>
-        </w:rPr>
-        <w:t>fushia</w:t>
-      </w:r>
-      <w:proofErr w:type="spellEnd"/>
-      <w:r>
-        <w:rPr>
-          <w:i/>
-          <w:lang w:val="fr-FR"/>
-        </w:rPr>
-        <w:t xml:space="preserve"> et tailles 42, 44 en blanc ; </w:t>
+        <w:t xml:space="preserve">: tailles 40, 42 en gris cœur argenté ; </w:t>
       </w:r>
       <w:r>
         <w:rPr>
@@ -3665,14 +2153,14 @@
           <w:i/>
           <w:lang w:val="fr-FR"/>
         </w:rPr>
-        <w:t xml:space="preserve">Makara </w:t>
+        <w:t xml:space="preserve">Ratana </w:t>
       </w:r>
       <w:r>
         <w:rPr>
           <w:i/>
           <w:lang w:val="fr-FR"/>
         </w:rPr>
-        <w:t xml:space="preserve">: tailles 40, 42 en gris cœur argenté ; </w:t>
+        <w:t xml:space="preserve">: tailles 38, 40 imprimé marinière ; </w:t>
       </w:r>
       <w:r>
         <w:rPr>
@@ -3681,34 +2169,7 @@
           <w:i/>
           <w:lang w:val="fr-FR"/>
         </w:rPr>
-        <w:t xml:space="preserve">Ratana </w:t>
-      </w:r>
-      <w:r>
-        <w:rPr>
-          <w:i/>
-          <w:lang w:val="fr-FR"/>
-        </w:rPr>
-        <w:t xml:space="preserve">: tailles 38, 40 imprimé marinière ; </w:t>
-      </w:r>
-      <w:proofErr w:type="spellStart"/>
-      <w:r>
-        <w:rPr>
-          <w:b/>
-          <w:bCs/>
-          <w:i/>
-          <w:lang w:val="fr-FR"/>
-        </w:rPr>
-        <w:t>Kanika</w:t>
-      </w:r>
-      <w:proofErr w:type="spellEnd"/>
-      <w:r>
-        <w:rPr>
-          <w:b/>
-          <w:bCs/>
-          <w:i/>
-          <w:lang w:val="fr-FR"/>
-        </w:rPr>
-        <w:t xml:space="preserve"> </w:t>
+        <w:t xml:space="preserve">Kanika </w:t>
       </w:r>
       <w:r>
         <w:rPr>
@@ -3751,20 +2212,12 @@
           <w:lang w:val="fr-FR"/>
         </w:rPr>
       </w:pPr>
-      <w:proofErr w:type="spellStart"/>
       <w:r>
         <w:rPr>
           <w:lang w:val="fr-FR"/>
         </w:rPr>
         <w:lastRenderedPageBreak/>
-        <w:t>Welcome</w:t>
-      </w:r>
-      <w:proofErr w:type="spellEnd"/>
-      <w:r>
-        <w:rPr>
-          <w:lang w:val="fr-FR"/>
-        </w:rPr>
-        <w:t xml:space="preserve"> to the future !</w:t>
+        <w:t>Welcome to the future !</w:t>
       </w:r>
     </w:p>
     <w:p>
@@ -3834,102 +2287,32 @@
         <w:rPr>
           <w:lang w:val="en-US"/>
         </w:rPr>
-        <w:t xml:space="preserve">practitioner missions for our pupils as well as for their families. </w:t>
-      </w:r>
-      <w:proofErr w:type="spellStart"/>
-      <w:r>
-        <w:rPr>
-          <w:lang w:val="en-US"/>
-        </w:rPr>
-        <w:t>Noëlle</w:t>
-      </w:r>
-      <w:proofErr w:type="spellEnd"/>
+        <w:t xml:space="preserve">practitioner missions for our pupils as well as for their families. Noëlle Bessière, gynaecologist at the « Action Santé Femme » association, came in February to assess people needs </w:t>
+      </w:r>
+      <w:r>
+        <w:rPr>
+          <w:lang w:val="en-US"/>
+        </w:rPr>
+        <w:t>and</w:t>
+      </w:r>
+      <w:r>
+        <w:rPr>
+          <w:lang w:val="en-US"/>
+        </w:rPr>
+        <w:t xml:space="preserve"> to set up our family planning clinic. Our olders beeing </w:t>
+      </w:r>
+      <w:r>
+        <w:rPr>
+          <w:lang w:val="en-US"/>
+        </w:rPr>
+        <w:t>already 18 years old, it was mandatory to develop a real contraception policy, which could also benefit to the women of the village, some of them piling up pregnancies in spite of their so precarious lives.</w:t>
+      </w:r>
       <w:r>
         <w:rPr>
           <w:lang w:val="en-US"/>
         </w:rPr>
         <w:t xml:space="preserve"> </w:t>
       </w:r>
-      <w:proofErr w:type="spellStart"/>
-      <w:r>
-        <w:rPr>
-          <w:lang w:val="en-US"/>
-        </w:rPr>
-        <w:t>Bessière</w:t>
-      </w:r>
-      <w:proofErr w:type="spellEnd"/>
-      <w:r>
-        <w:rPr>
-          <w:lang w:val="en-US"/>
-        </w:rPr>
-        <w:t xml:space="preserve">, </w:t>
-      </w:r>
-      <w:proofErr w:type="spellStart"/>
-      <w:r>
-        <w:rPr>
-          <w:lang w:val="en-US"/>
-        </w:rPr>
-        <w:t>gynaecologist</w:t>
-      </w:r>
-      <w:proofErr w:type="spellEnd"/>
-      <w:r>
-        <w:rPr>
-          <w:lang w:val="en-US"/>
-        </w:rPr>
-        <w:t xml:space="preserve"> at the « Action Santé Femme » association, came in February to assess people needs </w:t>
-      </w:r>
-      <w:r>
-        <w:rPr>
-          <w:lang w:val="en-US"/>
-        </w:rPr>
-        <w:t>and</w:t>
-      </w:r>
-      <w:r>
-        <w:rPr>
-          <w:lang w:val="en-US"/>
-        </w:rPr>
-        <w:t xml:space="preserve"> to set up our family planning clinic. Our </w:t>
-      </w:r>
-      <w:proofErr w:type="spellStart"/>
-      <w:r>
-        <w:rPr>
-          <w:lang w:val="en-US"/>
-        </w:rPr>
-        <w:t>olders</w:t>
-      </w:r>
-      <w:proofErr w:type="spellEnd"/>
-      <w:r>
-        <w:rPr>
-          <w:lang w:val="en-US"/>
-        </w:rPr>
-        <w:t xml:space="preserve"> </w:t>
-      </w:r>
-      <w:proofErr w:type="spellStart"/>
-      <w:r>
-        <w:rPr>
-          <w:lang w:val="en-US"/>
-        </w:rPr>
-        <w:t>beeing</w:t>
-      </w:r>
-      <w:proofErr w:type="spellEnd"/>
-      <w:r>
-        <w:rPr>
-          <w:lang w:val="en-US"/>
-        </w:rPr>
-        <w:t xml:space="preserve"> </w:t>
-      </w:r>
-      <w:r>
-        <w:rPr>
-          <w:lang w:val="en-US"/>
-        </w:rPr>
-        <w:t>already 18 years old, it was mandatory to develop a real contraception policy, which could also benefit to the women of the village, some of them piling up pregnancies in spite of their so precarious lives.</w:t>
-      </w:r>
-      <w:r>
-        <w:rPr>
-          <w:lang w:val="en-US"/>
-        </w:rPr>
-        <w:t xml:space="preserve"> </w:t>
-      </w:r>
       <w:proofErr w:type="gramStart"/>
       <w:r>
         <w:rPr>
@@ -3948,21 +2331,7 @@
         <w:rPr>
           <w:lang w:val="en-US"/>
         </w:rPr>
-        <w:t xml:space="preserve">have not been attending their schooling at Happy </w:t>
-      </w:r>
-      <w:proofErr w:type="spellStart"/>
-      <w:r>
-        <w:rPr>
-          <w:lang w:val="en-US"/>
-        </w:rPr>
-        <w:t>Chandara</w:t>
-      </w:r>
-      <w:proofErr w:type="spellEnd"/>
-      <w:r>
-        <w:rPr>
-          <w:lang w:val="en-US"/>
-        </w:rPr>
-        <w:t xml:space="preserve">, but are </w:t>
+        <w:t xml:space="preserve">have not been attending their schooling at Happy Chandara, but are </w:t>
       </w:r>
       <w:r>
         <w:rPr>
@@ -3988,19 +2357,11 @@
         </w:rPr>
         <w:t xml:space="preserve">numerous miscarriages or </w:t>
       </w:r>
-      <w:proofErr w:type="gramStart"/>
-      <w:r>
-        <w:rPr>
-          <w:lang w:val="en-US"/>
-        </w:rPr>
-        <w:t>terminations, and</w:t>
-      </w:r>
-      <w:proofErr w:type="gramEnd"/>
-      <w:r>
-        <w:rPr>
-          <w:lang w:val="en-US"/>
-        </w:rPr>
-        <w:t xml:space="preserve"> need </w:t>
+      <w:r>
+        <w:rPr>
+          <w:lang w:val="en-US"/>
+        </w:rPr>
+        <w:t xml:space="preserve">terminations, and need </w:t>
       </w:r>
       <w:r>
         <w:rPr>
@@ -4018,35 +2379,7 @@
         <w:rPr>
           <w:lang w:val="en-US"/>
         </w:rPr>
-        <w:t xml:space="preserve">. </w:t>
-      </w:r>
-      <w:proofErr w:type="spellStart"/>
-      <w:r>
-        <w:rPr>
-          <w:lang w:val="en-US"/>
-        </w:rPr>
-        <w:t>Noëlle</w:t>
-      </w:r>
-      <w:proofErr w:type="spellEnd"/>
-      <w:r>
-        <w:rPr>
-          <w:lang w:val="en-US"/>
-        </w:rPr>
-        <w:t xml:space="preserve"> will come back in June, as well as </w:t>
-      </w:r>
-      <w:proofErr w:type="spellStart"/>
-      <w:r>
-        <w:rPr>
-          <w:lang w:val="en-US"/>
-        </w:rPr>
-        <w:t>Bioderma</w:t>
-      </w:r>
-      <w:proofErr w:type="spellEnd"/>
-      <w:r>
-        <w:rPr>
-          <w:lang w:val="en-US"/>
-        </w:rPr>
-        <w:t xml:space="preserve"> mission which </w:t>
+        <w:t xml:space="preserve">. Noëlle will come back in June, as well as Bioderma mission which </w:t>
       </w:r>
       <w:r>
         <w:rPr>
@@ -4097,21 +2430,7 @@
         <w:rPr>
           <w:lang w:val="en-US"/>
         </w:rPr>
-        <w:t xml:space="preserve">, as well as managing the </w:t>
-      </w:r>
-      <w:proofErr w:type="spellStart"/>
-      <w:r>
-        <w:rPr>
-          <w:lang w:val="en-US"/>
-        </w:rPr>
-        <w:t>centre</w:t>
-      </w:r>
-      <w:proofErr w:type="spellEnd"/>
-      <w:r>
-        <w:rPr>
-          <w:lang w:val="en-US"/>
-        </w:rPr>
-        <w:t xml:space="preserve"> on a day-to-day basis, we are looking for an English speaking doctor, </w:t>
+        <w:t xml:space="preserve">, as well as managing the centre on a day-to-day basis, we are looking for an English speaking doctor, </w:t>
       </w:r>
       <w:r>
         <w:rPr>
@@ -4143,19 +2462,11 @@
         </w:rPr>
         <w:t xml:space="preserve">a lot from the </w:t>
       </w:r>
-      <w:proofErr w:type="spellStart"/>
-      <w:r>
-        <w:rPr>
-          <w:lang w:val="en-US"/>
-        </w:rPr>
-        <w:t>tomtom</w:t>
-      </w:r>
-      <w:proofErr w:type="spellEnd"/>
-      <w:r>
-        <w:rPr>
-          <w:lang w:val="en-US"/>
-        </w:rPr>
-        <w:t xml:space="preserve"> echo of our faithful </w:t>
+      <w:r>
+        <w:rPr>
+          <w:lang w:val="en-US"/>
+        </w:rPr>
+        <w:t xml:space="preserve">tomtom echo of our faithful </w:t>
       </w:r>
       <w:r>
         <w:rPr>
@@ -4199,95 +2510,25 @@
         <w:rPr>
           <w:lang w:val="en-US"/>
         </w:rPr>
-        <w:t xml:space="preserve">Although one year ago half of them were dreaming to become doctor (which is </w:t>
-      </w:r>
-      <w:proofErr w:type="spellStart"/>
-      <w:r>
-        <w:rPr>
-          <w:lang w:val="en-US"/>
-        </w:rPr>
-        <w:t>infortunately</w:t>
-      </w:r>
-      <w:proofErr w:type="spellEnd"/>
-      <w:r>
-        <w:rPr>
-          <w:lang w:val="en-US"/>
-        </w:rPr>
-        <w:t xml:space="preserve"> not possible for each of them), since their ambitions have evolved. Admittedly, 16 students yet feel like handling </w:t>
-      </w:r>
-      <w:proofErr w:type="spellStart"/>
-      <w:r>
-        <w:rPr>
-          <w:lang w:val="en-US"/>
-        </w:rPr>
-        <w:t>sthetoscope</w:t>
-      </w:r>
-      <w:proofErr w:type="spellEnd"/>
-      <w:r>
-        <w:rPr>
-          <w:lang w:val="en-US"/>
-        </w:rPr>
-        <w:t xml:space="preserve">, 6 would like to become nurses, 4 pharmacists, but 16 would like to work in tourism, 8 to become lawyers,4 architects, 4 designers, 3 journalists, 4 agronomists, </w:t>
-      </w:r>
-      <w:r>
-        <w:rPr>
-          <w:lang w:val="en-US"/>
-        </w:rPr>
-        <w:t xml:space="preserve">2 engineers, 2 diplomats, 3 teachers, 3 </w:t>
-      </w:r>
-      <w:proofErr w:type="spellStart"/>
-      <w:r>
-        <w:rPr>
-          <w:lang w:val="en-US"/>
-        </w:rPr>
-        <w:t>entreprise</w:t>
-      </w:r>
-      <w:proofErr w:type="spellEnd"/>
-      <w:r>
-        <w:rPr>
-          <w:lang w:val="en-US"/>
-        </w:rPr>
-        <w:t xml:space="preserve"> managers, 4 sales directors, 10 accountants, 7 secretaries, 1 economist.</w:t>
-      </w:r>
-      <w:r>
-        <w:rPr>
-          <w:lang w:val="en-US"/>
-        </w:rPr>
-        <w:t xml:space="preserve"> We notice the sense of reality of our students, who indeed see their </w:t>
-      </w:r>
-      <w:proofErr w:type="spellStart"/>
-      <w:r>
-        <w:rPr>
-          <w:lang w:val="en-US"/>
-        </w:rPr>
-        <w:t>carreer</w:t>
-      </w:r>
-      <w:proofErr w:type="spellEnd"/>
-      <w:r>
-        <w:rPr>
-          <w:lang w:val="en-US"/>
-        </w:rPr>
-        <w:t xml:space="preserve"> as a source of fulfilment, but also more as a way out from precariousness. This explains why the </w:t>
-      </w:r>
-      <w:r>
-        <w:rPr>
-          <w:lang w:val="en-US"/>
-        </w:rPr>
-        <w:t xml:space="preserve">teacher vocation is alas so rare, many being reluctant to go for bac+3 just to end to a salary of 200 dollars per month (average salary in public schools). At the opposite, handling money seems to reassure them, as 10% desire to become accountants. Finally, most of them are dreaming to work … in </w:t>
-      </w:r>
-      <w:proofErr w:type="spellStart"/>
-      <w:r>
-        <w:rPr>
-          <w:lang w:val="en-US"/>
-        </w:rPr>
-        <w:t>a</w:t>
-      </w:r>
-      <w:proofErr w:type="spellEnd"/>
-      <w:r>
-        <w:rPr>
-          <w:lang w:val="en-US"/>
-        </w:rPr>
-        <w:t xml:space="preserve"> air-conditioned office, air-conditioning being the utmost sign of </w:t>
+        <w:t xml:space="preserve">Although one year ago half of them were dreaming to become doctor (which is infortunately not possible for each of them), since their ambitions have evolved. Admittedly, 16 students yet feel like handling sthetoscope, 6 would like to become nurses, 4 pharmacists, but 16 would like to work in tourism, 8 to become lawyers,4 architects, 4 designers, 3 journalists, 4 agronomists, </w:t>
+      </w:r>
+      <w:r>
+        <w:rPr>
+          <w:lang w:val="en-US"/>
+        </w:rPr>
+        <w:t>2 engineers, 2 diplomats, 3 teachers, 3 entreprise managers, 4 sales directors, 10 accountants, 7 secretaries, 1 economist.</w:t>
+      </w:r>
+      <w:r>
+        <w:rPr>
+          <w:lang w:val="en-US"/>
+        </w:rPr>
+        <w:t xml:space="preserve"> We notice the sense of reality of our students, who indeed see their carreer as a source of fulfilment, but also more as a way out from precariousness. This explains why the </w:t>
+      </w:r>
+      <w:r>
+        <w:rPr>
+          <w:lang w:val="en-US"/>
+        </w:rPr>
+        <w:t xml:space="preserve">teacher vocation is alas so rare, many being reluctant to go for bac+3 just to end to a salary of 200 dollars per month (average salary in public schools). At the opposite, handling money seems to reassure them, as 10% desire to become accountants. Finally, most of them are dreaming to work … in a air-conditioned office, air-conditioning being the utmost sign of </w:t>
       </w:r>
       <w:r>
         <w:rPr>
@@ -4371,35 +2612,7 @@
         <w:rPr>
           <w:lang w:val="en-US"/>
         </w:rPr>
-        <w:t xml:space="preserve">hoist high the colors of their future. They even listen to the minister of womanhood, Her Excellency ING </w:t>
-      </w:r>
-      <w:proofErr w:type="spellStart"/>
-      <w:r>
-        <w:rPr>
-          <w:lang w:val="en-US"/>
-        </w:rPr>
-        <w:t>Kantha</w:t>
-      </w:r>
-      <w:proofErr w:type="spellEnd"/>
-      <w:r>
-        <w:rPr>
-          <w:lang w:val="en-US"/>
-        </w:rPr>
-        <w:t xml:space="preserve"> </w:t>
-      </w:r>
-      <w:proofErr w:type="spellStart"/>
-      <w:r>
-        <w:rPr>
-          <w:lang w:val="en-US"/>
-        </w:rPr>
-        <w:t>Phavi</w:t>
-      </w:r>
-      <w:proofErr w:type="spellEnd"/>
-      <w:r>
-        <w:rPr>
-          <w:lang w:val="en-US"/>
-        </w:rPr>
-        <w:t>, with fascination when she came the 18</w:t>
+        <w:t>hoist high the colors of their future. They even listen to the minister of womanhood, Her Excellency ING Kantha Phavi, with fascination when she came the 18</w:t>
       </w:r>
       <w:r>
         <w:rPr>
@@ -4412,21 +2625,7 @@
         <w:rPr>
           <w:lang w:val="en-US"/>
         </w:rPr>
-        <w:t xml:space="preserve"> February at Happy </w:t>
-      </w:r>
-      <w:proofErr w:type="spellStart"/>
-      <w:r>
-        <w:rPr>
-          <w:lang w:val="en-US"/>
-        </w:rPr>
-        <w:t>Chandara</w:t>
-      </w:r>
-      <w:proofErr w:type="spellEnd"/>
-      <w:r>
-        <w:rPr>
-          <w:lang w:val="en-US"/>
-        </w:rPr>
-        <w:t xml:space="preserve"> </w:t>
+        <w:t xml:space="preserve"> February at Happy Chandara </w:t>
       </w:r>
       <w:r>
         <w:rPr>
@@ -4444,75 +2643,19 @@
         <w:rPr>
           <w:lang w:val="en-US"/>
         </w:rPr>
-        <w:t xml:space="preserve">holding </w:t>
-      </w:r>
-      <w:proofErr w:type="gramStart"/>
-      <w:r>
-        <w:rPr>
-          <w:lang w:val="en-US"/>
-        </w:rPr>
-        <w:t>M</w:t>
-      </w:r>
-      <w:r>
-        <w:rPr>
-          <w:lang w:val="en-US"/>
-        </w:rPr>
-        <w:t>asters</w:t>
-      </w:r>
-      <w:proofErr w:type="gramEnd"/>
-      <w:r>
-        <w:rPr>
-          <w:lang w:val="en-US"/>
-        </w:rPr>
-        <w:t xml:space="preserve"> from </w:t>
-      </w:r>
-      <w:proofErr w:type="spellStart"/>
-      <w:r>
-        <w:rPr>
-          <w:lang w:val="en-US"/>
-        </w:rPr>
-        <w:t>l’ENA</w:t>
-      </w:r>
-      <w:proofErr w:type="spellEnd"/>
-      <w:r>
-        <w:rPr>
-          <w:lang w:val="en-US"/>
-        </w:rPr>
-        <w:t xml:space="preserve"> and Harvard, this Cambodian spoke during almost two hours of many topics, from the role of women in the future Cambodia, to the sharing of the household chores inside couples. All of them listened to the conference in an absolute silence, then many digits raised </w:t>
-      </w:r>
-      <w:r>
-        <w:rPr>
-          <w:lang w:val="en-US"/>
-        </w:rPr>
-        <w:t xml:space="preserve">to ask questions. </w:t>
-      </w:r>
-      <w:proofErr w:type="spellStart"/>
-      <w:r>
-        <w:rPr>
-          <w:lang w:val="en-US"/>
-        </w:rPr>
-        <w:t>Srey</w:t>
-      </w:r>
-      <w:proofErr w:type="spellEnd"/>
-      <w:r>
-        <w:rPr>
-          <w:lang w:val="en-US"/>
-        </w:rPr>
-        <w:t xml:space="preserve">, My, Vita, </w:t>
-      </w:r>
-      <w:proofErr w:type="spellStart"/>
-      <w:r>
-        <w:rPr>
-          <w:lang w:val="en-US"/>
-        </w:rPr>
-        <w:t>Leakhana</w:t>
-      </w:r>
-      <w:proofErr w:type="spellEnd"/>
-      <w:r>
-        <w:rPr>
-          <w:lang w:val="en-US"/>
-        </w:rPr>
-        <w:t xml:space="preserve">… each of them expressed a pertinent curiosity. </w:t>
+        <w:t>holding M</w:t>
+      </w:r>
+      <w:r>
+        <w:rPr>
+          <w:lang w:val="en-US"/>
+        </w:rPr>
+        <w:t xml:space="preserve">asters from l’ENA and Harvard, this Cambodian spoke during almost two hours of many topics, from the role of women in the future Cambodia, to the sharing of the household chores inside couples. All of them listened to the conference in an absolute silence, then many digits raised </w:t>
+      </w:r>
+      <w:r>
+        <w:rPr>
+          <w:lang w:val="en-US"/>
+        </w:rPr>
+        <w:t xml:space="preserve">to ask questions. Srey, My, Vita, Leakhana… each of them expressed a pertinent curiosity. </w:t>
       </w:r>
       <w:r>
         <w:rPr>
@@ -4525,16 +2668,14 @@
         <w:rPr>
           <w:lang w:val="en-US"/>
         </w:rPr>
-        <w:t xml:space="preserve">ithout any fear to interview a minister in front of 200 classmates… Perhaps the first result of these nine study years at Happy </w:t>
-      </w:r>
-      <w:proofErr w:type="spellStart"/>
-      <w:r>
-        <w:rPr>
-          <w:lang w:val="en-US"/>
-        </w:rPr>
-        <w:t>Chandara</w:t>
-      </w:r>
-      <w:proofErr w:type="spellEnd"/>
+        <w:t xml:space="preserve">ithout any fear to interview a minister in front of 200 classmates… Perhaps the first result of these nine study years at Happy Chandara </w:t>
+      </w:r>
+      <w:r>
+        <w:rPr>
+          <w:lang w:val="en-US"/>
+        </w:rPr>
+        <w:t>lies</w:t>
+      </w:r>
       <w:r>
         <w:rPr>
           <w:lang w:val="en-US"/>
@@ -4545,18 +2686,6 @@
         <w:rPr>
           <w:lang w:val="en-US"/>
         </w:rPr>
-        <w:t>lies</w:t>
-      </w:r>
-      <w:r>
-        <w:rPr>
-          <w:lang w:val="en-US"/>
-        </w:rPr>
-        <w:t xml:space="preserve"> </w:t>
-      </w:r>
-      <w:r>
-        <w:rPr>
-          <w:lang w:val="en-US"/>
-        </w:rPr>
         <w:t>there:</w:t>
       </w:r>
       <w:r>
@@ -4588,56 +2717,20 @@
         <w:rPr>
           <w:lang w:val="en-US"/>
         </w:rPr>
-        <w:t xml:space="preserve">Tina </w:t>
-      </w:r>
-      <w:proofErr w:type="spellStart"/>
-      <w:r>
-        <w:rPr>
-          <w:lang w:val="en-US"/>
-        </w:rPr>
-        <w:t>Kieffer</w:t>
-      </w:r>
-      <w:proofErr w:type="spellEnd"/>
-    </w:p>
-    <w:p>
-      <w:pPr>
-        <w:rPr>
-          <w:lang w:val="en-US"/>
-        </w:rPr>
-      </w:pPr>
-      <w:r>
-        <w:rPr>
-          <w:lang w:val="en-US"/>
-        </w:rPr>
-        <w:t>President and Founder of “</w:t>
-      </w:r>
-      <w:proofErr w:type="spellStart"/>
-      <w:r>
-        <w:rPr>
-          <w:lang w:val="en-US"/>
-        </w:rPr>
-        <w:t>Toutes</w:t>
-      </w:r>
-      <w:proofErr w:type="spellEnd"/>
-      <w:r>
-        <w:rPr>
-          <w:lang w:val="en-US"/>
-        </w:rPr>
-        <w:t xml:space="preserve"> à </w:t>
-      </w:r>
-      <w:proofErr w:type="spellStart"/>
-      <w:r>
-        <w:rPr>
-          <w:lang w:val="en-US"/>
-        </w:rPr>
-        <w:t>l’école</w:t>
-      </w:r>
-      <w:proofErr w:type="spellEnd"/>
-      <w:r>
-        <w:rPr>
-          <w:lang w:val="en-US"/>
-        </w:rPr>
-        <w:t>”</w:t>
+        <w:t>Tina Kieffer</w:t>
+      </w:r>
+    </w:p>
+    <w:p>
+      <w:pPr>
+        <w:rPr>
+          <w:lang w:val="en-US"/>
+        </w:rPr>
+      </w:pPr>
+      <w:r>
+        <w:rPr>
+          <w:lang w:val="en-US"/>
+        </w:rPr>
+        <w:t>President and Founder of “Toutes à l’école”</w:t>
       </w:r>
     </w:p>
     <w:p>
@@ -4717,20 +2810,12 @@
         </w:rPr>
         <w:t xml:space="preserve">Who are our little </w:t>
       </w:r>
-      <w:proofErr w:type="spellStart"/>
-      <w:proofErr w:type="gramStart"/>
-      <w:r>
-        <w:rPr>
-          <w:lang w:val="en-US"/>
-        </w:rPr>
-        <w:t>Chandara</w:t>
-      </w:r>
-      <w:proofErr w:type="spellEnd"/>
-      <w:r>
-        <w:rPr>
-          <w:lang w:val="en-US"/>
-        </w:rPr>
-        <w:t xml:space="preserve"> ?</w:t>
+      <w:proofErr w:type="gramStart"/>
+      <w:r>
+        <w:rPr>
+          <w:lang w:val="en-US"/>
+        </w:rPr>
+        <w:t>Chandara ?</w:t>
       </w:r>
       <w:proofErr w:type="gramEnd"/>
     </w:p>
@@ -4765,30 +2850,78 @@
         <w:rPr>
           <w:lang w:val="en-US"/>
         </w:rPr>
-        <w:t xml:space="preserve"> “but how do you select the young girls you enroll at Happy </w:t>
-      </w:r>
-      <w:proofErr w:type="spellStart"/>
-      <w:r>
-        <w:rPr>
-          <w:lang w:val="en-US"/>
-        </w:rPr>
-        <w:t>Chandara</w:t>
-      </w:r>
-      <w:proofErr w:type="spellEnd"/>
-      <w:r>
-        <w:rPr>
-          <w:lang w:val="en-US"/>
-        </w:rPr>
-        <w:t xml:space="preserve">?”. So here is a little reminder. As well as age criteria (between 6 and 7 years old to be registered for the first year of primary school) and house of residence (within a distance </w:t>
+        <w:t xml:space="preserve"> “but how do you select the young girls you enroll at Happy Chandara?”. So here is a little reminder. As well as age criteria (between 6 and 7 years old to be registered for the first year of primary school) and house of residence (within a distance </w:t>
       </w:r>
       <w:r>
         <w:rPr>
           <w:lang w:val="en-US"/>
         </w:rPr>
         <w:t>of 8 kilometers from the school), it is the social level of the family that count the most in our decision.</w:t>
+      </w:r>
+      <w:r>
+        <w:rPr>
+          <w:lang w:val="en-US"/>
+        </w:rPr>
+        <w:t xml:space="preserve"> So, on 759 families (many of them having several girls enrolled in our school), 72 belong to the “very poor” group, described as follow: </w:t>
+      </w:r>
+      <w:r>
+        <w:rPr>
+          <w:lang w:val="en-US"/>
+        </w:rPr>
+        <w:t>unlawful</w:t>
       </w:r>
       <w:bookmarkStart w:id="0" w:name="_GoBack"/>
       <w:bookmarkEnd w:id="0"/>
+      <w:r>
+        <w:rPr>
+          <w:lang w:val="en-US"/>
+        </w:rPr>
+        <w:t xml:space="preserve"> occupation of a plot of land, sheet metal house, per day par person income less than 1,5 $, violent familial context, debts, illnesses. 329 belong to the</w:t>
+      </w:r>
+      <w:r>
+        <w:rPr>
+          <w:lang w:val="en-US"/>
+        </w:rPr>
+        <w:t xml:space="preserve"> “poor” group</w:t>
+      </w:r>
+      <w:r>
+        <w:rPr>
+          <w:lang w:val="en-US"/>
+        </w:rPr>
+        <w:t xml:space="preserve">: little plot of land, sheet metal or wood house, bicycle or old motorbike, income per person between 1,5 and 2 $, debts, illnesses. 339 belong to the “medium” group: wood house, motorbike, </w:t>
+      </w:r>
+      <w:r>
+        <w:rPr>
+          <w:lang w:val="en-US"/>
+        </w:rPr>
+        <w:t>income per person between 1,5 and 2 $,</w:t>
+      </w:r>
+      <w:r>
+        <w:rPr>
+          <w:lang w:val="en-US"/>
+        </w:rPr>
+        <w:t xml:space="preserve"> no or little debts. As to hold inquiries into about a hundred of young girls enrolled each year take a considerable time, pre-registrations take place during April, </w:t>
+      </w:r>
+      <w:r>
+        <w:rPr>
+          <w:lang w:val="en-US"/>
+        </w:rPr>
+        <w:t xml:space="preserve">in order to let our social </w:t>
+      </w:r>
+      <w:proofErr w:type="gramStart"/>
+      <w:r>
+        <w:rPr>
+          <w:lang w:val="en-US"/>
+        </w:rPr>
+        <w:t>workers</w:t>
+      </w:r>
+      <w:proofErr w:type="gramEnd"/>
+      <w:r>
+        <w:rPr>
+          <w:lang w:val="en-US"/>
+        </w:rPr>
+        <w:t xml:space="preserve"> visit each household, interview, photograph, list pieces of informations… </w:t>
+      </w:r>
     </w:p>
     <w:sectPr>
       <w:pgSz w:w="11900" w:h="16840"/>

</xml_diff>

<commit_message>
beginning of article 3
</commit_message>
<xml_diff>
--- a/newsletter 16 mars.docx
+++ b/newsletter 16 mars.docx
@@ -1032,11 +1032,13 @@
         <w:pStyle w:val="Heading1"/>
         <w:rPr>
           <w:color w:val="000000"/>
-          <w:lang w:val="fr-FR"/>
-        </w:rPr>
-      </w:pPr>
-      <w:r>
-        <w:rPr>
+          <w:highlight w:val="yellow"/>
+          <w:lang w:val="fr-FR"/>
+        </w:rPr>
+      </w:pPr>
+      <w:r>
+        <w:rPr>
+          <w:highlight w:val="yellow"/>
           <w:lang w:val="fr-FR"/>
         </w:rPr>
         <w:lastRenderedPageBreak/>
@@ -1052,9 +1054,16 @@
       </w:pPr>
       <w:r>
         <w:rPr>
-          <w:lang w:val="fr-FR"/>
-        </w:rPr>
-        <w:t>Notre école étant située dans la banlieue rurale de Phnom Penh, la plupart des parents d’élèves vivent du travail de la terre. Ma</w:t>
+          <w:highlight w:val="yellow"/>
+          <w:lang w:val="fr-FR"/>
+        </w:rPr>
+        <w:t>Notre école étant située dans la banlieue rurale de Phnom Penh, la plupart des parents d’élèves vivent du travail de la terre.</w:t>
+      </w:r>
+      <w:r>
+        <w:rPr>
+          <w:lang w:val="fr-FR"/>
+        </w:rPr>
+        <w:t xml:space="preserve"> Ma</w:t>
       </w:r>
       <w:r>
         <w:rPr>
@@ -2567,7 +2576,48 @@
         <w:rPr>
           <w:lang w:val="en-US"/>
         </w:rPr>
-        <w:t>youngers are enrolled at public school. This lets</w:t>
+        <w:t>youngers are enrolled at public school. This lets free places for young girls in great difficulties, who will become later free and educated women…</w:t>
+      </w:r>
+    </w:p>
+    <w:p>
+      <w:pPr>
+        <w:rPr>
+          <w:lang w:val="en-US"/>
+        </w:rPr>
+      </w:pPr>
+    </w:p>
+    <w:p>
+      <w:pPr>
+        <w:pStyle w:val="Heading1"/>
+        <w:rPr>
+          <w:lang w:val="en-US"/>
+        </w:rPr>
+      </w:pPr>
+      <w:r>
+        <w:rPr>
+          <w:lang w:val="en-US"/>
+        </w:rPr>
+        <w:t>Happy Chandara school has started doing permaculture</w:t>
+      </w:r>
+    </w:p>
+    <w:p>
+      <w:pPr>
+        <w:rPr>
+          <w:lang w:val="en-US"/>
+        </w:rPr>
+      </w:pPr>
+    </w:p>
+    <w:p>
+      <w:pPr>
+        <w:rPr>
+          <w:lang w:val="en-US"/>
+        </w:rPr>
+      </w:pPr>
+      <w:r>
+        <w:rPr>
+          <w:lang w:val="en-US"/>
+        </w:rPr>
+        <w:t xml:space="preserve">Our school being located in the rural Phnom Penh suburb, most of the parents of students </w:t>
       </w:r>
       <w:bookmarkStart w:id="0" w:name="_GoBack"/>
       <w:bookmarkEnd w:id="0"/>
@@ -2575,7 +2625,7 @@
         <w:rPr>
           <w:lang w:val="en-US"/>
         </w:rPr>
-        <w:t xml:space="preserve"> free places for young girls in great difficulties, who will become later free and educated women…</w:t>
+        <w:t xml:space="preserve">make a living from working the land. </w:t>
       </w:r>
     </w:p>
     <w:sectPr>

</xml_diff>

<commit_message>
worked on article 3
</commit_message>
<xml_diff>
--- a/newsletter 16 mars.docx
+++ b/newsletter 16 mars.docx
@@ -160,12 +160,21 @@
         <w:t>  </w:t>
       </w:r>
-      <w:r>
-        <w:rPr>
-          <w:highlight w:val="yellow"/>
-          <w:lang w:val="fr-FR"/>
-        </w:rPr>
-        <w:t xml:space="preserve">de blouses blanches, tout en dirigeant le centre au </w:t>
+      <w:proofErr w:type="gramStart"/>
+      <w:r>
+        <w:rPr>
+          <w:highlight w:val="yellow"/>
+          <w:lang w:val="fr-FR"/>
+        </w:rPr>
+        <w:t>de</w:t>
+      </w:r>
+      <w:proofErr w:type="gramEnd"/>
+      <w:r>
+        <w:rPr>
+          <w:highlight w:val="yellow"/>
+          <w:lang w:val="fr-FR"/>
+        </w:rPr>
+        <w:t xml:space="preserve"> blouses blanches, tout en dirigeant le centre au </w:t>
       </w:r>
       <w:r>
         <w:rPr>
@@ -425,7 +434,23 @@
           <w:highlight w:val="yellow"/>
           <w:lang w:val="fr-FR"/>
         </w:rPr>
-        <w:t>. Mais un constat peut déjà être dressé : tout en gardant les pieds sur terre, nos «grandes» s’autorisent à hisser haut les couleurs de leur avenir. C’est même avec fascination qu’elles ont écouté la ministre de la condition des femmes, Son Excellence ING Kantha Phavi, venue le 18 février à Happy Chandara leur exposer son exceptionnelle trajectoire</w:t>
+        <w:t>. Mais un constat peut déjà être dressé : tout en gardant les pieds sur terre, nos</w:t>
+      </w:r>
+      <w:proofErr w:type="gramStart"/>
+      <w:r>
+        <w:rPr>
+          <w:highlight w:val="yellow"/>
+          <w:lang w:val="fr-FR"/>
+        </w:rPr>
+        <w:t xml:space="preserve"> «grandes</w:t>
+      </w:r>
+      <w:proofErr w:type="gramEnd"/>
+      <w:r>
+        <w:rPr>
+          <w:highlight w:val="yellow"/>
+          <w:lang w:val="fr-FR"/>
+        </w:rPr>
+        <w:t>» s’autorisent à hisser haut les couleurs de leur avenir. C’est même avec fascination qu’elles ont écouté la ministre de la condition des femmes, Son Excellence ING Kantha Phavi, venue le 18 février à Happy Chandara leur exposer son exceptionnelle trajectoire</w:t>
       </w:r>
       <w:r>
         <w:rPr>
@@ -441,25 +466,217 @@
         </w:rPr>
         <w:lastRenderedPageBreak/>
         <w:t>Paris, -titulaire d’un master -à l’ENA et à Harvard, -cette Cambodgienne -a abordé durant près -de deux heures de -multiples sujets, du -rôle des femmes -dans le Cambodge -de demain au partage -des tâches domestiques - dans le couple</w:t>
-      </w:r>
-      <w:r>
-        <w:rPr>
-          <w:highlight w:val="yellow"/>
-          <w:lang w:val="fr-FR"/>
-        </w:rPr>
-        <w:t xml:space="preserve">. Toutes -ont suivi la conférence dans un silence religieux puis une forêt de doigts se sont dressés pour poser des questions. Srey My, Vita, Leakhana... chacune a exprimé une curiosité pertinente. Sans la moindre crainte d’interviewer une ministre devant 200 camarades... +</w:t>
+      </w:r>
+      <w:proofErr w:type="gramStart"/>
+      <w:r>
+        <w:rPr>
+          <w:highlight w:val="yellow"/>
+          <w:lang w:val="fr-FR"/>
+        </w:rPr>
+        <w:t>titulaire</w:t>
+      </w:r>
+      <w:proofErr w:type="gramEnd"/>
+      <w:r>
+        <w:rPr>
+          <w:highlight w:val="yellow"/>
+          <w:lang w:val="fr-FR"/>
+        </w:rPr>
+        <w:t xml:space="preserve"> d’un master +</w:t>
+      </w:r>
+      <w:proofErr w:type="gramStart"/>
+      <w:r>
+        <w:rPr>
+          <w:highlight w:val="yellow"/>
+          <w:lang w:val="fr-FR"/>
+        </w:rPr>
+        <w:t>à</w:t>
+      </w:r>
+      <w:proofErr w:type="gramEnd"/>
+      <w:r>
+        <w:rPr>
+          <w:highlight w:val="yellow"/>
+          <w:lang w:val="fr-FR"/>
+        </w:rPr>
+        <w:t xml:space="preserve"> l’ENA et à Harvard, +</w:t>
+      </w:r>
+      <w:proofErr w:type="gramStart"/>
+      <w:r>
+        <w:rPr>
+          <w:highlight w:val="yellow"/>
+          <w:lang w:val="fr-FR"/>
+        </w:rPr>
+        <w:t>cette</w:t>
+      </w:r>
+      <w:proofErr w:type="gramEnd"/>
+      <w:r>
+        <w:rPr>
+          <w:highlight w:val="yellow"/>
+          <w:lang w:val="fr-FR"/>
+        </w:rPr>
+        <w:t xml:space="preserve"> Cambodgienne +</w:t>
+      </w:r>
+      <w:proofErr w:type="gramStart"/>
+      <w:r>
+        <w:rPr>
+          <w:highlight w:val="yellow"/>
+          <w:lang w:val="fr-FR"/>
+        </w:rPr>
+        <w:t>a</w:t>
+      </w:r>
+      <w:proofErr w:type="gramEnd"/>
+      <w:r>
+        <w:rPr>
+          <w:highlight w:val="yellow"/>
+          <w:lang w:val="fr-FR"/>
+        </w:rPr>
+        <w:t xml:space="preserve"> abordé durant près +</w:t>
+      </w:r>
+      <w:proofErr w:type="gramStart"/>
+      <w:r>
+        <w:rPr>
+          <w:highlight w:val="yellow"/>
+          <w:lang w:val="fr-FR"/>
+        </w:rPr>
+        <w:t>de</w:t>
+      </w:r>
+      <w:proofErr w:type="gramEnd"/>
+      <w:r>
+        <w:rPr>
+          <w:highlight w:val="yellow"/>
+          <w:lang w:val="fr-FR"/>
+        </w:rPr>
+        <w:t xml:space="preserve"> deux heures de +</w:t>
+      </w:r>
+      <w:proofErr w:type="gramStart"/>
+      <w:r>
+        <w:rPr>
+          <w:highlight w:val="yellow"/>
+          <w:lang w:val="fr-FR"/>
+        </w:rPr>
+        <w:t>multiples</w:t>
+      </w:r>
+      <w:proofErr w:type="gramEnd"/>
+      <w:r>
+        <w:rPr>
+          <w:highlight w:val="yellow"/>
+          <w:lang w:val="fr-FR"/>
+        </w:rPr>
+        <w:t xml:space="preserve"> sujets, du +</w:t>
+      </w:r>
+      <w:proofErr w:type="gramStart"/>
+      <w:r>
+        <w:rPr>
+          <w:highlight w:val="yellow"/>
+          <w:lang w:val="fr-FR"/>
+        </w:rPr>
+        <w:t>rôle</w:t>
+      </w:r>
+      <w:proofErr w:type="gramEnd"/>
+      <w:r>
+        <w:rPr>
+          <w:highlight w:val="yellow"/>
+          <w:lang w:val="fr-FR"/>
+        </w:rPr>
+        <w:t xml:space="preserve"> des femmes +</w:t>
+      </w:r>
+      <w:proofErr w:type="gramStart"/>
+      <w:r>
+        <w:rPr>
+          <w:highlight w:val="yellow"/>
+          <w:lang w:val="fr-FR"/>
+        </w:rPr>
+        <w:t>dans</w:t>
+      </w:r>
+      <w:proofErr w:type="gramEnd"/>
+      <w:r>
+        <w:rPr>
+          <w:highlight w:val="yellow"/>
+          <w:lang w:val="fr-FR"/>
+        </w:rPr>
+        <w:t xml:space="preserve"> le Cambodge +</w:t>
+      </w:r>
+      <w:proofErr w:type="gramStart"/>
+      <w:r>
+        <w:rPr>
+          <w:highlight w:val="yellow"/>
+          <w:lang w:val="fr-FR"/>
+        </w:rPr>
+        <w:t>de</w:t>
+      </w:r>
+      <w:proofErr w:type="gramEnd"/>
+      <w:r>
+        <w:rPr>
+          <w:highlight w:val="yellow"/>
+          <w:lang w:val="fr-FR"/>
+        </w:rPr>
+        <w:t xml:space="preserve"> demain au partage +</w:t>
+      </w:r>
+      <w:proofErr w:type="gramStart"/>
+      <w:r>
+        <w:rPr>
+          <w:highlight w:val="yellow"/>
+          <w:lang w:val="fr-FR"/>
+        </w:rPr>
+        <w:t>des</w:t>
+      </w:r>
+      <w:proofErr w:type="gramEnd"/>
+      <w:r>
+        <w:rPr>
+          <w:highlight w:val="yellow"/>
+          <w:lang w:val="fr-FR"/>
+        </w:rPr>
+        <w:t xml:space="preserve"> tâches domestiques + </w:t>
+      </w:r>
+      <w:proofErr w:type="gramStart"/>
+      <w:r>
+        <w:rPr>
+          <w:highlight w:val="yellow"/>
+          <w:lang w:val="fr-FR"/>
+        </w:rPr>
+        <w:t>dans</w:t>
+      </w:r>
+      <w:proofErr w:type="gramEnd"/>
+      <w:r>
+        <w:rPr>
+          <w:highlight w:val="yellow"/>
+          <w:lang w:val="fr-FR"/>
+        </w:rPr>
+        <w:t xml:space="preserve"> le couple</w:t>
+      </w:r>
+      <w:r>
+        <w:rPr>
+          <w:highlight w:val="yellow"/>
+          <w:lang w:val="fr-FR"/>
+        </w:rPr>
+        <w:t>. Toutes +</w:t>
+      </w:r>
+      <w:proofErr w:type="gramStart"/>
+      <w:r>
+        <w:rPr>
+          <w:highlight w:val="yellow"/>
+          <w:lang w:val="fr-FR"/>
+        </w:rPr>
+        <w:t>ont</w:t>
+      </w:r>
+      <w:proofErr w:type="gramEnd"/>
+      <w:r>
+        <w:rPr>
+          <w:highlight w:val="yellow"/>
+          <w:lang w:val="fr-FR"/>
+        </w:rPr>
+        <w:t xml:space="preserve"> suivi la conférence dans un silence religieux puis une forêt de doigts se sont dressés pour poser des questions. Srey My, Vita, Leakhana... chacune a exprimé une curiosité pertinente. Sans la moindre crainte d’interviewer une ministre devant 200 camarades...  Il est peut-être là, le premier constat de ces neuf années d’étude à Happy Chandara : avoir acquis une belle confiance en soi... </w:t>
       </w:r>
     </w:p>
@@ -594,7 +811,16 @@
           <w:highlight w:val="yellow"/>
           <w:lang w:val="fr-FR"/>
         </w:rPr>
-        <w:t>On nous demande souvent : «</w:t>
+        <w:t>On nous demande souvent :</w:t>
+      </w:r>
+      <w:proofErr w:type="gramStart"/>
+      <w:r>
+        <w:rPr>
+          <w:color w:val="000000"/>
+          <w:highlight w:val="yellow"/>
+          <w:lang w:val="fr-FR"/>
+        </w:rPr>
+        <w:t xml:space="preserve"> «</w:t>
       </w:r>
       <w:r>
         <w:rPr>
@@ -604,8 +830,9 @@
           <w:highlight w:val="yellow"/>
           <w:lang w:val="fr-FR"/>
         </w:rPr>
-        <w:t>mais comment choisis</w:t>
-      </w:r>
+        <w:t>mais</w:t>
+      </w:r>
+      <w:proofErr w:type="gramEnd"/>
       <w:r>
         <w:rPr>
           <w:i/>
@@ -614,7 +841,7 @@
           <w:highlight w:val="yellow"/>
           <w:lang w:val="fr-FR"/>
         </w:rPr>
-        <w:t xml:space="preserve">sez-vous les </w:t>
+        <w:t xml:space="preserve"> comment choisis</w:t>
       </w:r>
       <w:r>
         <w:rPr>
@@ -624,7 +851,7 @@
           <w:highlight w:val="yellow"/>
           <w:lang w:val="fr-FR"/>
         </w:rPr>
-        <w:t>fi</w:t>
+        <w:t xml:space="preserve">sez-vous les </w:t>
       </w:r>
       <w:r>
         <w:rPr>
@@ -634,17 +861,8 @@
           <w:highlight w:val="yellow"/>
           <w:lang w:val="fr-FR"/>
         </w:rPr>
-        <w:t xml:space="preserve">llettes que </w:t>
-      </w:r>
-    </w:p>
-    <w:p>
-      <w:pPr>
-        <w:rPr>
-          <w:rFonts w:ascii="Times" w:hAnsi="Times" w:cs="Times"/>
-          <w:color w:val="000000"/>
-          <w:lang w:val="fr-FR"/>
-        </w:rPr>
-      </w:pPr>
+        <w:t>fi</w:t>
+      </w:r>
       <w:r>
         <w:rPr>
           <w:i/>
@@ -653,7 +871,38 @@
           <w:highlight w:val="yellow"/>
           <w:lang w:val="fr-FR"/>
         </w:rPr>
-        <w:t>vous inscrivez à Happy Chandara ?</w:t>
+        <w:t xml:space="preserve">llettes que </w:t>
+      </w:r>
+    </w:p>
+    <w:p>
+      <w:pPr>
+        <w:rPr>
+          <w:rFonts w:ascii="Times" w:hAnsi="Times" w:cs="Times"/>
+          <w:color w:val="000000"/>
+          <w:lang w:val="fr-FR"/>
+        </w:rPr>
+      </w:pPr>
+      <w:proofErr w:type="gramStart"/>
+      <w:r>
+        <w:rPr>
+          <w:i/>
+          <w:iCs/>
+          <w:color w:val="000000"/>
+          <w:highlight w:val="yellow"/>
+          <w:lang w:val="fr-FR"/>
+        </w:rPr>
+        <w:t>vous</w:t>
+      </w:r>
+      <w:proofErr w:type="gramEnd"/>
+      <w:r>
+        <w:rPr>
+          <w:i/>
+          <w:iCs/>
+          <w:color w:val="000000"/>
+          <w:highlight w:val="yellow"/>
+          <w:lang w:val="fr-FR"/>
+        </w:rPr>
+        <w:t xml:space="preserve"> inscrivez à Happy Chandara ?</w:t>
       </w:r>
       <w:r>
         <w:rPr>
@@ -685,7 +934,25 @@
           <w:highlight w:val="yellow"/>
           <w:lang w:val="fr-FR"/>
         </w:rPr>
-        <w:t xml:space="preserve">. Ainsi, sur une totalité de 759 familles (un bon nombre d’entre elles ayant plusieurs lles scolarisées dans notre école), 72 familles appartiennent au niveau dit «très pauvre» et décrit comme </w:t>
+        <w:t>. Ainsi, sur une totalité de 759 familles (un bon nombre d’entre elles ayant plusieurs lles scolarisées dans notre école), 72 familles appartiennent au niveau dit</w:t>
+      </w:r>
+      <w:proofErr w:type="gramStart"/>
+      <w:r>
+        <w:rPr>
+          <w:color w:val="000000"/>
+          <w:highlight w:val="yellow"/>
+          <w:lang w:val="fr-FR"/>
+        </w:rPr>
+        <w:t xml:space="preserve"> «très</w:t>
+      </w:r>
+      <w:proofErr w:type="gramEnd"/>
+      <w:r>
+        <w:rPr>
+          <w:color w:val="000000"/>
+          <w:highlight w:val="yellow"/>
+          <w:lang w:val="fr-FR"/>
+        </w:rPr>
+        <w:t xml:space="preserve"> pauvre» et décrit comme </w:t>
       </w:r>
       <w:r>
         <w:rPr>
@@ -701,15 +968,51 @@
           <w:highlight w:val="yellow"/>
           <w:lang w:val="fr-FR"/>
         </w:rPr>
-        <w:t xml:space="preserve"> occupation illicite d’un terrain, maison de tôle, revenu par personne et par jour de moins d’1,5 $, contexte familial violent, dettes, maladies. 329 familles appartiennent à un niveau dit «pauvre» : petit terrain, maison en tôle ou en bois, vélo ou vieille moto, revenu par personne entre 1,5 et 2 $, dettes, </w:t>
-      </w:r>
-      <w:r>
-        <w:rPr>
-          <w:color w:val="000000"/>
-          <w:highlight w:val="yellow"/>
-          <w:lang w:val="fr-FR"/>
-        </w:rPr>
-        <w:t>maladies. 339 familles sont issues d’un milieu dit «médium» : maison en bois, moto, revenu par personne et par jour entre 2,5 et 3 $, pa</w:t>
+        <w:t xml:space="preserve"> occupation illicite d’un terrain, maison de tôle, revenu par personne et par jour de moins d’1,5 $, contexte familial violent, dettes, maladies. 329 familles appartiennent à un niveau dit</w:t>
+      </w:r>
+      <w:proofErr w:type="gramStart"/>
+      <w:r>
+        <w:rPr>
+          <w:color w:val="000000"/>
+          <w:highlight w:val="yellow"/>
+          <w:lang w:val="fr-FR"/>
+        </w:rPr>
+        <w:t xml:space="preserve"> «pauvre</w:t>
+      </w:r>
+      <w:proofErr w:type="gramEnd"/>
+      <w:r>
+        <w:rPr>
+          <w:color w:val="000000"/>
+          <w:highlight w:val="yellow"/>
+          <w:lang w:val="fr-FR"/>
+        </w:rPr>
+        <w:t xml:space="preserve">» : petit terrain, maison en tôle ou en bois, vélo ou vieille moto, revenu par personne entre 1,5 et 2 $, dettes, </w:t>
+      </w:r>
+      <w:r>
+        <w:rPr>
+          <w:color w:val="000000"/>
+          <w:highlight w:val="yellow"/>
+          <w:lang w:val="fr-FR"/>
+        </w:rPr>
+        <w:t>maladies. 339 familles sont issues d’un milieu dit</w:t>
+      </w:r>
+      <w:proofErr w:type="gramStart"/>
+      <w:r>
+        <w:rPr>
+          <w:color w:val="000000"/>
+          <w:highlight w:val="yellow"/>
+          <w:lang w:val="fr-FR"/>
+        </w:rPr>
+        <w:t xml:space="preserve"> «médium</w:t>
+      </w:r>
+      <w:proofErr w:type="gramEnd"/>
+      <w:r>
+        <w:rPr>
+          <w:color w:val="000000"/>
+          <w:highlight w:val="yellow"/>
+          <w:lang w:val="fr-FR"/>
+        </w:rPr>
+        <w:t>» : maison en bois, moto, revenu par personne et par jour entre 2,5 et 3 $, pa</w:t>
       </w:r>
       <w:r>
         <w:rPr>
@@ -985,13 +1288,23 @@
         <w:t>  </w:t>
       </w:r>
-      <w:r>
-        <w:rPr>
-          <w:color w:val="000000"/>
-          <w:highlight w:val="yellow"/>
-          <w:lang w:val="fr-FR"/>
-        </w:rPr>
-        <w:t>grande diffi</w:t>
+      <w:proofErr w:type="gramStart"/>
+      <w:r>
+        <w:rPr>
+          <w:color w:val="000000"/>
+          <w:highlight w:val="yellow"/>
+          <w:lang w:val="fr-FR"/>
+        </w:rPr>
+        <w:t>grande</w:t>
+      </w:r>
+      <w:proofErr w:type="gramEnd"/>
+      <w:r>
+        <w:rPr>
+          <w:color w:val="000000"/>
+          <w:highlight w:val="yellow"/>
+          <w:lang w:val="fr-FR"/>
+        </w:rPr>
+        <w:t xml:space="preserve"> diffi</w:t>
       </w:r>
       <w:r>
         <w:rPr>
@@ -1057,73 +1370,99 @@
           <w:highlight w:val="yellow"/>
           <w:lang w:val="fr-FR"/>
         </w:rPr>
-        <w:t>Notre école étant située dans la banlieue rurale de Phnom Penh, la plupart des parents d’élèves vivent du travail de la terre.</w:t>
-      </w:r>
-      <w:r>
-        <w:rPr>
-          <w:lang w:val="fr-FR"/>
-        </w:rPr>
-        <w:t xml:space="preserve"> Ma</w:t>
-      </w:r>
-      <w:r>
-        <w:rPr>
+        <w:t>Notre école étant située dans la banlieue rurale de Phnom Penh, la plupart des parents d’élèves vivent du travail de la terre</w:t>
+      </w:r>
+      <w:r>
+        <w:rPr>
+          <w:highlight w:val="yellow"/>
+          <w:lang w:val="fr-FR"/>
+        </w:rPr>
+        <w:t>. Ma</w:t>
+      </w:r>
+      <w:r>
+        <w:rPr>
+          <w:highlight w:val="yellow"/>
           <w:lang w:val="fr-FR"/>
         </w:rPr>
         <w:t>is tous sont confrontés à l’en</w:t>
       </w:r>
       <w:r>
         <w:rPr>
+          <w:highlight w:val="yellow"/>
           <w:lang w:val="fr-FR"/>
         </w:rPr>
         <w:t>grenage des semences</w:t>
       </w:r>
       <w:r>
         <w:rPr>
+          <w:highlight w:val="yellow"/>
           <w:lang w:val="fr-FR"/>
         </w:rPr>
         <w:t xml:space="preserve"> hybrides qui les rendent tota</w:t>
       </w:r>
       <w:r>
         <w:rPr>
+          <w:highlight w:val="yellow"/>
           <w:lang w:val="fr-FR"/>
         </w:rPr>
         <w:t xml:space="preserve">lement dépendants </w:t>
       </w:r>
       <w:r>
         <w:rPr>
+          <w:highlight w:val="yellow"/>
           <w:lang w:val="fr-FR"/>
         </w:rPr>
         <w:t>des multinationales agroalimen</w:t>
       </w:r>
       <w:r>
         <w:rPr>
-          <w:lang w:val="fr-FR"/>
-        </w:rPr>
-        <w:t>taires et les contraignent à arroser quotidiennement leurs terres de pesticides empestant le pétrole. Ainsi la terre du Cambodge, où naturellement un simple noyau devrait se transformer en arbre, est de plus en plus appauvrie et les fruits et légumes de moins en moins co</w:t>
-      </w:r>
-      <w:r>
-        <w:rPr>
+          <w:highlight w:val="yellow"/>
+          <w:lang w:val="fr-FR"/>
+        </w:rPr>
+        <w:t xml:space="preserve">taires et les contraignent à arroser quotidiennement leurs terres de pesticides empestant le pétrole. Ainsi la terre du Cambodge, où naturellement un simple noyau devrait se transformer en arbre, est de plus en plus appauvrie et les fruits et légumes de moins en moins </w:t>
+      </w:r>
+      <w:r>
+        <w:rPr>
+          <w:highlight w:val="yellow"/>
+          <w:lang w:val="fr-FR"/>
+        </w:rPr>
+        <w:t>co</w:t>
+      </w:r>
+      <w:r>
+        <w:rPr>
+          <w:highlight w:val="yellow"/>
           <w:lang w:val="fr-FR"/>
         </w:rPr>
         <w:t>mestibles. Face à ce constat affl</w:t>
       </w:r>
       <w:r>
         <w:rPr>
+          <w:highlight w:val="yellow"/>
           <w:lang w:val="fr-FR"/>
         </w:rPr>
         <w:t>igeant, Tina Kieffer a décidé de lancer un vaste programme de permaculture, d’une part pour apprendre aux parents d’élèves à cultiver mieux et plus sain (ce qui leur permettra de revendre plus cher et donc d’enrayer le processus de pau- vreté), mais aussi pour a</w:t>
       </w:r>
       <w:r>
         <w:rPr>
+          <w:highlight w:val="yellow"/>
           <w:lang w:val="fr-FR"/>
         </w:rPr>
         <w:t>utonomiser les cantines du com</w:t>
       </w:r>
       <w:r>
         <w:rPr>
-          <w:lang w:val="fr-FR"/>
-        </w:rPr>
-        <w:t xml:space="preserve">plexe scolaire (1300 repas servis chaque jour) où nous pourrons en n servir des végétaux bio. </w:t>
+          <w:highlight w:val="yellow"/>
+          <w:lang w:val="fr-FR"/>
+        </w:rPr>
+        <w:t>plexe scolaire (1300 repas servis chaque jour) où nous pourrons en n servir des végétaux bio.</w:t>
+      </w:r>
+      <w:bookmarkStart w:id="0" w:name="_GoBack"/>
+      <w:bookmarkEnd w:id="0"/>
+      <w:r>
+        <w:rPr>
+          <w:lang w:val="fr-FR"/>
+        </w:rPr>
+        <w:t xml:space="preserve"> </w:t>
       </w:r>
     </w:p>
     <w:p>
@@ -1171,11 +1510,19 @@
         <w:t>  </w:t>
       </w:r>
-      <w:r>
-        <w:rPr>
-          <w:lang w:val="fr-FR"/>
-        </w:rPr>
-        <w:t>à assainir leur propre</w:t>
+      <w:proofErr w:type="gramStart"/>
+      <w:r>
+        <w:rPr>
+          <w:lang w:val="fr-FR"/>
+        </w:rPr>
+        <w:t>à</w:t>
+      </w:r>
+      <w:proofErr w:type="gramEnd"/>
+      <w:r>
+        <w:rPr>
+          <w:lang w:val="fr-FR"/>
+        </w:rPr>
+        <w:t xml:space="preserve"> assainir leur propre</w:t>
       </w:r>
       <w:r>
         <w:rPr>
@@ -1185,11 +1532,19 @@
         <w:t>  </w:t>
       </w:r>
-      <w:r>
-        <w:rPr>
-          <w:lang w:val="fr-FR"/>
-        </w:rPr>
-        <w:t>terrain, puis à créer</w:t>
+      <w:proofErr w:type="gramStart"/>
+      <w:r>
+        <w:rPr>
+          <w:lang w:val="fr-FR"/>
+        </w:rPr>
+        <w:t>terrain</w:t>
+      </w:r>
+      <w:proofErr w:type="gramEnd"/>
+      <w:r>
+        <w:rPr>
+          <w:lang w:val="fr-FR"/>
+        </w:rPr>
+        <w:t>, puis à créer</w:t>
       </w:r>
       <w:r>
         <w:rPr>
@@ -1199,11 +1554,19 @@
         <w:t>  </w:t>
       </w:r>
-      <w:r>
-        <w:rPr>
-          <w:lang w:val="fr-FR"/>
-        </w:rPr>
-        <w:t>des buttes pour une culture poly-végétale bien plus produ</w:t>
+      <w:proofErr w:type="gramStart"/>
+      <w:r>
+        <w:rPr>
+          <w:lang w:val="fr-FR"/>
+        </w:rPr>
+        <w:t>des</w:t>
+      </w:r>
+      <w:proofErr w:type="gramEnd"/>
+      <w:r>
+        <w:rPr>
+          <w:lang w:val="fr-FR"/>
+        </w:rPr>
+        <w:t xml:space="preserve"> buttes pour une culture poly-végétale bien plus produ</w:t>
       </w:r>
       <w:r>
         <w:rPr>
@@ -1225,11 +1588,19 @@
         <w:t>  </w:t>
       </w:r>
-      <w:r>
-        <w:rPr>
-          <w:lang w:val="fr-FR"/>
-        </w:rPr>
-        <w:t>pris cette décision suite à l’intoxication heureusement sans gravité de quarante de nos internes, exposées</w:t>
+      <w:proofErr w:type="gramStart"/>
+      <w:r>
+        <w:rPr>
+          <w:lang w:val="fr-FR"/>
+        </w:rPr>
+        <w:t>pris</w:t>
+      </w:r>
+      <w:proofErr w:type="gramEnd"/>
+      <w:r>
+        <w:rPr>
+          <w:lang w:val="fr-FR"/>
+        </w:rPr>
+        <w:t xml:space="preserve"> cette décision suite à l’intoxication heureusement sans gravité de quarante de nos internes, exposées</w:t>
       </w:r>
       <w:r>
         <w:rPr>
@@ -1239,11 +1610,19 @@
         <w:t>  </w:t>
       </w:r>
-      <w:r>
-        <w:rPr>
-          <w:lang w:val="fr-FR"/>
-        </w:rPr>
-        <w:t>à l’arrosage chimique des champs de jasmin voisin</w:t>
+      <w:proofErr w:type="gramStart"/>
+      <w:r>
+        <w:rPr>
+          <w:lang w:val="fr-FR"/>
+        </w:rPr>
+        <w:t>à</w:t>
+      </w:r>
+      <w:proofErr w:type="gramEnd"/>
+      <w:r>
+        <w:rPr>
+          <w:lang w:val="fr-FR"/>
+        </w:rPr>
+        <w:t xml:space="preserve"> l’arrosage chimique des champs de jasmin voisin</w:t>
       </w:r>
       <w:r>
         <w:rPr>
@@ -1341,22 +1720,50 @@
         <w:rPr>
           <w:lang w:val="fr-FR"/>
         </w:rPr>
-        <w:t xml:space="preserve">Voici notre nouvel internat inauguré en septembre, qui accueille -cette année 81 petites et jeunes lles parmi les plus vulnérables. </w:t>
-      </w:r>
-    </w:p>
-    <w:p>
-      <w:pPr>
-        <w:rPr>
-          <w:lang w:val="fr-FR"/>
-        </w:rPr>
-      </w:pPr>
-      <w:r>
-        <w:rPr>
-          <w:lang w:val="fr-FR"/>
-        </w:rPr>
-        <w:t xml:space="preserve">Un grand espace de vie vitré et multicolore au rez-de-chaussée -qui réunit sur 300 m2 bibliothèque, cinémathèque, un coin d’études pour faire ses devoirs, une grande cuisine à l’américaine pour faire sauter les crêpes en bande et une salle informatique (sous contrôle !). Puis aux étages supérieurs : chambres, salles de douches et petit appartement pour les surveillantes et les visiteurs de Toutes à l’école. Le tout dans une ambiance colorée et affectueuse, pour faire oublier (presque) tous les tracas... </w:t>
+        <w:t>Voici notre nouvel internat inauguré en septembre, qui accueille +</w:t>
+      </w:r>
+      <w:proofErr w:type="gramStart"/>
+      <w:r>
+        <w:rPr>
+          <w:lang w:val="fr-FR"/>
+        </w:rPr>
+        <w:t>cette</w:t>
+      </w:r>
+      <w:proofErr w:type="gramEnd"/>
+      <w:r>
+        <w:rPr>
+          <w:lang w:val="fr-FR"/>
+        </w:rPr>
+        <w:t xml:space="preserve"> année 81 petites et jeunes lles parmi les plus vulnérables. </w:t>
+      </w:r>
+    </w:p>
+    <w:p>
+      <w:pPr>
+        <w:rPr>
+          <w:lang w:val="fr-FR"/>
+        </w:rPr>
+      </w:pPr>
+      <w:r>
+        <w:rPr>
+          <w:lang w:val="fr-FR"/>
+        </w:rPr>
+        <w:t>Un grand espace de vie vitré et multicolore au rez-de-chaussée +</w:t>
+      </w:r>
+      <w:proofErr w:type="gramStart"/>
+      <w:r>
+        <w:rPr>
+          <w:lang w:val="fr-FR"/>
+        </w:rPr>
+        <w:t>qui</w:t>
+      </w:r>
+      <w:proofErr w:type="gramEnd"/>
+      <w:r>
+        <w:rPr>
+          <w:lang w:val="fr-FR"/>
+        </w:rPr>
+        <w:t xml:space="preserve"> réunit sur 300 m2 bibliothèque, cinémathèque, un coin d’études pour faire ses devoirs, une grande cuisine à l’américaine pour faire sauter les crêpes en bande et une salle informatique (sous contrôle !). Puis aux étages supérieurs : chambres, salles de douches et petit appartement pour les surveillantes et les visiteurs de Toutes à l’école. Le tout dans une ambiance colorée et affectueuse, pour faire oublier (presque) tous les tracas... </w:t>
       </w:r>
     </w:p>
     <w:p>
@@ -1468,11 +1875,19 @@
         <w:t>  </w:t>
       </w:r>
-      <w:r>
-        <w:rPr>
-          <w:lang w:val="fr-FR"/>
-        </w:rPr>
-        <w:t>du mois prochain le retour de ces instits d’un jour. Dans l’intervalle, ils et elles peuvent toujours lire</w:t>
+      <w:proofErr w:type="gramStart"/>
+      <w:r>
+        <w:rPr>
+          <w:lang w:val="fr-FR"/>
+        </w:rPr>
+        <w:t>du</w:t>
+      </w:r>
+      <w:proofErr w:type="gramEnd"/>
+      <w:r>
+        <w:rPr>
+          <w:lang w:val="fr-FR"/>
+        </w:rPr>
+        <w:t xml:space="preserve"> mois prochain le retour de ces instits d’un jour. Dans l’intervalle, ils et elles peuvent toujours lire</w:t>
       </w:r>
       <w:r>
         <w:rPr>
@@ -1482,14 +1897,30 @@
         <w:t>  </w:t>
       </w:r>
-      <w:r>
-        <w:rPr>
-          <w:lang w:val="fr-FR"/>
-        </w:rPr>
-        <w:t xml:space="preserve">et relire ces livres que nous donnons aux écoles. </w:t>
-      </w:r>
-      <w:r>
-        <w:t xml:space="preserve">Bonne lecture ! </w:t>
+      <w:proofErr w:type="gramStart"/>
+      <w:r>
+        <w:rPr>
+          <w:lang w:val="fr-FR"/>
+        </w:rPr>
+        <w:t>et</w:t>
+      </w:r>
+      <w:proofErr w:type="gramEnd"/>
+      <w:r>
+        <w:rPr>
+          <w:lang w:val="fr-FR"/>
+        </w:rPr>
+        <w:t xml:space="preserve"> relire ces livres que nous donnons aux écoles. </w:t>
+      </w:r>
+      <w:r>
+        <w:t xml:space="preserve">Bonne </w:t>
+      </w:r>
+      <w:proofErr w:type="gramStart"/>
+      <w:r>
+        <w:t>lecture !</w:t>
+      </w:r>
+      <w:proofErr w:type="gramEnd"/>
+      <w:r>
+        <w:t xml:space="preserve"> </w:t>
       </w:r>
     </w:p>
     <w:p>
@@ -1560,11 +1991,19 @@
         <w:t>  </w:t>
       </w:r>
-      <w:r>
-        <w:rPr>
-          <w:lang w:val="fr-FR"/>
-        </w:rPr>
-        <w:t>ces carrés de coton sont irrésistibles, avec les petites bouilles de nos élèves en surimpression et, détail essentiel, une phrase choisie par et écrite de la main</w:t>
+      <w:proofErr w:type="gramStart"/>
+      <w:r>
+        <w:rPr>
+          <w:lang w:val="fr-FR"/>
+        </w:rPr>
+        <w:t>ces</w:t>
+      </w:r>
+      <w:proofErr w:type="gramEnd"/>
+      <w:r>
+        <w:rPr>
+          <w:lang w:val="fr-FR"/>
+        </w:rPr>
+        <w:t xml:space="preserve"> carrés de coton sont irrésistibles, avec les petites bouilles de nos élèves en surimpression et, détail essentiel, une phrase choisie par et écrite de la main</w:t>
       </w:r>
       <w:r>
         <w:rPr>
@@ -1574,11 +2013,19 @@
         <w:t>  </w:t>
       </w:r>
-      <w:r>
-        <w:rPr>
-          <w:lang w:val="fr-FR"/>
-        </w:rPr>
-        <w:t>de la célèbre romancière : apprenons-leur à lire et ces chrysalides deviendront papillons... Noué sur un des</w:t>
+      <w:proofErr w:type="gramStart"/>
+      <w:r>
+        <w:rPr>
+          <w:lang w:val="fr-FR"/>
+        </w:rPr>
+        <w:t>de</w:t>
+      </w:r>
+      <w:proofErr w:type="gramEnd"/>
+      <w:r>
+        <w:rPr>
+          <w:lang w:val="fr-FR"/>
+        </w:rPr>
+        <w:t xml:space="preserve"> la célèbre romancière : apprenons-leur à lire et ces chrysalides deviendront papillons... Noué sur un des</w:t>
       </w:r>
       <w:r>
         <w:rPr>
@@ -1644,11 +2091,19 @@
         <w:t>  </w:t>
       </w:r>
-      <w:r>
-        <w:rPr>
-          <w:lang w:val="fr-FR"/>
-        </w:rPr>
-        <w:t>la fête des mères un foulard aux couleurs de Toutes à l’école, elle crée aussi depuis</w:t>
+      <w:proofErr w:type="gramStart"/>
+      <w:r>
+        <w:rPr>
+          <w:lang w:val="fr-FR"/>
+        </w:rPr>
+        <w:t>la</w:t>
+      </w:r>
+      <w:proofErr w:type="gramEnd"/>
+      <w:r>
+        <w:rPr>
+          <w:lang w:val="fr-FR"/>
+        </w:rPr>
+        <w:t xml:space="preserve"> fête des mères un foulard aux couleurs de Toutes à l’école, elle crée aussi depuis</w:t>
       </w:r>
       <w:r>
         <w:rPr>
@@ -1706,7 +2161,21 @@
         <w:rPr>
           <w:lang w:val="fr-FR"/>
         </w:rPr>
-        <w:t xml:space="preserve">Et pour parfaire la panoplie «Vive les lles instruites !», ne résistez pas à la pochette à make up dessinée par Claudie Pierlot et vendue 10 € dans tous les magasins Sephora, notre </w:t>
+        <w:t>Et pour parfaire la panoplie</w:t>
+      </w:r>
+      <w:proofErr w:type="gramStart"/>
+      <w:r>
+        <w:rPr>
+          <w:lang w:val="fr-FR"/>
+        </w:rPr>
+        <w:t xml:space="preserve"> «Vive</w:t>
+      </w:r>
+      <w:proofErr w:type="gramEnd"/>
+      <w:r>
+        <w:rPr>
+          <w:lang w:val="fr-FR"/>
+        </w:rPr>
+        <w:t xml:space="preserve"> les lles instruites !», ne résistez pas à la pochette à make up dessinée par Claudie Pierlot et vendue 10 € dans tous les magasins Sephora, notre </w:t>
       </w:r>
       <w:r>
         <w:rPr>
@@ -1871,7 +2340,21 @@
         <w:rPr>
           <w:lang w:val="en-US"/>
         </w:rPr>
-        <w:t xml:space="preserve">be healthy, can we wish better to our little protégées ? So, our former boarding school has been </w:t>
+        <w:t xml:space="preserve">be healthy, can we wish better to our little </w:t>
+      </w:r>
+      <w:proofErr w:type="gramStart"/>
+      <w:r>
+        <w:rPr>
+          <w:lang w:val="en-US"/>
+        </w:rPr>
+        <w:t>protégées ?</w:t>
+      </w:r>
+      <w:proofErr w:type="gramEnd"/>
+      <w:r>
+        <w:rPr>
+          <w:lang w:val="en-US"/>
+        </w:rPr>
+        <w:t xml:space="preserve"> So, our former boarding school has been </w:t>
       </w:r>
       <w:r>
         <w:rPr>
@@ -1919,7 +2402,21 @@
         <w:rPr>
           <w:lang w:val="en-US"/>
         </w:rPr>
-        <w:t xml:space="preserve"> Also an obvious need for our students of the hairdressing training center, who </w:t>
+        <w:t xml:space="preserve"> </w:t>
+      </w:r>
+      <w:proofErr w:type="gramStart"/>
+      <w:r>
+        <w:rPr>
+          <w:lang w:val="en-US"/>
+        </w:rPr>
+        <w:t>Also</w:t>
+      </w:r>
+      <w:proofErr w:type="gramEnd"/>
+      <w:r>
+        <w:rPr>
+          <w:lang w:val="en-US"/>
+        </w:rPr>
+        <w:t xml:space="preserve"> an obvious need for our students of the hairdressing training center, who </w:t>
       </w:r>
       <w:r>
         <w:rPr>
@@ -2004,7 +2501,21 @@
         <w:rPr>
           <w:lang w:val="en-US"/>
         </w:rPr>
-        <w:t>e this hospital doctors intense activity</w:t>
+        <w:t xml:space="preserve">e this hospital </w:t>
+      </w:r>
+      <w:proofErr w:type="gramStart"/>
+      <w:r>
+        <w:rPr>
+          <w:lang w:val="en-US"/>
+        </w:rPr>
+        <w:t>doctors</w:t>
+      </w:r>
+      <w:proofErr w:type="gramEnd"/>
+      <w:r>
+        <w:rPr>
+          <w:lang w:val="en-US"/>
+        </w:rPr>
+        <w:t xml:space="preserve"> intense activity</w:t>
       </w:r>
       <w:r>
         <w:rPr>
@@ -2114,13 +2625,55 @@
         <w:rPr>
           <w:lang w:val="en-US"/>
         </w:rPr>
-        <w:t>social advancement ! Indeed, these new vocations deserve new discussions with our courses advisors, so that each student could head for the most suited course of study for her : social sciences or exact sciences.</w:t>
-      </w:r>
-      <w:r>
-        <w:rPr>
-          <w:lang w:val="en-US"/>
-        </w:rPr>
-        <w:t xml:space="preserve"> But yet we can draw up a report : although they </w:t>
+        <w:t xml:space="preserve">social </w:t>
+      </w:r>
+      <w:proofErr w:type="gramStart"/>
+      <w:r>
+        <w:rPr>
+          <w:lang w:val="en-US"/>
+        </w:rPr>
+        <w:t>advancement !</w:t>
+      </w:r>
+      <w:proofErr w:type="gramEnd"/>
+      <w:r>
+        <w:rPr>
+          <w:lang w:val="en-US"/>
+        </w:rPr>
+        <w:t xml:space="preserve"> Indeed, these new vocations deserve new discussions with our courses advisors, so that each student could head for the most suited course of study for </w:t>
+      </w:r>
+      <w:proofErr w:type="gramStart"/>
+      <w:r>
+        <w:rPr>
+          <w:lang w:val="en-US"/>
+        </w:rPr>
+        <w:t>her :</w:t>
+      </w:r>
+      <w:proofErr w:type="gramEnd"/>
+      <w:r>
+        <w:rPr>
+          <w:lang w:val="en-US"/>
+        </w:rPr>
+        <w:t xml:space="preserve"> social sciences or exact sciences.</w:t>
+      </w:r>
+      <w:r>
+        <w:rPr>
+          <w:lang w:val="en-US"/>
+        </w:rPr>
+        <w:t xml:space="preserve"> But yet we can draw up a </w:t>
+      </w:r>
+      <w:proofErr w:type="gramStart"/>
+      <w:r>
+        <w:rPr>
+          <w:lang w:val="en-US"/>
+        </w:rPr>
+        <w:t>report :</w:t>
+      </w:r>
+      <w:proofErr w:type="gramEnd"/>
+      <w:r>
+        <w:rPr>
+          <w:lang w:val="en-US"/>
+        </w:rPr>
+        <w:t xml:space="preserve"> although they </w:t>
       </w:r>
       <w:r>
         <w:rPr>
@@ -2346,8 +2899,16 @@
         <w:rPr>
           <w:lang w:val="en-US"/>
         </w:rPr>
-        <w:t>Who are our little Chandara ?</w:t>
-      </w:r>
+        <w:t xml:space="preserve">Who are our little </w:t>
+      </w:r>
+      <w:proofErr w:type="gramStart"/>
+      <w:r>
+        <w:rPr>
+          <w:lang w:val="en-US"/>
+        </w:rPr>
+        <w:t>Chandara ?</w:t>
+      </w:r>
+      <w:proofErr w:type="gramEnd"/>
     </w:p>
     <w:p>
       <w:pPr>
@@ -2452,12 +3013,14 @@
         </w:rPr>
         <w:t xml:space="preserve">in order to let our social </w:t>
       </w:r>
+      <w:proofErr w:type="gramStart"/>
       <w:r>
         <w:rPr>
           <w:lang w:val="en-US"/>
         </w:rPr>
         <w:t>workers</w:t>
       </w:r>
+      <w:proofErr w:type="gramEnd"/>
       <w:r>
         <w:rPr>
           <w:lang w:val="en-US"/>
@@ -2617,15 +3180,38 @@
         <w:rPr>
           <w:lang w:val="en-US"/>
         </w:rPr>
-        <w:t xml:space="preserve">Our school being located in the rural Phnom Penh suburb, most of the parents of students </w:t>
-      </w:r>
-      <w:bookmarkStart w:id="0" w:name="_GoBack"/>
-      <w:bookmarkEnd w:id="0"/>
-      <w:r>
-        <w:rPr>
-          <w:lang w:val="en-US"/>
-        </w:rPr>
-        <w:t xml:space="preserve">make a living from working the land. </w:t>
+        <w:t xml:space="preserve">Our school being located in the rural Phnom Penh suburb, most of the parents of students make a living from working the land. </w:t>
+      </w:r>
+      <w:r>
+        <w:rPr>
+          <w:lang w:val="en-US"/>
+        </w:rPr>
+        <w:t xml:space="preserve">But all are confronted to the hybrid semences spyral which make them totally dependant of food giants and force them to douse their lands with stinking oil </w:t>
+      </w:r>
+      <w:r>
+        <w:rPr>
+          <w:lang w:val="en-US"/>
+        </w:rPr>
+        <w:t>pesticides</w:t>
+      </w:r>
+      <w:r>
+        <w:rPr>
+          <w:lang w:val="en-US"/>
+        </w:rPr>
+        <w:t xml:space="preserve">. Then the Cambodian land, where a simple pit should become a tree is more and more impoverished and fruit and vegetable are less and less edible. </w:t>
+      </w:r>
+      <w:r>
+        <w:rPr>
+          <w:lang w:val="en-US"/>
+        </w:rPr>
+        <w:t xml:space="preserve">Faced with this depressing fact, Tina Kieffer decided to launch a big permaculture program, in order to teach </w:t>
+      </w:r>
+      <w:r>
+        <w:rPr>
+          <w:lang w:val="en-US"/>
+        </w:rPr>
+        <w:lastRenderedPageBreak/>
+        <w:t>to parents of schoolgirls to cultivate better and healthier (which will permit them to sale back at more expensive prices and so to stem the poverty growth) and to make school canteens autonomous (1300 meals served each day) where we will at last be able to serve organic vegetables.</w:t>
       </w:r>
     </w:p>
     <w:sectPr>

</xml_diff>

<commit_message>
progress in article 3
</commit_message>
<xml_diff>
--- a/newsletter 16 mars.docx
+++ b/newsletter 16 mars.docx
@@ -1456,129 +1456,157 @@
         </w:rPr>
         <w:t>plexe scolaire (1300 repas servis chaque jour) où nous pourrons en n servir des végétaux bio.</w:t>
       </w:r>
+      <w:r>
+        <w:rPr>
+          <w:lang w:val="fr-FR"/>
+        </w:rPr>
+        <w:t xml:space="preserve"> </w:t>
+      </w:r>
+    </w:p>
+    <w:p>
+      <w:pPr>
+        <w:rPr>
+          <w:rFonts w:ascii="Times" w:hAnsi="Times" w:cs="Times"/>
+          <w:lang w:val="fr-FR"/>
+        </w:rPr>
+      </w:pPr>
+      <w:r>
+        <w:rPr>
+          <w:highlight w:val="yellow"/>
+          <w:lang w:val="fr-FR"/>
+        </w:rPr>
+        <w:t xml:space="preserve">Tina a fait appel à Isabella Sallusti, spécialiste en </w:t>
+      </w:r>
+      <w:r>
+        <w:rPr>
+          <w:highlight w:val="yellow"/>
+          <w:lang w:val="fr-FR"/>
+        </w:rPr>
+        <w:t>permaculture, afi</w:t>
+      </w:r>
+      <w:r>
+        <w:rPr>
+          <w:highlight w:val="yellow"/>
+          <w:lang w:val="fr-FR"/>
+        </w:rPr>
+        <w:t>n de créer sur l</w:t>
+      </w:r>
+      <w:r>
+        <w:rPr>
+          <w:highlight w:val="yellow"/>
+          <w:lang w:val="fr-FR"/>
+        </w:rPr>
+        <w:t>a surface non construite du ly</w:t>
+      </w:r>
+      <w:r>
+        <w:rPr>
+          <w:highlight w:val="yellow"/>
+          <w:lang w:val="fr-FR"/>
+        </w:rPr>
+        <w:t>cée un vaste champ expérimental : les familles viennent apprendre, au cours d’ateliers,</w:t>
+      </w:r>
+      <w:r>
+        <w:rPr>
+          <w:rFonts w:ascii="MS Mincho" w:eastAsia="MS Mincho" w:hAnsi="MS Mincho" w:cs="MS Mincho"/>
+          <w:highlight w:val="yellow"/>
+          <w:lang w:val="fr-FR"/>
+        </w:rPr>
+        <w:t> +</w:t>
+      </w:r>
+      <w:proofErr w:type="gramStart"/>
+      <w:r>
+        <w:rPr>
+          <w:highlight w:val="yellow"/>
+          <w:lang w:val="fr-FR"/>
+        </w:rPr>
+        <w:t>à</w:t>
+      </w:r>
+      <w:proofErr w:type="gramEnd"/>
+      <w:r>
+        <w:rPr>
+          <w:highlight w:val="yellow"/>
+          <w:lang w:val="fr-FR"/>
+        </w:rPr>
+        <w:t xml:space="preserve"> assainir leur propre</w:t>
+      </w:r>
+      <w:r>
+        <w:rPr>
+          <w:rFonts w:ascii="MS Mincho" w:eastAsia="MS Mincho" w:hAnsi="MS Mincho" w:cs="MS Mincho"/>
+          <w:highlight w:val="yellow"/>
+          <w:lang w:val="fr-FR"/>
+        </w:rPr>
+        <w:t> +</w:t>
+      </w:r>
+      <w:proofErr w:type="gramStart"/>
+      <w:r>
+        <w:rPr>
+          <w:highlight w:val="yellow"/>
+          <w:lang w:val="fr-FR"/>
+        </w:rPr>
+        <w:t>terrain</w:t>
+      </w:r>
+      <w:proofErr w:type="gramEnd"/>
+      <w:r>
+        <w:rPr>
+          <w:highlight w:val="yellow"/>
+          <w:lang w:val="fr-FR"/>
+        </w:rPr>
+        <w:t>, puis à créer</w:t>
+      </w:r>
+      <w:r>
+        <w:rPr>
+          <w:rFonts w:ascii="MS Mincho" w:eastAsia="MS Mincho" w:hAnsi="MS Mincho" w:cs="MS Mincho"/>
+          <w:highlight w:val="yellow"/>
+          <w:lang w:val="fr-FR"/>
+        </w:rPr>
+        <w:t> +</w:t>
+      </w:r>
+      <w:proofErr w:type="gramStart"/>
+      <w:r>
+        <w:rPr>
+          <w:highlight w:val="yellow"/>
+          <w:lang w:val="fr-FR"/>
+        </w:rPr>
+        <w:t>des</w:t>
+      </w:r>
+      <w:proofErr w:type="gramEnd"/>
+      <w:r>
+        <w:rPr>
+          <w:highlight w:val="yellow"/>
+          <w:lang w:val="fr-FR"/>
+        </w:rPr>
+        <w:t xml:space="preserve"> buttes pour une culture poly-végétale bien plus produ</w:t>
+      </w:r>
+      <w:r>
+        <w:rPr>
+          <w:highlight w:val="yellow"/>
+          <w:lang w:val="fr-FR"/>
+        </w:rPr>
+        <w:t>ctive à base de graines non trafi</w:t>
+      </w:r>
+      <w:r>
+        <w:rPr>
+          <w:highlight w:val="yellow"/>
+          <w:lang w:val="fr-FR"/>
+        </w:rPr>
+        <w:t>quées et sans le moindre produit toxique.</w:t>
+      </w:r>
+      <w:r>
+        <w:rPr>
+          <w:lang w:val="fr-FR"/>
+        </w:rPr>
+        <w:t xml:space="preserve"> Une centaine de parents son</w:t>
+      </w:r>
       <w:bookmarkStart w:id="0" w:name="_GoBack"/>
       <w:bookmarkEnd w:id="0"/>
       <w:r>
         <w:rPr>
           <w:lang w:val="fr-FR"/>
         </w:rPr>
-        <w:t xml:space="preserve"> </w:t>
-      </w:r>
-    </w:p>
-    <w:p>
-      <w:pPr>
-        <w:rPr>
-          <w:rFonts w:ascii="Times" w:hAnsi="Times" w:cs="Times"/>
-          <w:lang w:val="fr-FR"/>
-        </w:rPr>
-      </w:pPr>
-      <w:r>
-        <w:rPr>
-          <w:lang w:val="fr-FR"/>
-        </w:rPr>
-        <w:t xml:space="preserve">Tina a fait appel à Isabella Sallusti, spécialiste en </w:t>
-      </w:r>
-      <w:r>
-        <w:rPr>
-          <w:lang w:val="fr-FR"/>
-        </w:rPr>
-        <w:t>permaculture, afi</w:t>
-      </w:r>
-      <w:r>
-        <w:rPr>
-          <w:lang w:val="fr-FR"/>
-        </w:rPr>
-        <w:t>n de créer sur l</w:t>
-      </w:r>
-      <w:r>
-        <w:rPr>
-          <w:lang w:val="fr-FR"/>
-        </w:rPr>
-        <w:t>a surface non construite du ly</w:t>
-      </w:r>
-      <w:r>
-        <w:rPr>
-          <w:lang w:val="fr-FR"/>
-        </w:rPr>
-        <w:t>cée un vaste champ expérimental : les familles viennent apprendre, au cours d’ateliers,</w:t>
-      </w:r>
-      <w:r>
-        <w:rPr>
-          <w:rFonts w:ascii="MS Mincho" w:eastAsia="MS Mincho" w:hAnsi="MS Mincho" w:cs="MS Mincho"/>
-          <w:lang w:val="fr-FR"/>
-        </w:rPr>
-        <w:t> -</w:t>
-      </w:r>
-      <w:proofErr w:type="gramStart"/>
-      <w:r>
-        <w:rPr>
-          <w:lang w:val="fr-FR"/>
-        </w:rPr>
-        <w:t>à</w:t>
-      </w:r>
-      <w:proofErr w:type="gramEnd"/>
-      <w:r>
-        <w:rPr>
-          <w:lang w:val="fr-FR"/>
-        </w:rPr>
-        <w:t xml:space="preserve"> assainir leur propre</w:t>
-      </w:r>
-      <w:r>
-        <w:rPr>
-          <w:rFonts w:ascii="MS Mincho" w:eastAsia="MS Mincho" w:hAnsi="MS Mincho" w:cs="MS Mincho"/>
-          <w:lang w:val="fr-FR"/>
-        </w:rPr>
-        <w:t> -</w:t>
-      </w:r>
-      <w:proofErr w:type="gramStart"/>
-      <w:r>
-        <w:rPr>
-          <w:lang w:val="fr-FR"/>
-        </w:rPr>
-        <w:t>terrain</w:t>
-      </w:r>
-      <w:proofErr w:type="gramEnd"/>
-      <w:r>
-        <w:rPr>
-          <w:lang w:val="fr-FR"/>
-        </w:rPr>
-        <w:t>, puis à créer</w:t>
-      </w:r>
-      <w:r>
-        <w:rPr>
-          <w:rFonts w:ascii="MS Mincho" w:eastAsia="MS Mincho" w:hAnsi="MS Mincho" w:cs="MS Mincho"/>
-          <w:lang w:val="fr-FR"/>
-        </w:rPr>
-        <w:t> -</w:t>
-      </w:r>
-      <w:proofErr w:type="gramStart"/>
-      <w:r>
-        <w:rPr>
-          <w:lang w:val="fr-FR"/>
-        </w:rPr>
-        <w:t>des</w:t>
-      </w:r>
-      <w:proofErr w:type="gramEnd"/>
-      <w:r>
-        <w:rPr>
-          <w:lang w:val="fr-FR"/>
-        </w:rPr>
-        <w:t xml:space="preserve"> buttes pour une culture poly-végétale bien plus produ</w:t>
-      </w:r>
-      <w:r>
-        <w:rPr>
-          <w:lang w:val="fr-FR"/>
-        </w:rPr>
-        <w:t>ctive à base de graines non trafi</w:t>
-      </w:r>
-      <w:r>
-        <w:rPr>
-          <w:lang w:val="fr-FR"/>
-        </w:rPr>
-        <w:t>quées et sans le moindre produit toxique. Une centaine de parents sont venus écouter avec intérêt les explications d’Isabella Sallusti et de Tina Kieffer, laquelle avait</w:t>
+        <w:t>t venus écouter avec intérêt les explications d’Isabella Sallusti et de Tina Kieffer, laquelle avait</w:t>
       </w:r>
       <w:r>
         <w:rPr>
@@ -3186,19 +3214,7 @@
         <w:rPr>
           <w:lang w:val="en-US"/>
         </w:rPr>
-        <w:t xml:space="preserve">But all are confronted to the hybrid semences spyral which make them totally dependant of food giants and force them to douse their lands with stinking oil </w:t>
-      </w:r>
-      <w:r>
-        <w:rPr>
-          <w:lang w:val="en-US"/>
-        </w:rPr>
-        <w:t>pesticides</w:t>
-      </w:r>
-      <w:r>
-        <w:rPr>
-          <w:lang w:val="en-US"/>
-        </w:rPr>
-        <w:t xml:space="preserve">. Then the Cambodian land, where a simple pit should become a tree is more and more impoverished and fruit and vegetable are less and less edible. </w:t>
+        <w:t xml:space="preserve">But all are confronted to the hybrid semences spyral which make them totally dependant of food giants and force them to douse their lands with stinking oil pesticides. Then the Cambodian land, where a simple pit should become a tree is more and more impoverished and fruit and vegetable are less and less edible. </w:t>
       </w:r>
       <w:r>
         <w:rPr>
@@ -3212,6 +3228,45 @@
         </w:rPr>
         <w:lastRenderedPageBreak/>
         <w:t>to parents of schoolgirls to cultivate better and healthier (which will permit them to sale back at more expensive prices and so to stem the poverty growth) and to make school canteens autonomous (1300 meals served each day) where we will at last be able to serve organic vegetables.</w:t>
+      </w:r>
+    </w:p>
+    <w:p>
+      <w:pPr>
+        <w:rPr>
+          <w:lang w:val="en-US"/>
+        </w:rPr>
+      </w:pPr>
+      <w:r>
+        <w:rPr>
+          <w:lang w:val="en-US"/>
+        </w:rPr>
+        <w:t xml:space="preserve">Tina called Isabella Sallusti, a permaculture expert, to create a big experimental field on the non built area of the secondary </w:t>
+      </w:r>
+      <w:proofErr w:type="gramStart"/>
+      <w:r>
+        <w:rPr>
+          <w:lang w:val="en-US"/>
+        </w:rPr>
+        <w:t>school :</w:t>
+      </w:r>
+      <w:proofErr w:type="gramEnd"/>
+      <w:r>
+        <w:rPr>
+          <w:lang w:val="en-US"/>
+        </w:rPr>
+        <w:t xml:space="preserve"> families come then during workshops </w:t>
+      </w:r>
+      <w:r>
+        <w:rPr>
+          <w:lang w:val="en-US"/>
+        </w:rPr>
+        <w:t>to learn</w:t>
+      </w:r>
+      <w:r>
+        <w:rPr>
+          <w:lang w:val="en-US"/>
+        </w:rPr>
+        <w:t xml:space="preserve"> to clean up their own plot of land, then to create moundsfor a polyvegetal culture a lot more profitable, using non adulterated seeds and not any toxic product.</w:t>
       </w:r>
     </w:p>
     <w:sectPr>

</xml_diff>

<commit_message>
terminated article 3 and started article 4
</commit_message>
<xml_diff>
--- a/newsletter 16 mars.docx
+++ b/newsletter 16 mars.docx
@@ -1592,25 +1592,19 @@
           <w:highlight w:val="yellow"/>
           <w:lang w:val="fr-FR"/>
         </w:rPr>
-        <w:t>quées et sans le moindre produit toxique.</w:t>
-      </w:r>
-      <w:r>
-        <w:rPr>
-          <w:lang w:val="fr-FR"/>
-        </w:rPr>
-        <w:t xml:space="preserve"> Une centaine de parents son</w:t>
-      </w:r>
-      <w:bookmarkStart w:id="0" w:name="_GoBack"/>
-      <w:bookmarkEnd w:id="0"/>
-      <w:r>
-        <w:rPr>
-          <w:lang w:val="fr-FR"/>
-        </w:rPr>
-        <w:t>t venus écouter avec intérêt les explications d’Isabella Sallusti et de Tina Kieffer, laquelle avait</w:t>
+        <w:t xml:space="preserve">quées et sans le moindre produit </w:t>
+      </w:r>
+      <w:r>
+        <w:rPr>
+          <w:highlight w:val="yellow"/>
+          <w:lang w:val="fr-FR"/>
+        </w:rPr>
+        <w:t>toxique. Une centaine de parents sont venus écouter avec intérêt les explications d’Isabella Sallusti et de Tina Kieffer, laquelle avait</w:t>
       </w:r>
       <w:r>
         <w:rPr>
           <w:rFonts w:ascii="MS Mincho" w:eastAsia="MS Mincho" w:hAnsi="MS Mincho" w:cs="MS Mincho"/>
+          <w:highlight w:val="yellow"/>
           <w:lang w:val="fr-FR"/>
         </w:rPr>
         <w:t> @@ -1619,6 +1613,7 @@
       <w:proofErr w:type="gramStart"/>
       <w:r>
         <w:rPr>
+          <w:highlight w:val="yellow"/>
           <w:lang w:val="fr-FR"/>
         </w:rPr>
         <w:t>pris</w:t>
@@ -1626,6 +1621,7 @@
       <w:proofErr w:type="gramEnd"/>
       <w:r>
         <w:rPr>
+          <w:highlight w:val="yellow"/>
           <w:lang w:val="fr-FR"/>
         </w:rPr>
         <w:t xml:space="preserve"> cette décision suite à l’intoxication heureusement sans gravité de quarante de nos internes, exposées</w:t>
@@ -1633,6 +1629,7 @@
       <w:r>
         <w:rPr>
           <w:rFonts w:ascii="MS Mincho" w:eastAsia="MS Mincho" w:hAnsi="MS Mincho" w:cs="MS Mincho"/>
+          <w:highlight w:val="yellow"/>
           <w:lang w:val="fr-FR"/>
         </w:rPr>
         <w:t> @@ -1641,6 +1638,7 @@
       <w:proofErr w:type="gramStart"/>
       <w:r>
         <w:rPr>
+          <w:highlight w:val="yellow"/>
           <w:lang w:val="fr-FR"/>
         </w:rPr>
         <w:t>à</w:t>
@@ -1648,57 +1646,79 @@
       <w:proofErr w:type="gramEnd"/>
       <w:r>
         <w:rPr>
+          <w:highlight w:val="yellow"/>
           <w:lang w:val="fr-FR"/>
         </w:rPr>
         <w:t xml:space="preserve"> l’arrosage chimique des champs de jasmin voisin</w:t>
       </w:r>
       <w:r>
         <w:rPr>
+          <w:highlight w:val="yellow"/>
           <w:lang w:val="fr-FR"/>
         </w:rPr>
         <w:t>s. Un label sera ensuite créé afi</w:t>
       </w:r>
       <w:r>
         <w:rPr>
+          <w:highlight w:val="yellow"/>
           <w:lang w:val="fr-FR"/>
         </w:rPr>
         <w:t xml:space="preserve">n de permettre aux familles de vendre leur production à meilleur prix dans des </w:t>
       </w:r>
       <w:r>
         <w:rPr>
+          <w:highlight w:val="yellow"/>
           <w:lang w:val="fr-FR"/>
         </w:rPr>
         <w:t>fi</w:t>
       </w:r>
       <w:r>
         <w:rPr>
-          <w:lang w:val="fr-FR"/>
-        </w:rPr>
-        <w:t>lières authentiquement bio. Plus de produits chimiques à acheter,</w:t>
-      </w:r>
-      <w:r>
-        <w:rPr>
+          <w:highlight w:val="yellow"/>
+          <w:lang w:val="fr-FR"/>
+        </w:rPr>
+        <w:t>lières authentiquement bio</w:t>
+      </w:r>
+      <w:r>
+        <w:rPr>
+          <w:highlight w:val="yellow"/>
+          <w:lang w:val="fr-FR"/>
+        </w:rPr>
+        <w:t>. Plus de produits chimiques à acheter,</w:t>
+      </w:r>
+      <w:r>
+        <w:rPr>
+          <w:highlight w:val="yellow"/>
           <w:lang w:val="fr-FR"/>
         </w:rPr>
         <w:t xml:space="preserve"> des légumes revendus plus cher</w:t>
       </w:r>
       <w:r>
         <w:rPr>
+          <w:highlight w:val="yellow"/>
           <w:lang w:val="fr-FR"/>
         </w:rPr>
         <w:t xml:space="preserve"> : de quoi motiver les Cambodgiens à adopter ce type de culture et donc à sauver leur terre, ce qui est sans doute l’un des m</w:t>
       </w:r>
       <w:r>
         <w:rPr>
+          <w:highlight w:val="yellow"/>
           <w:lang w:val="fr-FR"/>
         </w:rPr>
         <w:t>eilleurs moyens, après l’éduca</w:t>
       </w:r>
       <w:r>
         <w:rPr>
-          <w:lang w:val="fr-FR"/>
-        </w:rPr>
-        <w:t xml:space="preserve">tion (!), de sauver également le pays. </w:t>
+          <w:highlight w:val="yellow"/>
+          <w:lang w:val="fr-FR"/>
+        </w:rPr>
+        <w:t>tion (!), de sauver également le pays.</w:t>
+      </w:r>
+      <w:r>
+        <w:rPr>
+          <w:lang w:val="fr-FR"/>
+        </w:rPr>
+        <w:t xml:space="preserve"> </w:t>
       </w:r>
     </w:p>
     <w:p>
@@ -1715,18 +1735,26 @@
         <w:pStyle w:val="Heading1"/>
         <w:rPr>
           <w:color w:val="000000"/>
-        </w:rPr>
-      </w:pPr>
-      <w:r>
+          <w:highlight w:val="yellow"/>
+        </w:rPr>
+      </w:pPr>
+      <w:r>
+        <w:rPr>
+          <w:highlight w:val="yellow"/>
+        </w:rPr>
         <w:t>Bienvenue à l</w:t>
       </w:r>
       <w:r>
         <w:rPr>
           <w:position w:val="-3"/>
+          <w:highlight w:val="yellow"/>
         </w:rPr>
         <w:t>'</w:t>
       </w:r>
       <w:r>
+        <w:rPr>
+          <w:highlight w:val="yellow"/>
+        </w:rPr>
         <w:t xml:space="preserve">internat </w:t>
       </w:r>
     </w:p>
@@ -1735,17 +1763,20 @@
         <w:rPr>
           <w:rFonts w:ascii="Times" w:hAnsi="Times" w:cs="Times"/>
           <w:color w:val="000000"/>
-        </w:rPr>
-      </w:pPr>
-    </w:p>
-    <w:p>
-      <w:pPr>
-        <w:rPr>
-          <w:lang w:val="fr-FR"/>
-        </w:rPr>
-      </w:pPr>
-      <w:r>
-        <w:rPr>
+          <w:highlight w:val="yellow"/>
+        </w:rPr>
+      </w:pPr>
+    </w:p>
+    <w:p>
+      <w:pPr>
+        <w:rPr>
+          <w:highlight w:val="yellow"/>
+          <w:lang w:val="fr-FR"/>
+        </w:rPr>
+      </w:pPr>
+      <w:r>
+        <w:rPr>
+          <w:highlight w:val="yellow"/>
           <w:lang w:val="fr-FR"/>
         </w:rPr>
         <w:t>Voici notre nouvel internat inauguré en septembre, qui accueille @@ -1754,6 +1785,7 @@
       <w:proofErr w:type="gramStart"/>
       <w:r>
         <w:rPr>
+          <w:highlight w:val="yellow"/>
           <w:lang w:val="fr-FR"/>
         </w:rPr>
         <w:t>cette</w:t>
@@ -1761,6 +1793,7 @@
       <w:proofErr w:type="gramEnd"/>
       <w:r>
         <w:rPr>
+          <w:highlight w:val="yellow"/>
           <w:lang w:val="fr-FR"/>
         </w:rPr>
         <w:t xml:space="preserve"> année 81 petites et jeunes lles parmi les plus vulnérables. </w:t>
@@ -1774,6 +1807,7 @@
       </w:pPr>
       <w:r>
         <w:rPr>
+          <w:highlight w:val="yellow"/>
           <w:lang w:val="fr-FR"/>
         </w:rPr>
         <w:t>Un grand espace de vie vitré et multicolore au rez-de-chaussée @@ -1782,6 +1816,7 @@
       <w:proofErr w:type="gramStart"/>
       <w:r>
         <w:rPr>
+          <w:highlight w:val="yellow"/>
           <w:lang w:val="fr-FR"/>
         </w:rPr>
         <w:t>qui</w:t>
@@ -1789,9 +1824,29 @@
       <w:proofErr w:type="gramEnd"/>
       <w:r>
         <w:rPr>
-          <w:lang w:val="fr-FR"/>
-        </w:rPr>
-        <w:t xml:space="preserve"> réunit sur 300 m2 bibliothèque, cinémathèque, un coin d’études pour faire ses devoirs, une grande cuisine à l’américaine pour faire sauter les crêpes en bande et une salle informatique (sous contrôle !). Puis aux étages supérieurs : chambres, salles de douches et petit appartement pour les surveillantes et les visiteurs de Toutes à l’école. Le tout dans une ambiance colorée et affectueuse, pour faire oublier (presque) tous les tracas... </w:t>
+          <w:highlight w:val="yellow"/>
+          <w:lang w:val="fr-FR"/>
+        </w:rPr>
+        <w:t xml:space="preserve"> réunit sur 300 m2 bibliothèque, cinémathèque, un coin d’études pour faire ses devoirs, une grande cuisine à l’américaine pour faire sauter les crêpes en bande et une salle informatique (sous contrôle !).</w:t>
+      </w:r>
+      <w:r>
+        <w:rPr>
+          <w:lang w:val="fr-FR"/>
+        </w:rPr>
+        <w:t xml:space="preserve"> </w:t>
+      </w:r>
+      <w:r>
+        <w:rPr>
+          <w:highlight w:val="yellow"/>
+          <w:lang w:val="fr-FR"/>
+        </w:rPr>
+        <w:t>Puis aux étages supérieurs : chambres, salles de douches et petit appartement pour les surveillantes et les visiteurs de Toutes à l’école. Le tout dans une ambiance colorée et affectueuse, pour faire oublier (presque) tous les tracas...</w:t>
+      </w:r>
+      <w:r>
+        <w:rPr>
+          <w:lang w:val="fr-FR"/>
+        </w:rPr>
+        <w:t xml:space="preserve"> </w:t>
       </w:r>
     </w:p>
     <w:p>
@@ -1817,15 +1872,20 @@
         <w:pStyle w:val="Heading1"/>
         <w:rPr>
           <w:color w:val="000000"/>
-        </w:rPr>
-      </w:pPr>
-      <w:r>
+          <w:highlight w:val="yellow"/>
+        </w:rPr>
+      </w:pPr>
+      <w:r>
+        <w:rPr>
+          <w:highlight w:val="yellow"/>
+        </w:rPr>
         <w:t xml:space="preserve">Instits d’un jour </w:t>
       </w:r>
     </w:p>
     <w:p>
       <w:pPr>
         <w:rPr>
+          <w:highlight w:val="yellow"/>
           <w:lang w:val="fr-FR"/>
         </w:rPr>
       </w:pPr>
@@ -1839,9 +1899,16 @@
       </w:pPr>
       <w:r>
         <w:rPr>
-          <w:lang w:val="fr-FR"/>
-        </w:rPr>
-        <w:t>Nos lycéennes se sont transformées l’espace d’une matinée en professeur des écoles. En effet, dans l’esprit de partage de Happy Chandara, nous mettons à contribution nos vaillantes lycéennes pour aller, une fois par mois, dans les trois écoles publiques des environs, pour y animer des séances de lecture.</w:t>
+          <w:highlight w:val="yellow"/>
+          <w:lang w:val="fr-FR"/>
+        </w:rPr>
+        <w:t>Nos lycéennes se sont transformées l’espace d’une matinée en professeur des écoles.</w:t>
+      </w:r>
+      <w:r>
+        <w:rPr>
+          <w:lang w:val="fr-FR"/>
+        </w:rPr>
+        <w:t xml:space="preserve"> En effet, dans l’esprit de partage de Happy Chandara, nous mettons à contribution nos vaillantes lycéennes pour aller, une fois par mois, dans les trois écoles publiques des environs, pour y animer des séances de lecture.</w:t>
       </w:r>
       <w:r>
         <w:rPr>
@@ -3254,20 +3321,143 @@
         <w:rPr>
           <w:lang w:val="en-US"/>
         </w:rPr>
-        <w:t xml:space="preserve"> families come then during workshops </w:t>
-      </w:r>
-      <w:r>
-        <w:rPr>
-          <w:lang w:val="en-US"/>
-        </w:rPr>
-        <w:t>to learn</w:t>
-      </w:r>
-      <w:r>
-        <w:rPr>
-          <w:lang w:val="en-US"/>
-        </w:rPr>
-        <w:t xml:space="preserve"> to clean up their own plot of land, then to create moundsfor a polyvegetal culture a lot more profitable, using non adulterated seeds and not any toxic product.</w:t>
-      </w:r>
+        <w:t xml:space="preserve"> families come then during workshops to learn to clean up their own plot of land, then to create moundsfor a polyvegetal culture a lot more profitable, using non adulterated seeds and not any toxic product.</w:t>
+      </w:r>
+      <w:r>
+        <w:rPr>
+          <w:lang w:val="en-US"/>
+        </w:rPr>
+        <w:t xml:space="preserve"> Hundreds of parents have listened to Isabella Sallusti and Tina Kieffe explanations with interest. Tina had taken this decision following the poisoning (fortunately not serious) of forty of our boarders, exposed to the chemical watering of nearby jasmine fields. A label will be created later to permit the families to sell their production at a better cost in genuine organic chains. No more chemicals to buy, vegetable sold at a better </w:t>
+      </w:r>
+      <w:proofErr w:type="gramStart"/>
+      <w:r>
+        <w:rPr>
+          <w:lang w:val="en-US"/>
+        </w:rPr>
+        <w:t>price :</w:t>
+      </w:r>
+      <w:proofErr w:type="gramEnd"/>
+      <w:r>
+        <w:rPr>
+          <w:lang w:val="en-US"/>
+        </w:rPr>
+        <w:t xml:space="preserve"> </w:t>
+      </w:r>
+      <w:r>
+        <w:rPr>
+          <w:lang w:val="en-US"/>
+        </w:rPr>
+        <w:t>to motivate Cambodians to adopt the type of culture and then to save their land, that’s what that is obviously one of the better means, after education, to also save the country.</w:t>
+      </w:r>
+    </w:p>
+    <w:p>
+      <w:pPr>
+        <w:rPr>
+          <w:lang w:val="en-US"/>
+        </w:rPr>
+      </w:pPr>
+    </w:p>
+    <w:p>
+      <w:pPr>
+        <w:pStyle w:val="Heading1"/>
+        <w:rPr>
+          <w:lang w:val="en-US"/>
+        </w:rPr>
+      </w:pPr>
+      <w:r>
+        <w:rPr>
+          <w:lang w:val="en-US"/>
+        </w:rPr>
+        <w:t>Welcome to the boarding school</w:t>
+      </w:r>
+    </w:p>
+    <w:p>
+      <w:pPr>
+        <w:rPr>
+          <w:lang w:val="en-US"/>
+        </w:rPr>
+      </w:pPr>
+    </w:p>
+    <w:p>
+      <w:pPr>
+        <w:rPr>
+          <w:lang w:val="en-US"/>
+        </w:rPr>
+      </w:pPr>
+      <w:r>
+        <w:rPr>
+          <w:lang w:val="en-US"/>
+        </w:rPr>
+        <w:t>Here is our new boarding school opened in September, welcoming this year 81 little and young girls among the most vulnerable.</w:t>
+      </w:r>
+    </w:p>
+    <w:p>
+      <w:pPr>
+        <w:rPr>
+          <w:lang w:val="en-US"/>
+        </w:rPr>
+      </w:pPr>
+      <w:r>
+        <w:rPr>
+          <w:lang w:val="en-US"/>
+        </w:rPr>
+        <w:t xml:space="preserve">A great glass-walled and multicoloured living space on the ground floor, which include on 300 m2 a library, a film theater, a study corner to make homeworks, a great american kitchen </w:t>
+      </w:r>
+      <w:r>
+        <w:rPr>
+          <w:lang w:val="en-US"/>
+        </w:rPr>
+        <w:t xml:space="preserve">to toss pancakes with friends and a computer room (under control!). Then on the upper floors: rooms, showers and little flat for supervisors </w:t>
+      </w:r>
+      <w:r>
+        <w:rPr>
+          <w:lang w:val="en-US"/>
+        </w:rPr>
+        <w:t>and “Toutes à l’école” visitors. All that in a colourful and affectionate atmophere, in order to (almost) forget worries…</w:t>
+      </w:r>
+    </w:p>
+    <w:p>
+      <w:pPr>
+        <w:rPr>
+          <w:lang w:val="en-US"/>
+        </w:rPr>
+      </w:pPr>
+    </w:p>
+    <w:p>
+      <w:pPr>
+        <w:pStyle w:val="Heading1"/>
+        <w:rPr>
+          <w:lang w:val="en-US"/>
+        </w:rPr>
+      </w:pPr>
+      <w:r>
+        <w:rPr>
+          <w:lang w:val="en-US"/>
+        </w:rPr>
+        <w:t>Teachers of one day</w:t>
+      </w:r>
+    </w:p>
+    <w:p>
+      <w:pPr>
+        <w:rPr>
+          <w:lang w:val="en-US"/>
+        </w:rPr>
+      </w:pPr>
+    </w:p>
+    <w:p>
+      <w:pPr>
+        <w:rPr>
+          <w:lang w:val="en-US"/>
+        </w:rPr>
+      </w:pPr>
+      <w:r>
+        <w:rPr>
+          <w:lang w:val="en-US"/>
+        </w:rPr>
+        <w:t xml:space="preserve">Our secondary school students became school teachers just for one morning. </w:t>
+      </w:r>
+      <w:bookmarkStart w:id="0" w:name="_GoBack"/>
+      <w:bookmarkEnd w:id="0"/>
     </w:p>
     <w:sectPr>
       <w:pgSz w:w="11900" w:h="16840"/>

</xml_diff>

<commit_message>
one more step in article 4
</commit_message>
<xml_diff>
--- a/newsletter 16 mars.docx
+++ b/newsletter 16 mars.docx
@@ -1902,13 +1902,14 @@
           <w:highlight w:val="yellow"/>
           <w:lang w:val="fr-FR"/>
         </w:rPr>
-        <w:t>Nos lycéennes se sont transformées l’espace d’une matinée en professeur des écoles.</w:t>
-      </w:r>
-      <w:r>
-        <w:rPr>
-          <w:lang w:val="fr-FR"/>
-        </w:rPr>
-        <w:t xml:space="preserve"> En effet, dans l’esprit de partage de Happy Chandara, nous mettons à contribution nos vaillantes lycéennes pour aller, une fois par mois, dans les trois écoles publiques des environs, pour y animer des séances de lecture.</w:t>
+        <w:t>Nos lycéennes se sont transformées l’espace d’une matinée en professeur des écoles</w:t>
+      </w:r>
+      <w:r>
+        <w:rPr>
+          <w:highlight w:val="yellow"/>
+          <w:lang w:val="fr-FR"/>
+        </w:rPr>
+        <w:t>. En effet, dans l’esprit de partage de Happy Chandara, nous mettons à contribution nos vaillantes lycéennes pour aller, une fois par mois, dans les trois écoles publiques des environs, pour y animer des séances de lecture.</w:t>
       </w:r>
       <w:r>
         <w:rPr>
@@ -3456,8 +3457,20 @@
         </w:rPr>
         <w:t xml:space="preserve">Our secondary school students became school teachers just for one morning. </w:t>
       </w:r>
+      <w:r>
+        <w:rPr>
+          <w:lang w:val="en-US"/>
+        </w:rPr>
+        <w:t xml:space="preserve">Actually, in the share spirit of Happy Chandara, we engage our courageous schoolgirls to go, once a month, in the three nearby public schools </w:t>
+      </w:r>
       <w:bookmarkStart w:id="0" w:name="_GoBack"/>
       <w:bookmarkEnd w:id="0"/>
+      <w:r>
+        <w:rPr>
+          <w:lang w:val="en-US"/>
+        </w:rPr>
+        <w:t xml:space="preserve">to animate reading sessions. </w:t>
+      </w:r>
     </w:p>
     <w:sectPr>
       <w:pgSz w:w="11900" w:h="16840"/>

</xml_diff>

<commit_message>
terminated newsletter 16 mars - not checked it
</commit_message>
<xml_diff>
--- a/newsletter 16 mars.docx
+++ b/newsletter 16 mars.docx
@@ -2142,16 +2142,7 @@
           <w:highlight w:val="yellow"/>
           <w:lang w:val="fr-FR"/>
         </w:rPr>
-        <w:t xml:space="preserve"> carrés de coton sont irrésistibles, avec l</w:t>
-      </w:r>
-      <w:bookmarkStart w:id="0" w:name="_GoBack"/>
-      <w:bookmarkEnd w:id="0"/>
-      <w:r>
-        <w:rPr>
-          <w:highlight w:val="yellow"/>
-          <w:lang w:val="fr-FR"/>
-        </w:rPr>
-        <w:t>es petites bouilles de nos élèves en surimpression et, détail essentiel, une phrase choisie par et écrite de la main</w:t>
+        <w:t xml:space="preserve"> carrés de coton sont irrésistibles, avec les petites bouilles de nos élèves en surimpression et, détail essentiel, une phrase choisie par et écrite de la main</w:t>
       </w:r>
       <w:r>
         <w:rPr>
@@ -2225,9 +2216,13 @@
         <w:pStyle w:val="Heading2"/>
         <w:rPr>
           <w:color w:val="000000"/>
-        </w:rPr>
-      </w:pPr>
-      <w:r>
+          <w:highlight w:val="yellow"/>
+        </w:rPr>
+      </w:pPr>
+      <w:r>
+        <w:rPr>
+          <w:highlight w:val="yellow"/>
+        </w:rPr>
         <w:t xml:space="preserve">Vintage généreux </w:t>
       </w:r>
     </w:p>
@@ -2240,6 +2235,7 @@
       </w:pPr>
       <w:r>
         <w:rPr>
+          <w:highlight w:val="yellow"/>
           <w:lang w:val="fr-FR"/>
         </w:rPr>
         <w:t>Caroll ne se contente pas de lancer pour</w:t>
@@ -2247,6 +2243,7 @@
       <w:r>
         <w:rPr>
           <w:rFonts w:ascii="MS Mincho" w:eastAsia="MS Mincho" w:hAnsi="MS Mincho" w:cs="MS Mincho"/>
+          <w:highlight w:val="yellow"/>
           <w:lang w:val="fr-FR"/>
         </w:rPr>
         <w:t> @@ -2255,6 +2252,7 @@
       <w:proofErr w:type="gramStart"/>
       <w:r>
         <w:rPr>
+          <w:highlight w:val="yellow"/>
           <w:lang w:val="fr-FR"/>
         </w:rPr>
         <w:t>la</w:t>
@@ -2262,6 +2260,7 @@
       <w:proofErr w:type="gramEnd"/>
       <w:r>
         <w:rPr>
+          <w:highlight w:val="yellow"/>
           <w:lang w:val="fr-FR"/>
         </w:rPr>
         <w:t xml:space="preserve"> fête des mères un foulard aux couleurs de Toutes à l’école, elle crée aussi depuis</w:t>
@@ -2269,6 +2268,7 @@
       <w:r>
         <w:rPr>
           <w:rFonts w:ascii="MS Mincho" w:eastAsia="MS Mincho" w:hAnsi="MS Mincho" w:cs="MS Mincho"/>
+          <w:highlight w:val="yellow"/>
           <w:lang w:val="fr-FR"/>
         </w:rPr>
         <w:t> @@ -2276,21 +2276,30 @@
       </w:r>
       <w:r>
         <w:rPr>
+          <w:highlight w:val="yellow"/>
           <w:lang w:val="fr-FR"/>
         </w:rPr>
         <w:t xml:space="preserve">7 ans </w:t>
       </w:r>
       <w:r>
         <w:rPr>
+          <w:highlight w:val="yellow"/>
           <w:lang w:val="fr-FR"/>
         </w:rPr>
         <w:t>des tee-shirts généreux au bénéfi</w:t>
       </w:r>
       <w:r>
         <w:rPr>
-          <w:lang w:val="fr-FR"/>
-        </w:rPr>
-        <w:t xml:space="preserve">ce de l’association, soutenus par de grandes journalistes. Et bonne nouvelle : les plus beaux modèles des années précédentes (on les appelle des Vintage !) sont aujourd’hui disponibles par correspondance, contre un chèque de 25 €, intégralement reversés à Happy Chandara. En coton de qualité, très bien coupés, manches un peu biseautées... choisissez votre modèle préféré, en respectant les tailles et coloris disponibles (précisions en bas de page) et vous recevrez votre Collector une semaine plus tard, juste à temps pour inaugurer les beaux jours... </w:t>
+          <w:highlight w:val="yellow"/>
+          <w:lang w:val="fr-FR"/>
+        </w:rPr>
+        <w:t>ce de l’association, soutenus par de grandes journalistes. Et bonne nouvelle : les plus beaux modèles des années précédentes (on les appelle des Vintage !) sont aujourd’hui disponibles par correspondance, contre un chèque de 25 €, intégralement reversés à Happy Chandara. En coton de qualité, très bien coupés, manches un peu biseautées... choisissez votre modèle préféré, en respectant les tailles et coloris disponibles (précisions en bas de page) et vous recevrez votre Collector une semaine plus tard, juste à temps pour inaugurer les beaux jours...</w:t>
+      </w:r>
+      <w:r>
+        <w:rPr>
+          <w:lang w:val="fr-FR"/>
+        </w:rPr>
+        <w:t xml:space="preserve"> </w:t>
       </w:r>
     </w:p>
     <w:p>
@@ -2305,9 +2314,13 @@
         <w:pStyle w:val="Heading2"/>
         <w:rPr>
           <w:color w:val="000000"/>
-        </w:rPr>
-      </w:pPr>
-      <w:r>
+          <w:highlight w:val="yellow"/>
+        </w:rPr>
+      </w:pPr>
+      <w:r>
+        <w:rPr>
+          <w:highlight w:val="yellow"/>
+        </w:rPr>
         <w:t xml:space="preserve">In the pocket </w:t>
       </w:r>
     </w:p>
@@ -2315,11 +2328,13 @@
       <w:pPr>
         <w:rPr>
           <w:rFonts w:ascii="Times" w:hAnsi="Times" w:cs="Times"/>
-          <w:lang w:val="fr-FR"/>
-        </w:rPr>
-      </w:pPr>
-      <w:r>
-        <w:rPr>
+          <w:highlight w:val="yellow"/>
+          <w:lang w:val="fr-FR"/>
+        </w:rPr>
+      </w:pPr>
+      <w:r>
+        <w:rPr>
+          <w:highlight w:val="yellow"/>
           <w:lang w:val="fr-FR"/>
         </w:rPr>
         <w:t>Et pour parfaire la panoplie</w:t>
@@ -2327,6 +2342,7 @@
       <w:proofErr w:type="gramStart"/>
       <w:r>
         <w:rPr>
+          <w:highlight w:val="yellow"/>
           <w:lang w:val="fr-FR"/>
         </w:rPr>
         <w:t xml:space="preserve"> «Vive</w:t>
@@ -2334,18 +2350,21 @@
       <w:proofErr w:type="gramEnd"/>
       <w:r>
         <w:rPr>
+          <w:highlight w:val="yellow"/>
           <w:lang w:val="fr-FR"/>
         </w:rPr>
         <w:t xml:space="preserve"> les lles instruites !», ne résistez pas à la pochette à make up dessinée par Claudie Pierlot et vendue 10 € dans tous les magasins Sephora, notre </w:t>
       </w:r>
       <w:r>
         <w:rPr>
+          <w:highlight w:val="yellow"/>
           <w:lang w:val="fr-FR"/>
         </w:rPr>
         <w:t>fi</w:t>
       </w:r>
       <w:r>
         <w:rPr>
+          <w:highlight w:val="yellow"/>
           <w:lang w:val="fr-FR"/>
         </w:rPr>
         <w:t xml:space="preserve">dèle partenaire... </w:t>
@@ -2362,6 +2381,7 @@
       <w:r>
         <w:rPr>
           <w:i/>
+          <w:highlight w:val="yellow"/>
           <w:lang w:val="fr-FR"/>
         </w:rPr>
         <w:t xml:space="preserve">Tee-shirts </w:t>
@@ -2371,6 +2391,7 @@
           <w:b/>
           <w:bCs/>
           <w:i/>
+          <w:highlight w:val="yellow"/>
           <w:lang w:val="fr-FR"/>
         </w:rPr>
         <w:t xml:space="preserve">Tola </w:t>
@@ -2378,6 +2399,7 @@
       <w:r>
         <w:rPr>
           <w:i/>
+          <w:highlight w:val="yellow"/>
           <w:lang w:val="fr-FR"/>
         </w:rPr>
         <w:t xml:space="preserve">: tailles 40, 42, 44 en fushia et tailles 42, 44 en blanc ; </w:t>
@@ -2387,6 +2409,7 @@
           <w:b/>
           <w:bCs/>
           <w:i/>
+          <w:highlight w:val="yellow"/>
           <w:lang w:val="fr-FR"/>
         </w:rPr>
         <w:t xml:space="preserve">Makara </w:t>
@@ -2394,6 +2417,7 @@
       <w:r>
         <w:rPr>
           <w:i/>
+          <w:highlight w:val="yellow"/>
           <w:lang w:val="fr-FR"/>
         </w:rPr>
         <w:t xml:space="preserve">: tailles 40, 42 en gris cœur argenté ; </w:t>
@@ -2403,6 +2427,7 @@
           <w:b/>
           <w:bCs/>
           <w:i/>
+          <w:highlight w:val="yellow"/>
           <w:lang w:val="fr-FR"/>
         </w:rPr>
         <w:t xml:space="preserve">Ratana </w:t>
@@ -2410,6 +2435,7 @@
       <w:r>
         <w:rPr>
           <w:i/>
+          <w:highlight w:val="yellow"/>
           <w:lang w:val="fr-FR"/>
         </w:rPr>
         <w:t xml:space="preserve">: tailles 38, 40 imprimé marinière ; </w:t>
@@ -2419,6 +2445,7 @@
           <w:b/>
           <w:bCs/>
           <w:i/>
+          <w:highlight w:val="yellow"/>
           <w:lang w:val="fr-FR"/>
         </w:rPr>
         <w:t xml:space="preserve">Kanika </w:t>
@@ -2426,6 +2453,7 @@
       <w:r>
         <w:rPr>
           <w:i/>
+          <w:highlight w:val="yellow"/>
           <w:lang w:val="fr-FR"/>
         </w:rPr>
         <w:t>: tailles 36, 38, 40, 42 en blanc arbre argenté.</w:t>
@@ -2434,6 +2462,7 @@
         <w:rPr>
           <w:rFonts w:ascii="MS Mincho" w:eastAsia="MS Mincho" w:hAnsi="MS Mincho" w:cs="MS Mincho"/>
           <w:i/>
+          <w:highlight w:val="yellow"/>
           <w:lang w:val="fr-FR"/>
         </w:rPr>
         <w:t> @@ -2442,9 +2471,17 @@
       <w:r>
         <w:rPr>
           <w:i/>
-          <w:lang w:val="fr-FR"/>
-        </w:rPr>
-        <w:t xml:space="preserve">(Chèque à libeller au nom de Toutes à l’école et à envoyer à Toutes à l’école : 19, rue du Calvaire 92210 Saint Cloud) </w:t>
+          <w:highlight w:val="yellow"/>
+          <w:lang w:val="fr-FR"/>
+        </w:rPr>
+        <w:t>(Chèque à libeller au nom de Toutes à l’école et à envoyer à Toutes à l’école : 19, rue du Calvaire 92210 Saint Cloud)</w:t>
+      </w:r>
+      <w:r>
+        <w:rPr>
+          <w:i/>
+          <w:lang w:val="fr-FR"/>
+        </w:rPr>
+        <w:t xml:space="preserve"> </w:t>
       </w:r>
     </w:p>
     <w:p>
@@ -3609,13 +3646,6 @@
           <w:lang w:val="en-US"/>
         </w:rPr>
       </w:pPr>
-    </w:p>
-    <w:p>
-      <w:pPr>
-        <w:rPr>
-          <w:lang w:val="en-US"/>
-        </w:rPr>
-      </w:pPr>
       <w:r>
         <w:rPr>
           <w:lang w:val="en-US"/>
@@ -3626,42 +3656,186 @@
         <w:rPr>
           <w:lang w:val="en-US"/>
         </w:rPr>
-        <w:t xml:space="preserve">irresistible, with the little faces of our schoolgirls superimposed and, key detail, a sentence chosen and hand written by the famous novelist: teach them to read and these </w:t>
-      </w:r>
+        <w:t xml:space="preserve">irresistible, with the little faces of our schoolgirls superimposed and, key detail, a sentence chosen and hand written by the famous novelist: teach them to read and these chrysalises will become butterflies… Tied around one of those tee-shirts below, you’re flying </w:t>
+      </w:r>
+      <w:proofErr w:type="gramStart"/>
       <w:r>
         <w:rPr>
           <w:lang w:val="en-US"/>
         </w:rPr>
         <w:lastRenderedPageBreak/>
-        <w:t xml:space="preserve">chrysalises will become butterflies… Tied around one of those tee-shirts below, you’re flying </w:t>
+        <w:t>colors :</w:t>
+      </w:r>
+      <w:proofErr w:type="gramEnd"/>
+      <w:r>
+        <w:rPr>
+          <w:lang w:val="en-US"/>
+        </w:rPr>
+        <w:t xml:space="preserve"> yes, you support education of girls ! (35 euros in Caroll shops starting from the 15</w:t>
+      </w:r>
+      <w:r>
+        <w:rPr>
+          <w:vertAlign w:val="superscript"/>
+          <w:lang w:val="en-US"/>
+        </w:rPr>
+        <w:t>th</w:t>
+      </w:r>
+      <w:r>
+        <w:rPr>
+          <w:lang w:val="en-US"/>
+        </w:rPr>
+        <w:t xml:space="preserve"> May. All benefits are transferred to “Toutes à l’école”).</w:t>
+      </w:r>
+    </w:p>
+    <w:p>
+      <w:pPr>
+        <w:rPr>
+          <w:lang w:val="en-US"/>
+        </w:rPr>
+      </w:pPr>
+    </w:p>
+    <w:p>
+      <w:pPr>
+        <w:pStyle w:val="Heading2"/>
+        <w:rPr>
+          <w:lang w:val="en-US"/>
+        </w:rPr>
+      </w:pPr>
+      <w:r>
+        <w:rPr>
+          <w:lang w:val="en-US"/>
+        </w:rPr>
+        <w:t>Generous vintages</w:t>
+      </w:r>
+    </w:p>
+    <w:p>
+      <w:pPr>
+        <w:rPr>
+          <w:lang w:val="en-US"/>
+        </w:rPr>
+      </w:pPr>
+      <w:r>
+        <w:rPr>
+          <w:lang w:val="en-US"/>
+        </w:rPr>
+        <w:t xml:space="preserve">Caroll doesn’t content herself to launch a headscarf bearing “Toutes à l’école” colors for the Mother’s Day, she also creates </w:t>
       </w:r>
       <w:proofErr w:type="gramStart"/>
       <w:r>
         <w:rPr>
           <w:lang w:val="en-US"/>
         </w:rPr>
-        <w:t>colors :</w:t>
+        <w:t>since</w:t>
       </w:r>
       <w:proofErr w:type="gramEnd"/>
       <w:r>
         <w:rPr>
           <w:lang w:val="en-US"/>
         </w:rPr>
-        <w:t xml:space="preserve"> yes, you support education of girls ! (35 euros in Caroll shops starting from the 15</w:t>
-      </w:r>
-      <w:r>
-        <w:rPr>
-          <w:vertAlign w:val="superscript"/>
-          <w:lang w:val="en-US"/>
-        </w:rPr>
-        <w:t>th</w:t>
-      </w:r>
-      <w:r>
-        <w:rPr>
-          <w:lang w:val="en-US"/>
-        </w:rPr>
-        <w:t xml:space="preserve"> May. All benefits are transferred to “Toutes à l’école”).</w:t>
-      </w:r>
+        <w:t xml:space="preserve"> 7 years generous tee-shirts to the benefit of the association, supported by great women journalists. And good news: the most beautiful models of the previous years (we call them Vintage!) are now available at 25€ by mail order, entirely transfered to Happy Chandara. With quality cotton, </w:t>
+      </w:r>
+      <w:r>
+        <w:rPr>
+          <w:lang w:val="en-US"/>
+        </w:rPr>
+        <w:t>very well designed, with slightly beveled sleeves… Let choose your prefered model, among available sizes and colors (details in the page footer) and you will receive your Collector in a week, just on time to mark the start of sunny days…</w:t>
+      </w:r>
+    </w:p>
+    <w:p>
+      <w:pPr>
+        <w:rPr>
+          <w:lang w:val="en-US"/>
+        </w:rPr>
+      </w:pPr>
+    </w:p>
+    <w:p>
+      <w:pPr>
+        <w:pStyle w:val="Heading2"/>
+        <w:rPr>
+          <w:lang w:val="en-US"/>
+        </w:rPr>
+      </w:pPr>
+      <w:r>
+        <w:rPr>
+          <w:lang w:val="en-US"/>
+        </w:rPr>
+        <w:t>In the pocket</w:t>
+      </w:r>
+    </w:p>
+    <w:p>
+      <w:pPr>
+        <w:rPr>
+          <w:lang w:val="en-US"/>
+        </w:rPr>
+      </w:pPr>
+      <w:r>
+        <w:rPr>
+          <w:lang w:val="en-US"/>
+        </w:rPr>
+        <w:t>And to complete the “Hail to the educated girls” array, don’t resist to the make up case drawn by Claudie Pierlot and sold 10 € in</w:t>
+      </w:r>
+      <w:r>
+        <w:rPr>
+          <w:lang w:val="en-US"/>
+        </w:rPr>
+        <w:t xml:space="preserve"> all Sephora shops, or faithful</w:t>
+      </w:r>
+      <w:r>
+        <w:rPr>
+          <w:lang w:val="en-US"/>
+        </w:rPr>
+        <w:t xml:space="preserve"> partner…</w:t>
+      </w:r>
+    </w:p>
+    <w:p>
+      <w:pPr>
+        <w:rPr>
+          <w:lang w:val="en-US"/>
+        </w:rPr>
+      </w:pPr>
+      <w:r>
+        <w:rPr>
+          <w:lang w:val="en-US"/>
+        </w:rPr>
+        <w:t xml:space="preserve">Tee-shirts </w:t>
+      </w:r>
+      <w:proofErr w:type="gramStart"/>
+      <w:r>
+        <w:rPr>
+          <w:lang w:val="en-US"/>
+        </w:rPr>
+        <w:t>Tola :</w:t>
+      </w:r>
+      <w:proofErr w:type="gramEnd"/>
+      <w:r>
+        <w:rPr>
+          <w:lang w:val="en-US"/>
+        </w:rPr>
+        <w:t xml:space="preserve"> sizes 40, 42, 44 in fushia and sizes 42, 44 in white; Makara: sizes 40, 42 in grey silver heart; Ratana: sizes 38, 40 smock printed; Kanika: sizes 36, 38, 40, 42 in white silver tree. (cheque to make out to “Toutes à l’école” and to send to “Toutes à </w:t>
+      </w:r>
+      <w:proofErr w:type="gramStart"/>
+      <w:r>
+        <w:rPr>
+          <w:lang w:val="en-US"/>
+        </w:rPr>
+        <w:t>l’école :</w:t>
+      </w:r>
+      <w:proofErr w:type="gramEnd"/>
+      <w:r>
+        <w:rPr>
+          <w:lang w:val="en-US"/>
+        </w:rPr>
+        <w:t xml:space="preserve"> 19 rue du Calvaire 92210 Saint-Cloud, France).</w:t>
+      </w:r>
+    </w:p>
+    <w:p>
+      <w:pPr>
+        <w:rPr>
+          <w:lang w:val="en-US"/>
+        </w:rPr>
+      </w:pPr>
+      <w:bookmarkStart w:id="0" w:name="_GoBack"/>
+      <w:bookmarkEnd w:id="0"/>
     </w:p>
     <w:sectPr>
       <w:pgSz w:w="11900" w:h="16840"/>

</xml_diff>